<commit_message>
added descriptions on cost drivers
</commit_message>
<xml_diff>
--- a/4_ProjectManagement/Document/ProjectPlan_v0.3.docx
+++ b/4_ProjectManagement/Document/ProjectPlan_v0.3.docx
@@ -310,30 +310,42 @@
         <w:rPr>
           <w:color w:val="000000" w:themeColor="text1"/>
           <w:sz w:val="28"/>
-          <w:lang w:val="en-US"/>
-        </w:rPr>
-      </w:pPr>
-      <w:r>
+          <w:rPrChange w:id="0" w:author="Tinti Erica" w:date="2017-01-21T21:27:00Z">
+            <w:rPr>
+              <w:color w:val="000000" w:themeColor="text1"/>
+              <w:sz w:val="28"/>
+              <w:lang w:val="en-US"/>
+            </w:rPr>
+          </w:rPrChange>
+        </w:rPr>
+      </w:pPr>
+      <w:r>
+        <w:rPr>
+          <w:color w:val="000000" w:themeColor="text1"/>
+          <w:sz w:val="28"/>
+          <w:rPrChange w:id="1" w:author="Tinti Erica" w:date="2017-01-21T21:27:00Z">
+            <w:rPr>
+              <w:color w:val="000000" w:themeColor="text1"/>
+              <w:sz w:val="28"/>
+              <w:lang w:val="en-US"/>
+            </w:rPr>
+          </w:rPrChange>
+        </w:rPr>
+        <w:t>Milan, Italy</w:t>
+      </w:r>
+    </w:p>
+    <w:p>
+      <w:pPr>
+        <w:spacing w:after="0" w:line="259" w:lineRule="auto"/>
+        <w:ind w:left="-2552" w:right="-465"/>
+        <w:jc w:val="center"/>
         <w:rPr>
           <w:color w:val="000000" w:themeColor="text1"/>
           <w:sz w:val="28"/>
           <w:lang w:val="en-US"/>
         </w:rPr>
-        <w:t>Milan, Italy</w:t>
-      </w:r>
-    </w:p>
-    <w:p>
-      <w:pPr>
-        <w:spacing w:after="0" w:line="259" w:lineRule="auto"/>
-        <w:ind w:left="-2552" w:right="-465"/>
-        <w:jc w:val="center"/>
-        <w:rPr>
-          <w:color w:val="000000" w:themeColor="text1"/>
-          <w:sz w:val="28"/>
-          <w:lang w:val="en-US"/>
-        </w:rPr>
-      </w:pPr>
-      <w:del w:id="0" w:author="Tinti Erica" w:date="2017-01-21T11:59:00Z">
+      </w:pPr>
+      <w:del w:id="2" w:author="Tinti Erica" w:date="2017-01-21T11:59:00Z">
         <w:r>
           <w:rPr>
             <w:color w:val="000000" w:themeColor="text1"/>
@@ -351,14 +363,24 @@
           <w:delText>5</w:delText>
         </w:r>
       </w:del>
-      <w:ins w:id="1" w:author="Tinti Erica" w:date="2017-01-21T11:59:00Z">
+      <w:ins w:id="3" w:author="Tinti Erica" w:date="2017-01-21T11:59:00Z">
         <w:r>
           <w:rPr>
             <w:color w:val="000000" w:themeColor="text1"/>
             <w:sz w:val="28"/>
             <w:lang w:val="en-US"/>
           </w:rPr>
-          <w:t>21</w:t>
+          <w:t>2</w:t>
+        </w:r>
+      </w:ins>
+      <w:ins w:id="4" w:author="Tinti Erica" w:date="2017-01-21T21:27:00Z">
+        <w:r>
+          <w:rPr>
+            <w:color w:val="000000" w:themeColor="text1"/>
+            <w:sz w:val="28"/>
+            <w:lang w:val="en-US"/>
+          </w:rPr>
+          <w:t>2</w:t>
         </w:r>
       </w:ins>
       <w:r>
@@ -2239,7 +2261,7 @@
           <w:lang w:val="en-GB"/>
         </w:rPr>
       </w:pPr>
-      <w:bookmarkStart w:id="2" w:name="_Toc472754548"/>
+      <w:bookmarkStart w:id="5" w:name="_Toc472754548"/>
       <w:r>
         <w:rPr>
           <w:sz w:val="32"/>
@@ -2248,7 +2270,7 @@
         <w:lastRenderedPageBreak/>
         <w:t>Introduction</w:t>
       </w:r>
-      <w:bookmarkEnd w:id="2"/>
+      <w:bookmarkEnd w:id="5"/>
     </w:p>
     <w:p>
       <w:pPr>
@@ -2269,7 +2291,7 @@
         </w:rPr>
         <w:t xml:space="preserve"> </w:t>
       </w:r>
-      <w:bookmarkStart w:id="3" w:name="_Toc472754549"/>
+      <w:bookmarkStart w:id="6" w:name="_Toc472754549"/>
       <w:r>
         <w:rPr>
           <w:sz w:val="28"/>
@@ -2277,7 +2299,7 @@
         </w:rPr>
         <w:t>Revision History</w:t>
       </w:r>
-      <w:bookmarkEnd w:id="3"/>
+      <w:bookmarkEnd w:id="6"/>
     </w:p>
     <w:tbl>
       <w:tblPr>
@@ -2470,7 +2492,7 @@
         </w:rPr>
         <w:t xml:space="preserve"> </w:t>
       </w:r>
-      <w:bookmarkStart w:id="4" w:name="_Toc472754550"/>
+      <w:bookmarkStart w:id="7" w:name="_Toc472754550"/>
       <w:r>
         <w:rPr>
           <w:sz w:val="28"/>
@@ -2478,7 +2500,7 @@
         </w:rPr>
         <w:t>Purpose and Scope</w:t>
       </w:r>
-      <w:bookmarkEnd w:id="4"/>
+      <w:bookmarkEnd w:id="7"/>
     </w:p>
     <w:p>
       <w:pPr>
@@ -2600,7 +2622,7 @@
         </w:rPr>
         <w:t xml:space="preserve"> </w:t>
       </w:r>
-      <w:bookmarkStart w:id="5" w:name="_Toc472754551"/>
+      <w:bookmarkStart w:id="8" w:name="_Toc472754551"/>
       <w:r>
         <w:rPr>
           <w:sz w:val="28"/>
@@ -2608,7 +2630,7 @@
         </w:rPr>
         <w:t>Definitions and Abbreviations</w:t>
       </w:r>
-      <w:bookmarkEnd w:id="5"/>
+      <w:bookmarkEnd w:id="8"/>
     </w:p>
     <w:p>
       <w:pPr>
@@ -2914,7 +2936,7 @@
           <w:numId w:val="9"/>
         </w:numPr>
         <w:rPr>
-          <w:ins w:id="6" w:author="Tinti Erica" w:date="2017-01-21T12:14:00Z"/>
+          <w:ins w:id="9" w:author="Tinti Erica" w:date="2017-01-21T12:14:00Z"/>
         </w:rPr>
       </w:pPr>
       <w:proofErr w:type="spellStart"/>
@@ -2943,10 +2965,10 @@
           <w:numId w:val="9"/>
         </w:numPr>
         <w:rPr>
-          <w:ins w:id="7" w:author="Tinti Erica" w:date="2017-01-21T12:14:00Z"/>
-        </w:rPr>
-      </w:pPr>
-      <w:ins w:id="8" w:author="Tinti Erica" w:date="2017-01-21T12:14:00Z">
+          <w:ins w:id="10" w:author="Tinti Erica" w:date="2017-01-21T12:14:00Z"/>
+        </w:rPr>
+      </w:pPr>
+      <w:ins w:id="11" w:author="Tinti Erica" w:date="2017-01-21T12:14:00Z">
         <w:r>
           <w:rPr>
             <w:b/>
@@ -2966,10 +2988,10 @@
           <w:numId w:val="9"/>
         </w:numPr>
         <w:rPr>
-          <w:ins w:id="9" w:author="Tinti Erica" w:date="2017-01-21T12:14:00Z"/>
-        </w:rPr>
-      </w:pPr>
-      <w:ins w:id="10" w:author="Tinti Erica" w:date="2017-01-21T12:14:00Z">
+          <w:ins w:id="12" w:author="Tinti Erica" w:date="2017-01-21T12:14:00Z"/>
+        </w:rPr>
+      </w:pPr>
+      <w:ins w:id="13" w:author="Tinti Erica" w:date="2017-01-21T12:14:00Z">
         <w:r>
           <w:rPr>
             <w:b/>
@@ -2989,10 +3011,10 @@
           <w:numId w:val="9"/>
         </w:numPr>
         <w:rPr>
-          <w:ins w:id="11" w:author="Tinti Erica" w:date="2017-01-21T12:14:00Z"/>
-        </w:rPr>
-      </w:pPr>
-      <w:ins w:id="12" w:author="Tinti Erica" w:date="2017-01-21T12:14:00Z">
+          <w:ins w:id="14" w:author="Tinti Erica" w:date="2017-01-21T12:14:00Z"/>
+        </w:rPr>
+      </w:pPr>
+      <w:ins w:id="15" w:author="Tinti Erica" w:date="2017-01-21T12:14:00Z">
         <w:r>
           <w:rPr>
             <w:b/>
@@ -3012,7 +3034,7 @@
           <w:numId w:val="9"/>
         </w:numPr>
       </w:pPr>
-      <w:ins w:id="13" w:author="Tinti Erica" w:date="2017-01-21T12:14:00Z">
+      <w:ins w:id="16" w:author="Tinti Erica" w:date="2017-01-21T12:14:00Z">
         <w:r>
           <w:rPr>
             <w:b/>
@@ -3048,8 +3070,8 @@
           <w:lang w:val="en-GB"/>
         </w:rPr>
       </w:pPr>
-      <w:bookmarkStart w:id="14" w:name="_Reference_Documents"/>
-      <w:bookmarkEnd w:id="14"/>
+      <w:bookmarkStart w:id="17" w:name="_Reference_Documents"/>
+      <w:bookmarkEnd w:id="17"/>
       <w:r>
         <w:rPr>
           <w:sz w:val="28"/>
@@ -3057,7 +3079,7 @@
         </w:rPr>
         <w:t xml:space="preserve"> </w:t>
       </w:r>
-      <w:bookmarkStart w:id="15" w:name="_Toc472754552"/>
+      <w:bookmarkStart w:id="18" w:name="_Toc472754552"/>
       <w:r>
         <w:rPr>
           <w:sz w:val="28"/>
@@ -3065,7 +3087,7 @@
         </w:rPr>
         <w:t>Reference Documents</w:t>
       </w:r>
-      <w:bookmarkEnd w:id="15"/>
+      <w:bookmarkEnd w:id="18"/>
     </w:p>
     <w:p>
       <w:pPr>
@@ -3180,7 +3202,7 @@
           <w:lang w:val="en-GB"/>
         </w:rPr>
       </w:pPr>
-      <w:bookmarkStart w:id="16" w:name="_Toc472754553"/>
+      <w:bookmarkStart w:id="19" w:name="_Toc472754553"/>
       <w:r>
         <w:rPr>
           <w:rFonts w:asciiTheme="minorHAnsi" w:hAnsiTheme="minorHAnsi" w:cstheme="minorHAnsi"/>
@@ -3191,7 +3213,7 @@
         <w:lastRenderedPageBreak/>
         <w:t>Project size, cost, and effort estimation</w:t>
       </w:r>
-      <w:bookmarkEnd w:id="16"/>
+      <w:bookmarkEnd w:id="19"/>
     </w:p>
     <w:p>
       <w:pPr>
@@ -3245,7 +3267,7 @@
         </w:rPr>
         <w:t xml:space="preserve"> </w:t>
       </w:r>
-      <w:bookmarkStart w:id="17" w:name="_Toc472754554"/>
+      <w:bookmarkStart w:id="20" w:name="_Toc472754554"/>
       <w:r>
         <w:rPr>
           <w:sz w:val="28"/>
@@ -3253,14 +3275,14 @@
         </w:rPr>
         <w:t>Size estimation: function points</w:t>
       </w:r>
-      <w:bookmarkEnd w:id="17"/>
+      <w:bookmarkEnd w:id="20"/>
     </w:p>
     <w:p>
       <w:pPr>
         <w:spacing w:after="120"/>
         <w:ind w:left="28" w:right="2183" w:firstLine="0"/>
         <w:rPr>
-          <w:ins w:id="18" w:author="Tinti Erica" w:date="2017-01-21T12:09:00Z"/>
+          <w:ins w:id="21" w:author="Tinti Erica" w:date="2017-01-21T12:09:00Z"/>
           <w:rFonts w:asciiTheme="minorHAnsi" w:hAnsiTheme="minorHAnsi" w:cstheme="minorHAnsi"/>
           <w:sz w:val="22"/>
           <w:szCs w:val="20"/>
@@ -3316,7 +3338,7 @@
         </w:rPr>
         <w:t xml:space="preserve"> on </w:t>
       </w:r>
-      <w:ins w:id="19" w:author="Tinti Erica" w:date="2017-01-21T12:07:00Z">
+      <w:ins w:id="22" w:author="Tinti Erica" w:date="2017-01-21T12:07:00Z">
         <w:r>
           <w:rPr>
             <w:rFonts w:asciiTheme="minorHAnsi" w:hAnsiTheme="minorHAnsi" w:cstheme="minorHAnsi"/>
@@ -3345,7 +3367,7 @@
           <w:t xml:space="preserve"> in a software project, assigning </w:t>
         </w:r>
       </w:ins>
-      <w:ins w:id="20" w:author="Tinti Erica" w:date="2017-01-21T12:08:00Z">
+      <w:ins w:id="23" w:author="Tinti Erica" w:date="2017-01-21T12:08:00Z">
         <w:r>
           <w:rPr>
             <w:rFonts w:asciiTheme="minorHAnsi" w:hAnsiTheme="minorHAnsi" w:cstheme="minorHAnsi"/>
@@ -3365,7 +3387,7 @@
           <w:t xml:space="preserve">ght to each functionality according to its Function type. </w:t>
         </w:r>
       </w:ins>
-      <w:ins w:id="21" w:author="Tinti Erica" w:date="2017-01-21T12:13:00Z">
+      <w:ins w:id="24" w:author="Tinti Erica" w:date="2017-01-21T12:13:00Z">
         <w:r>
           <w:rPr>
             <w:rFonts w:asciiTheme="minorHAnsi" w:hAnsiTheme="minorHAnsi" w:cstheme="minorHAnsi"/>
@@ -3376,7 +3398,7 @@
           <w:t>From the</w:t>
         </w:r>
       </w:ins>
-      <w:ins w:id="22" w:author="Tinti Erica" w:date="2017-01-21T12:10:00Z">
+      <w:ins w:id="25" w:author="Tinti Erica" w:date="2017-01-21T12:10:00Z">
         <w:r>
           <w:rPr>
             <w:rFonts w:asciiTheme="minorHAnsi" w:hAnsiTheme="minorHAnsi" w:cstheme="minorHAnsi"/>
@@ -3387,7 +3409,7 @@
           <w:t xml:space="preserve"> result of this calculation, called UFP, </w:t>
         </w:r>
       </w:ins>
-      <w:ins w:id="23" w:author="Tinti Erica" w:date="2017-01-21T15:43:00Z">
+      <w:ins w:id="26" w:author="Tinti Erica" w:date="2017-01-21T15:43:00Z">
         <w:r>
           <w:rPr>
             <w:rFonts w:asciiTheme="minorHAnsi" w:hAnsiTheme="minorHAnsi" w:cstheme="minorHAnsi"/>
@@ -3398,7 +3420,7 @@
           <w:t xml:space="preserve">we </w:t>
         </w:r>
       </w:ins>
-      <w:ins w:id="24" w:author="Tinti Erica" w:date="2017-01-21T12:10:00Z">
+      <w:ins w:id="27" w:author="Tinti Erica" w:date="2017-01-21T12:10:00Z">
         <w:r>
           <w:rPr>
             <w:rFonts w:asciiTheme="minorHAnsi" w:hAnsiTheme="minorHAnsi" w:cstheme="minorHAnsi"/>
@@ -3409,7 +3431,7 @@
           <w:t xml:space="preserve">will derive the </w:t>
         </w:r>
       </w:ins>
-      <w:ins w:id="25" w:author="Tinti Erica" w:date="2017-01-21T12:13:00Z">
+      <w:ins w:id="28" w:author="Tinti Erica" w:date="2017-01-21T12:13:00Z">
         <w:r>
           <w:rPr>
             <w:rFonts w:asciiTheme="minorHAnsi" w:hAnsiTheme="minorHAnsi" w:cstheme="minorHAnsi"/>
@@ -3420,7 +3442,7 @@
           <w:t>number of LOC</w:t>
         </w:r>
       </w:ins>
-      <w:ins w:id="26" w:author="Tinti Erica" w:date="2017-01-21T12:15:00Z">
+      <w:ins w:id="29" w:author="Tinti Erica" w:date="2017-01-21T12:15:00Z">
         <w:r>
           <w:rPr>
             <w:rFonts w:asciiTheme="minorHAnsi" w:hAnsiTheme="minorHAnsi" w:cstheme="minorHAnsi"/>
@@ -3431,7 +3453,7 @@
           <w:t xml:space="preserve"> that will provide us an idea of the size of the project</w:t>
         </w:r>
       </w:ins>
-      <w:ins w:id="27" w:author="Tinti Erica" w:date="2017-01-21T12:13:00Z">
+      <w:ins w:id="30" w:author="Tinti Erica" w:date="2017-01-21T12:13:00Z">
         <w:r>
           <w:rPr>
             <w:rFonts w:asciiTheme="minorHAnsi" w:hAnsiTheme="minorHAnsi" w:cstheme="minorHAnsi"/>
@@ -3454,7 +3476,7 @@
           <w:lang w:val="en-GB"/>
         </w:rPr>
       </w:pPr>
-      <w:ins w:id="28" w:author="Tinti Erica" w:date="2017-01-21T12:08:00Z">
+      <w:ins w:id="31" w:author="Tinti Erica" w:date="2017-01-21T12:08:00Z">
         <w:r>
           <w:rPr>
             <w:rFonts w:asciiTheme="minorHAnsi" w:hAnsiTheme="minorHAnsi" w:cstheme="minorHAnsi"/>
@@ -3465,7 +3487,7 @@
           <w:t>Function types are the following:</w:t>
         </w:r>
       </w:ins>
-      <w:del w:id="29" w:author="Tinti Erica" w:date="2017-01-21T12:09:00Z">
+      <w:del w:id="32" w:author="Tinti Erica" w:date="2017-01-21T12:09:00Z">
         <w:r>
           <w:rPr>
             <w:rFonts w:asciiTheme="minorHAnsi" w:hAnsiTheme="minorHAnsi" w:cstheme="minorHAnsi"/>
@@ -3577,7 +3599,7 @@
         </w:rPr>
         <w:t xml:space="preserve"> </w:t>
       </w:r>
-      <w:del w:id="30" w:author="Tinti Erica" w:date="2017-01-21T15:43:00Z">
+      <w:del w:id="33" w:author="Tinti Erica" w:date="2017-01-21T15:43:00Z">
         <w:r>
           <w:rPr>
             <w:rFonts w:asciiTheme="minorHAnsi" w:hAnsiTheme="minorHAnsi" w:cstheme="minorHAnsi"/>
@@ -3588,7 +3610,7 @@
           <w:delText>here</w:delText>
         </w:r>
       </w:del>
-      <w:ins w:id="31" w:author="Tinti Erica" w:date="2017-01-21T15:43:00Z">
+      <w:ins w:id="34" w:author="Tinti Erica" w:date="2017-01-21T15:43:00Z">
         <w:r>
           <w:rPr>
             <w:rFonts w:asciiTheme="minorHAnsi" w:hAnsiTheme="minorHAnsi" w:cstheme="minorHAnsi"/>
@@ -4503,7 +4525,7 @@
           <w:color w:val="000000" w:themeColor="text1"/>
           <w:sz w:val="20"/>
           <w:lang w:val="en-US"/>
-          <w:rPrChange w:id="32" w:author="Tinti Erica" w:date="2017-01-21T11:59:00Z">
+          <w:rPrChange w:id="35" w:author="Tinti Erica" w:date="2017-01-21T11:59:00Z">
             <w:rPr>
               <w:b/>
               <w:i w:val="0"/>
@@ -4530,7 +4552,7 @@
           <w:color w:val="000000" w:themeColor="text1"/>
           <w:sz w:val="20"/>
           <w:lang w:val="en-US"/>
-          <w:rPrChange w:id="33" w:author="Tinti Erica" w:date="2017-01-21T11:59:00Z">
+          <w:rPrChange w:id="36" w:author="Tinti Erica" w:date="2017-01-21T11:59:00Z">
             <w:rPr>
               <w:b/>
               <w:i w:val="0"/>
@@ -4558,7 +4580,7 @@
           <w:color w:val="000000" w:themeColor="text1"/>
           <w:sz w:val="20"/>
           <w:lang w:val="en-US"/>
-          <w:rPrChange w:id="34" w:author="Tinti Erica" w:date="2017-01-21T11:59:00Z">
+          <w:rPrChange w:id="37" w:author="Tinti Erica" w:date="2017-01-21T11:59:00Z">
             <w:rPr>
               <w:b/>
               <w:i w:val="0"/>
@@ -4586,7 +4608,7 @@
           <w:color w:val="000000" w:themeColor="text1"/>
           <w:sz w:val="20"/>
           <w:lang w:val="en-US"/>
-          <w:rPrChange w:id="35" w:author="Tinti Erica" w:date="2017-01-21T11:59:00Z">
+          <w:rPrChange w:id="38" w:author="Tinti Erica" w:date="2017-01-21T11:59:00Z">
             <w:rPr>
               <w:b/>
               <w:i w:val="0"/>
@@ -4603,7 +4625,7 @@
           <w:i w:val="0"/>
           <w:color w:val="000000" w:themeColor="text1"/>
           <w:lang w:val="en-US"/>
-          <w:rPrChange w:id="36" w:author="Tinti Erica" w:date="2017-01-21T11:59:00Z">
+          <w:rPrChange w:id="39" w:author="Tinti Erica" w:date="2017-01-21T11:59:00Z">
             <w:rPr>
               <w:b/>
               <w:i w:val="0"/>
@@ -5027,7 +5049,7 @@
           <w:color w:val="000000" w:themeColor="text1"/>
           <w:sz w:val="20"/>
           <w:lang w:val="en-US"/>
-          <w:rPrChange w:id="37" w:author="Tinti Erica" w:date="2017-01-21T11:59:00Z">
+          <w:rPrChange w:id="40" w:author="Tinti Erica" w:date="2017-01-21T11:59:00Z">
             <w:rPr>
               <w:b/>
               <w:i w:val="0"/>
@@ -5054,7 +5076,7 @@
           <w:color w:val="000000" w:themeColor="text1"/>
           <w:sz w:val="20"/>
           <w:lang w:val="en-US"/>
-          <w:rPrChange w:id="38" w:author="Tinti Erica" w:date="2017-01-21T11:59:00Z">
+          <w:rPrChange w:id="41" w:author="Tinti Erica" w:date="2017-01-21T11:59:00Z">
             <w:rPr>
               <w:b/>
               <w:i w:val="0"/>
@@ -5082,7 +5104,7 @@
           <w:color w:val="000000" w:themeColor="text1"/>
           <w:sz w:val="20"/>
           <w:lang w:val="en-US"/>
-          <w:rPrChange w:id="39" w:author="Tinti Erica" w:date="2017-01-21T11:59:00Z">
+          <w:rPrChange w:id="42" w:author="Tinti Erica" w:date="2017-01-21T11:59:00Z">
             <w:rPr>
               <w:b/>
               <w:i w:val="0"/>
@@ -5110,7 +5132,7 @@
           <w:color w:val="000000" w:themeColor="text1"/>
           <w:sz w:val="20"/>
           <w:lang w:val="en-US"/>
-          <w:rPrChange w:id="40" w:author="Tinti Erica" w:date="2017-01-21T11:59:00Z">
+          <w:rPrChange w:id="43" w:author="Tinti Erica" w:date="2017-01-21T11:59:00Z">
             <w:rPr>
               <w:b/>
               <w:i w:val="0"/>
@@ -5127,7 +5149,7 @@
           <w:i w:val="0"/>
           <w:color w:val="000000" w:themeColor="text1"/>
           <w:lang w:val="en-US"/>
-          <w:rPrChange w:id="41" w:author="Tinti Erica" w:date="2017-01-21T11:59:00Z">
+          <w:rPrChange w:id="44" w:author="Tinti Erica" w:date="2017-01-21T11:59:00Z">
             <w:rPr>
               <w:b/>
               <w:i w:val="0"/>
@@ -5759,11 +5781,11 @@
       <w:pPr>
         <w:pStyle w:val="Heading3"/>
       </w:pPr>
-      <w:bookmarkStart w:id="42" w:name="_Toc472754555"/>
+      <w:bookmarkStart w:id="45" w:name="_Toc472754555"/>
       <w:r>
         <w:t>External Inputs</w:t>
       </w:r>
-      <w:bookmarkEnd w:id="42"/>
+      <w:bookmarkEnd w:id="45"/>
     </w:p>
     <w:p>
       <w:pPr>
@@ -5806,7 +5828,7 @@
           <w:sz w:val="22"/>
           <w:u w:val="single"/>
           <w:lang w:val="en-GB"/>
-          <w:rPrChange w:id="43" w:author="Tinti Erica" w:date="2017-01-21T17:24:00Z">
+          <w:rPrChange w:id="46" w:author="Tinti Erica" w:date="2017-01-21T17:24:00Z">
             <w:rPr>
               <w:sz w:val="22"/>
               <w:lang w:val="en-GB"/>
@@ -5821,7 +5843,7 @@
           <w:sz w:val="22"/>
           <w:u w:val="single"/>
           <w:lang w:val="en-GB"/>
-          <w:rPrChange w:id="44" w:author="Tinti Erica" w:date="2017-01-21T17:24:00Z">
+          <w:rPrChange w:id="47" w:author="Tinti Erica" w:date="2017-01-21T17:24:00Z">
             <w:rPr>
               <w:sz w:val="22"/>
               <w:lang w:val="en-GB"/>
@@ -5969,7 +5991,7 @@
           <w:sz w:val="22"/>
           <w:u w:val="single"/>
           <w:lang w:val="en-GB"/>
-          <w:rPrChange w:id="45" w:author="Tinti Erica" w:date="2017-01-21T17:03:00Z">
+          <w:rPrChange w:id="48" w:author="Tinti Erica" w:date="2017-01-21T17:03:00Z">
             <w:rPr>
               <w:sz w:val="22"/>
               <w:lang w:val="en-GB"/>
@@ -6040,7 +6062,7 @@
           <w:sz w:val="22"/>
           <w:u w:val="single"/>
           <w:lang w:val="en-GB"/>
-          <w:rPrChange w:id="46" w:author="Tinti Erica" w:date="2017-01-21T17:03:00Z">
+          <w:rPrChange w:id="49" w:author="Tinti Erica" w:date="2017-01-21T17:03:00Z">
             <w:rPr>
               <w:sz w:val="22"/>
               <w:lang w:val="en-GB"/>
@@ -6102,7 +6124,7 @@
           <w:sz w:val="22"/>
           <w:u w:val="single"/>
           <w:lang w:val="en-GB"/>
-          <w:rPrChange w:id="47" w:author="Tinti Erica" w:date="2017-01-21T17:03:00Z">
+          <w:rPrChange w:id="50" w:author="Tinti Erica" w:date="2017-01-21T17:03:00Z">
             <w:rPr>
               <w:sz w:val="22"/>
               <w:lang w:val="en-GB"/>
@@ -6146,7 +6168,7 @@
         </w:rPr>
         <w:t xml:space="preserve"> check if the new credit card is valid</w:t>
       </w:r>
-      <w:ins w:id="48" w:author="Tinti Erica" w:date="2017-01-21T16:31:00Z">
+      <w:ins w:id="51" w:author="Tinti Erica" w:date="2017-01-21T16:31:00Z">
         <w:r>
           <w:rPr>
             <w:sz w:val="22"/>
@@ -6198,7 +6220,7 @@
         <w:spacing w:after="120"/>
         <w:ind w:left="0" w:firstLine="0"/>
         <w:rPr>
-          <w:ins w:id="49" w:author="Tinti Erica" w:date="2017-01-21T17:02:00Z"/>
+          <w:ins w:id="52" w:author="Tinti Erica" w:date="2017-01-21T17:02:00Z"/>
           <w:sz w:val="22"/>
           <w:lang w:val="en-GB"/>
         </w:rPr>
@@ -6216,7 +6238,7 @@
           <w:sz w:val="22"/>
           <w:u w:val="single"/>
           <w:lang w:val="en-GB"/>
-          <w:rPrChange w:id="50" w:author="Tinti Erica" w:date="2017-01-21T17:03:00Z">
+          <w:rPrChange w:id="53" w:author="Tinti Erica" w:date="2017-01-21T17:03:00Z">
             <w:rPr>
               <w:sz w:val="22"/>
               <w:lang w:val="en-GB"/>
@@ -6272,7 +6294,7 @@
           <w:lang w:val="en-GB"/>
         </w:rPr>
       </w:pPr>
-      <w:ins w:id="51" w:author="Tinti Erica" w:date="2017-01-21T17:02:00Z">
+      <w:ins w:id="54" w:author="Tinti Erica" w:date="2017-01-21T17:02:00Z">
         <w:r>
           <w:rPr>
             <w:sz w:val="22"/>
@@ -6281,7 +6303,7 @@
           <w:t xml:space="preserve">The </w:t>
         </w:r>
       </w:ins>
-      <w:ins w:id="52" w:author="Tinti Erica" w:date="2017-01-21T17:04:00Z">
+      <w:ins w:id="55" w:author="Tinti Erica" w:date="2017-01-21T17:04:00Z">
         <w:r>
           <w:rPr>
             <w:b/>
@@ -6292,7 +6314,7 @@
           <w:t>End of renting</w:t>
         </w:r>
       </w:ins>
-      <w:ins w:id="53" w:author="Tinti Erica" w:date="2017-01-21T17:02:00Z">
+      <w:ins w:id="56" w:author="Tinti Erica" w:date="2017-01-21T17:02:00Z">
         <w:r>
           <w:rPr>
             <w:sz w:val="22"/>
@@ -6301,7 +6323,7 @@
           <w:t xml:space="preserve"> operation </w:t>
         </w:r>
       </w:ins>
-      <w:ins w:id="54" w:author="Tinti Erica" w:date="2017-01-21T17:03:00Z">
+      <w:ins w:id="57" w:author="Tinti Erica" w:date="2017-01-21T17:03:00Z">
         <w:r>
           <w:rPr>
             <w:sz w:val="22"/>
@@ -6378,7 +6400,7 @@
           <w:sz w:val="22"/>
           <w:u w:val="single"/>
           <w:lang w:val="en-GB"/>
-          <w:rPrChange w:id="55" w:author="Tinti Erica" w:date="2017-01-21T17:04:00Z">
+          <w:rPrChange w:id="58" w:author="Tinti Erica" w:date="2017-01-21T17:04:00Z">
             <w:rPr>
               <w:sz w:val="22"/>
               <w:lang w:val="en-GB"/>
@@ -6468,7 +6490,7 @@
           <w:sz w:val="22"/>
           <w:u w:val="single"/>
           <w:lang w:val="en-GB"/>
-          <w:rPrChange w:id="56" w:author="Tinti Erica" w:date="2017-01-21T17:04:00Z">
+          <w:rPrChange w:id="59" w:author="Tinti Erica" w:date="2017-01-21T17:04:00Z">
             <w:rPr>
               <w:sz w:val="22"/>
               <w:lang w:val="en-GB"/>
@@ -7185,11 +7207,11 @@
       <w:pPr>
         <w:pStyle w:val="Heading3"/>
       </w:pPr>
-      <w:bookmarkStart w:id="57" w:name="_Toc472754556"/>
+      <w:bookmarkStart w:id="60" w:name="_Toc472754556"/>
       <w:r>
         <w:t>External Outputs</w:t>
       </w:r>
-      <w:bookmarkEnd w:id="57"/>
+      <w:bookmarkEnd w:id="60"/>
     </w:p>
     <w:p>
       <w:pPr>
@@ -7213,7 +7235,7 @@
           <w:sz w:val="22"/>
           <w:u w:val="single"/>
           <w:lang w:val="en-GB"/>
-          <w:rPrChange w:id="58" w:author="Tinti Erica" w:date="2017-01-21T17:21:00Z">
+          <w:rPrChange w:id="61" w:author="Tinti Erica" w:date="2017-01-21T17:21:00Z">
             <w:rPr>
               <w:sz w:val="22"/>
               <w:lang w:val="en-GB"/>
@@ -7270,7 +7292,7 @@
           <w:highlight w:val="yellow"/>
           <w:u w:val="single"/>
           <w:lang w:val="en-GB"/>
-          <w:rPrChange w:id="59" w:author="Tinti Erica" w:date="2017-01-21T17:21:00Z">
+          <w:rPrChange w:id="62" w:author="Tinti Erica" w:date="2017-01-21T17:21:00Z">
             <w:rPr>
               <w:sz w:val="22"/>
               <w:highlight w:val="yellow"/>
@@ -7316,7 +7338,7 @@
           <w:lang w:val="en-GB"/>
         </w:rPr>
       </w:pPr>
-      <w:commentRangeStart w:id="60"/>
+      <w:commentRangeStart w:id="63"/>
       <w:r>
         <w:rPr>
           <w:sz w:val="22"/>
@@ -7330,7 +7352,7 @@
           <w:sz w:val="22"/>
           <w:u w:val="single"/>
           <w:lang w:val="en-GB"/>
-          <w:rPrChange w:id="61" w:author="Tinti Erica" w:date="2017-01-21T17:23:00Z">
+          <w:rPrChange w:id="64" w:author="Tinti Erica" w:date="2017-01-21T17:23:00Z">
             <w:rPr>
               <w:sz w:val="22"/>
               <w:lang w:val="en-GB"/>
@@ -7378,12 +7400,12 @@
         </w:rPr>
         <w:t>.</w:t>
       </w:r>
-      <w:commentRangeEnd w:id="60"/>
+      <w:commentRangeEnd w:id="63"/>
       <w:r>
         <w:rPr>
           <w:rStyle w:val="CommentReference"/>
         </w:rPr>
-        <w:commentReference w:id="60"/>
+        <w:commentReference w:id="63"/>
       </w:r>
     </w:p>
     <w:p>
@@ -7391,12 +7413,12 @@
         <w:spacing w:after="120"/>
         <w:ind w:left="0" w:firstLine="0"/>
         <w:rPr>
-          <w:ins w:id="62" w:author="Tinti Erica" w:date="2017-01-21T16:57:00Z"/>
-          <w:sz w:val="22"/>
-          <w:lang w:val="en-GB"/>
-        </w:rPr>
-      </w:pPr>
-      <w:ins w:id="63" w:author="Tinti Erica" w:date="2017-01-21T17:01:00Z">
+          <w:ins w:id="65" w:author="Tinti Erica" w:date="2017-01-21T16:57:00Z"/>
+          <w:sz w:val="22"/>
+          <w:lang w:val="en-GB"/>
+        </w:rPr>
+      </w:pPr>
+      <w:ins w:id="66" w:author="Tinti Erica" w:date="2017-01-21T17:01:00Z">
         <w:r>
           <w:rPr>
             <w:sz w:val="22"/>
@@ -7405,7 +7427,7 @@
           <w:t xml:space="preserve">The </w:t>
         </w:r>
       </w:ins>
-      <w:del w:id="64" w:author="Tinti Erica" w:date="2017-01-21T17:01:00Z">
+      <w:del w:id="67" w:author="Tinti Erica" w:date="2017-01-21T17:01:00Z">
         <w:r>
           <w:rPr>
             <w:sz w:val="22"/>
@@ -7414,14 +7436,14 @@
           <w:delText>Position</w:delText>
         </w:r>
       </w:del>
-      <w:ins w:id="65" w:author="Tinti Erica" w:date="2017-01-21T17:01:00Z">
+      <w:ins w:id="68" w:author="Tinti Erica" w:date="2017-01-21T17:01:00Z">
         <w:r>
           <w:rPr>
             <w:b/>
             <w:sz w:val="22"/>
             <w:u w:val="single"/>
             <w:lang w:val="en-GB"/>
-            <w:rPrChange w:id="66" w:author="Tinti Erica" w:date="2017-01-21T17:23:00Z">
+            <w:rPrChange w:id="69" w:author="Tinti Erica" w:date="2017-01-21T17:23:00Z">
               <w:rPr>
                 <w:sz w:val="22"/>
                 <w:lang w:val="en-GB"/>
@@ -7437,7 +7459,7 @@
           <w:sz w:val="22"/>
           <w:u w:val="single"/>
           <w:lang w:val="en-GB"/>
-          <w:rPrChange w:id="67" w:author="Tinti Erica" w:date="2017-01-21T17:23:00Z">
+          <w:rPrChange w:id="70" w:author="Tinti Erica" w:date="2017-01-21T17:23:00Z">
             <w:rPr>
               <w:sz w:val="22"/>
               <w:lang w:val="en-GB"/>
@@ -7453,7 +7475,7 @@
         </w:rPr>
         <w:t xml:space="preserve"> </w:t>
       </w:r>
-      <w:ins w:id="68" w:author="Tinti Erica" w:date="2017-01-21T17:01:00Z">
+      <w:ins w:id="71" w:author="Tinti Erica" w:date="2017-01-21T17:01:00Z">
         <w:r>
           <w:rPr>
             <w:sz w:val="22"/>
@@ -7478,7 +7500,7 @@
           <w:t xml:space="preserve"> </w:t>
         </w:r>
       </w:ins>
-      <w:ins w:id="69" w:author="Tinti Erica" w:date="2017-01-21T17:02:00Z">
+      <w:ins w:id="72" w:author="Tinti Erica" w:date="2017-01-21T17:02:00Z">
         <w:r>
           <w:rPr>
             <w:sz w:val="22"/>
@@ -7487,7 +7509,7 @@
           <w:t>medium</w:t>
         </w:r>
       </w:ins>
-      <w:ins w:id="70" w:author="Tinti Erica" w:date="2017-01-21T17:01:00Z">
+      <w:ins w:id="73" w:author="Tinti Erica" w:date="2017-01-21T17:01:00Z">
         <w:r>
           <w:rPr>
             <w:sz w:val="22"/>
@@ -7496,7 +7518,7 @@
           <w:t xml:space="preserve"> complexity operation and we assign it a weight of 7.</w:t>
         </w:r>
       </w:ins>
-      <w:del w:id="71" w:author="Tinti Erica" w:date="2017-01-21T17:01:00Z">
+      <w:del w:id="74" w:author="Tinti Erica" w:date="2017-01-21T17:01:00Z">
         <w:r>
           <w:rPr>
             <w:sz w:val="22"/>
@@ -7515,7 +7537,7 @@
           <w:lang w:val="en-GB"/>
         </w:rPr>
       </w:pPr>
-      <w:ins w:id="72" w:author="Tinti Erica" w:date="2017-01-21T16:57:00Z">
+      <w:ins w:id="75" w:author="Tinti Erica" w:date="2017-01-21T16:57:00Z">
         <w:r>
           <w:rPr>
             <w:sz w:val="22"/>
@@ -7524,14 +7546,14 @@
           <w:t xml:space="preserve">The </w:t>
         </w:r>
       </w:ins>
-      <w:ins w:id="73" w:author="Tinti Erica" w:date="2017-01-21T16:59:00Z">
+      <w:ins w:id="76" w:author="Tinti Erica" w:date="2017-01-21T16:59:00Z">
         <w:r>
           <w:rPr>
             <w:b/>
             <w:sz w:val="22"/>
             <w:u w:val="single"/>
             <w:lang w:val="en-GB"/>
-            <w:rPrChange w:id="74" w:author="Tinti Erica" w:date="2017-01-21T16:59:00Z">
+            <w:rPrChange w:id="77" w:author="Tinti Erica" w:date="2017-01-21T16:59:00Z">
               <w:rPr>
                 <w:sz w:val="22"/>
                 <w:lang w:val="en-GB"/>
@@ -7563,7 +7585,7 @@
           <w:t>components</w:t>
         </w:r>
       </w:ins>
-      <w:ins w:id="75" w:author="Tinti Erica" w:date="2017-01-21T17:00:00Z">
+      <w:ins w:id="78" w:author="Tinti Erica" w:date="2017-01-21T17:00:00Z">
         <w:r>
           <w:rPr>
             <w:sz w:val="22"/>
@@ -7584,7 +7606,7 @@
             <w:sz w:val="22"/>
             <w:highlight w:val="yellow"/>
             <w:lang w:val="en-GB"/>
-            <w:rPrChange w:id="76" w:author="Tinti Erica" w:date="2017-01-21T17:00:00Z">
+            <w:rPrChange w:id="79" w:author="Tinti Erica" w:date="2017-01-21T17:00:00Z">
               <w:rPr>
                 <w:sz w:val="22"/>
                 <w:lang w:val="en-GB"/>
@@ -7601,7 +7623,7 @@
           <w:t xml:space="preserve"> </w:t>
         </w:r>
       </w:ins>
-      <w:ins w:id="77" w:author="Tinti Erica" w:date="2017-01-21T16:59:00Z">
+      <w:ins w:id="80" w:author="Tinti Erica" w:date="2017-01-21T16:59:00Z">
         <w:r>
           <w:rPr>
             <w:sz w:val="22"/>
@@ -7626,7 +7648,7 @@
           <w:t xml:space="preserve"> and several calculation</w:t>
         </w:r>
       </w:ins>
-      <w:ins w:id="78" w:author="Tinti Erica" w:date="2017-01-21T17:00:00Z">
+      <w:ins w:id="81" w:author="Tinti Erica" w:date="2017-01-21T17:00:00Z">
         <w:r>
           <w:rPr>
             <w:sz w:val="22"/>
@@ -7635,7 +7657,7 @@
           <w:t>s</w:t>
         </w:r>
       </w:ins>
-      <w:ins w:id="79" w:author="Tinti Erica" w:date="2017-01-21T16:59:00Z">
+      <w:ins w:id="82" w:author="Tinti Erica" w:date="2017-01-21T16:59:00Z">
         <w:r>
           <w:rPr>
             <w:sz w:val="22"/>
@@ -7660,7 +7682,7 @@
           <w:t>.</w:t>
         </w:r>
       </w:ins>
-      <w:ins w:id="80" w:author="Tinti Erica" w:date="2017-01-21T16:57:00Z">
+      <w:ins w:id="83" w:author="Tinti Erica" w:date="2017-01-21T16:57:00Z">
         <w:r>
           <w:rPr>
             <w:sz w:val="22"/>
@@ -8096,11 +8118,11 @@
       <w:pPr>
         <w:pStyle w:val="Heading3"/>
       </w:pPr>
-      <w:bookmarkStart w:id="81" w:name="_Toc472754557"/>
+      <w:bookmarkStart w:id="84" w:name="_Toc472754557"/>
       <w:r>
         <w:t>External Inquiries</w:t>
       </w:r>
-      <w:bookmarkEnd w:id="81"/>
+      <w:bookmarkEnd w:id="84"/>
     </w:p>
     <w:p>
       <w:pPr>
@@ -8136,7 +8158,7 @@
           <w:sz w:val="22"/>
           <w:u w:val="single"/>
           <w:lang w:val="en-GB"/>
-          <w:rPrChange w:id="82" w:author="Tinti Erica" w:date="2017-01-21T16:54:00Z">
+          <w:rPrChange w:id="85" w:author="Tinti Erica" w:date="2017-01-21T16:54:00Z">
             <w:rPr>
               <w:sz w:val="22"/>
               <w:lang w:val="en-GB"/>
@@ -8186,110 +8208,6 @@
         <w:lastRenderedPageBreak/>
         <w:t xml:space="preserve">The </w:t>
       </w:r>
-      <w:r>
-        <w:rPr>
-          <w:b/>
-          <w:sz w:val="22"/>
-          <w:u w:val="single"/>
-          <w:lang w:val="en-GB"/>
-          <w:rPrChange w:id="83" w:author="Tinti Erica" w:date="2017-01-21T16:55:00Z">
-            <w:rPr>
-              <w:sz w:val="22"/>
-              <w:lang w:val="en-GB"/>
-            </w:rPr>
-          </w:rPrChange>
-        </w:rPr>
-        <w:t>Car Information</w:t>
-      </w:r>
-      <w:r>
-        <w:rPr>
-          <w:sz w:val="22"/>
-          <w:lang w:val="en-GB"/>
-        </w:rPr>
-        <w:t xml:space="preserve"> is a simple operation to retrieve car details. It references just one component and contains few data. Because of this, the complexity is low and corresponds to </w:t>
-      </w:r>
-      <w:proofErr w:type="gramStart"/>
-      <w:r>
-        <w:rPr>
-          <w:sz w:val="22"/>
-          <w:lang w:val="en-GB"/>
-        </w:rPr>
-        <w:t>3</w:t>
-      </w:r>
-      <w:proofErr w:type="gramEnd"/>
-      <w:r>
-        <w:rPr>
-          <w:sz w:val="22"/>
-          <w:lang w:val="en-GB"/>
-        </w:rPr>
-        <w:t xml:space="preserve"> FPs.</w:t>
-      </w:r>
-    </w:p>
-    <w:p>
-      <w:pPr>
-        <w:spacing w:after="120"/>
-        <w:ind w:left="0" w:firstLine="0"/>
-        <w:rPr>
-          <w:sz w:val="22"/>
-          <w:lang w:val="en-GB"/>
-        </w:rPr>
-      </w:pPr>
-      <w:r>
-        <w:rPr>
-          <w:sz w:val="22"/>
-          <w:lang w:val="en-GB"/>
-        </w:rPr>
-        <w:t xml:space="preserve">The </w:t>
-      </w:r>
-      <w:r>
-        <w:rPr>
-          <w:b/>
-          <w:sz w:val="22"/>
-          <w:u w:val="single"/>
-          <w:lang w:val="en-GB"/>
-          <w:rPrChange w:id="84" w:author="Tinti Erica" w:date="2017-01-21T16:55:00Z">
-            <w:rPr>
-              <w:sz w:val="22"/>
-              <w:lang w:val="en-GB"/>
-            </w:rPr>
-          </w:rPrChange>
-        </w:rPr>
-        <w:t>Reserve Car</w:t>
-      </w:r>
-      <w:r>
-        <w:rPr>
-          <w:sz w:val="22"/>
-          <w:lang w:val="en-GB"/>
-        </w:rPr>
-        <w:t xml:space="preserve"> operation has a low complexity, so it gets </w:t>
-      </w:r>
-      <w:proofErr w:type="gramStart"/>
-      <w:r>
-        <w:rPr>
-          <w:sz w:val="22"/>
-          <w:lang w:val="en-GB"/>
-        </w:rPr>
-        <w:t>3</w:t>
-      </w:r>
-      <w:proofErr w:type="gramEnd"/>
-      <w:r>
-        <w:rPr>
-          <w:sz w:val="22"/>
-          <w:lang w:val="en-GB"/>
-        </w:rPr>
-        <w:t xml:space="preserve"> FPs.</w:t>
-      </w:r>
-    </w:p>
-    <w:p>
-      <w:pPr>
-        <w:spacing w:after="120"/>
-        <w:ind w:left="0" w:firstLine="0"/>
-        <w:rPr>
-          <w:ins w:id="85" w:author="Tinti Erica" w:date="2017-01-21T16:49:00Z"/>
-          <w:sz w:val="22"/>
-          <w:lang w:val="en-GB"/>
-        </w:rPr>
-      </w:pPr>
       <w:r>
         <w:rPr>
           <w:b/>
@@ -8303,14 +8221,14 @@
             </w:rPr>
           </w:rPrChange>
         </w:rPr>
-        <w:t>Car Unlock</w:t>
-      </w:r>
-      <w:r>
-        <w:rPr>
-          <w:sz w:val="22"/>
-          <w:lang w:val="en-GB"/>
-        </w:rPr>
-        <w:t xml:space="preserve"> operation has a medium complexity because it involves different components and requires many interactions. It corresponds to </w:t>
+        <w:t>Car Information</w:t>
+      </w:r>
+      <w:r>
+        <w:rPr>
+          <w:sz w:val="22"/>
+          <w:lang w:val="en-GB"/>
+        </w:rPr>
+        <w:t xml:space="preserve"> is a simple operation to retrieve car details. It references just one component and contains few data. Because of this, the complexity is low and corresponds to </w:t>
       </w:r>
       <w:proofErr w:type="gramStart"/>
       <w:r>
@@ -8318,7 +8236,7 @@
           <w:sz w:val="22"/>
           <w:lang w:val="en-GB"/>
         </w:rPr>
-        <w:t>4</w:t>
+        <w:t>3</w:t>
       </w:r>
       <w:proofErr w:type="gramEnd"/>
       <w:r>
@@ -8338,16 +8256,13 @@
           <w:lang w:val="en-GB"/>
         </w:rPr>
       </w:pPr>
-    </w:p>
-    <w:p>
-      <w:pPr>
-        <w:spacing w:after="120"/>
-        <w:ind w:left="0" w:firstLine="0"/>
-        <w:rPr>
-          <w:sz w:val="22"/>
-          <w:lang w:val="en-GB"/>
-        </w:rPr>
-      </w:pPr>
+      <w:r>
+        <w:rPr>
+          <w:sz w:val="22"/>
+          <w:lang w:val="en-GB"/>
+        </w:rPr>
+        <w:t xml:space="preserve">The </w:t>
+      </w:r>
       <w:r>
         <w:rPr>
           <w:b/>
@@ -8361,57 +8276,63 @@
             </w:rPr>
           </w:rPrChange>
         </w:rPr>
-        <w:t>Parking Areas Request</w:t>
-      </w:r>
-      <w:r>
-        <w:rPr>
-          <w:sz w:val="22"/>
-          <w:lang w:val="en-GB"/>
-        </w:rPr>
-        <w:t xml:space="preserve"> </w:t>
-      </w:r>
-      <w:r>
-        <w:rPr>
-          <w:sz w:val="22"/>
-          <w:lang w:val="en-GB"/>
-        </w:rPr>
-        <w:t xml:space="preserve">and </w:t>
-      </w:r>
+        <w:t>Reserve Car</w:t>
+      </w:r>
+      <w:r>
+        <w:rPr>
+          <w:sz w:val="22"/>
+          <w:lang w:val="en-GB"/>
+        </w:rPr>
+        <w:t xml:space="preserve"> operation has a low complexity, so it gets </w:t>
+      </w:r>
+      <w:proofErr w:type="gramStart"/>
+      <w:r>
+        <w:rPr>
+          <w:sz w:val="22"/>
+          <w:lang w:val="en-GB"/>
+        </w:rPr>
+        <w:t>3</w:t>
+      </w:r>
+      <w:proofErr w:type="gramEnd"/>
+      <w:r>
+        <w:rPr>
+          <w:sz w:val="22"/>
+          <w:lang w:val="en-GB"/>
+        </w:rPr>
+        <w:t xml:space="preserve"> FPs.</w:t>
+      </w:r>
+    </w:p>
+    <w:p>
+      <w:pPr>
+        <w:spacing w:after="120"/>
+        <w:ind w:left="0" w:firstLine="0"/>
+        <w:rPr>
+          <w:ins w:id="88" w:author="Tinti Erica" w:date="2017-01-21T16:49:00Z"/>
+          <w:sz w:val="22"/>
+          <w:lang w:val="en-GB"/>
+        </w:rPr>
+      </w:pPr>
       <w:r>
         <w:rPr>
           <w:b/>
           <w:sz w:val="22"/>
           <w:u w:val="single"/>
           <w:lang w:val="en-GB"/>
-          <w:rPrChange w:id="88" w:author="Tinti Erica" w:date="2017-01-21T16:56:00Z">
+          <w:rPrChange w:id="89" w:author="Tinti Erica" w:date="2017-01-21T16:55:00Z">
             <w:rPr>
               <w:sz w:val="22"/>
               <w:lang w:val="en-GB"/>
             </w:rPr>
           </w:rPrChange>
         </w:rPr>
-        <w:t>Special Parking Areas Request</w:t>
-      </w:r>
-      <w:r>
-        <w:rPr>
-          <w:sz w:val="22"/>
-          <w:lang w:val="en-GB"/>
-        </w:rPr>
-        <w:t xml:space="preserve"> are simple operations, involving only one component each. Their complexity is </w:t>
-      </w:r>
-      <w:r>
-        <w:rPr>
-          <w:sz w:val="22"/>
-          <w:lang w:val="en-GB"/>
-        </w:rPr>
-        <w:t>low</w:t>
-      </w:r>
-      <w:r>
-        <w:rPr>
-          <w:sz w:val="22"/>
-          <w:lang w:val="en-GB"/>
-        </w:rPr>
-        <w:t xml:space="preserve">, corresponding to </w:t>
+        <w:t>Car Unlock</w:t>
+      </w:r>
+      <w:r>
+        <w:rPr>
+          <w:sz w:val="22"/>
+          <w:lang w:val="en-GB"/>
+        </w:rPr>
+        <w:t xml:space="preserve"> operation has a medium complexity because it involves different components and requires many interactions. It corresponds to </w:t>
       </w:r>
       <w:proofErr w:type="gramStart"/>
       <w:r>
@@ -8419,7 +8340,7 @@
           <w:sz w:val="22"/>
           <w:lang w:val="en-GB"/>
         </w:rPr>
-        <w:t>3</w:t>
+        <w:t>4</w:t>
       </w:r>
       <w:proofErr w:type="gramEnd"/>
       <w:r>
@@ -8427,21 +8348,7 @@
           <w:sz w:val="22"/>
           <w:lang w:val="en-GB"/>
         </w:rPr>
-        <w:t xml:space="preserve"> FPs</w:t>
-      </w:r>
-      <w:r>
-        <w:rPr>
-          <w:sz w:val="22"/>
-          <w:lang w:val="en-GB"/>
-        </w:rPr>
-        <w:t xml:space="preserve"> each</w:t>
-      </w:r>
-      <w:r>
-        <w:rPr>
-          <w:sz w:val="22"/>
-          <w:lang w:val="en-GB"/>
-        </w:rPr>
-        <w:t>.</w:t>
+        <w:t xml:space="preserve"> FPs.</w:t>
       </w:r>
     </w:p>
     <w:p>
@@ -8449,12 +8356,127 @@
         <w:spacing w:after="120"/>
         <w:ind w:left="0" w:firstLine="0"/>
         <w:rPr>
-          <w:ins w:id="89" w:author="Tinti Erica" w:date="2017-01-21T16:49:00Z"/>
-          <w:sz w:val="22"/>
-          <w:lang w:val="en-GB"/>
-        </w:rPr>
-      </w:pPr>
-      <w:ins w:id="90" w:author="Tinti Erica" w:date="2017-01-21T16:49:00Z">
+          <w:sz w:val="22"/>
+          <w:lang w:val="en-GB"/>
+        </w:rPr>
+      </w:pPr>
+    </w:p>
+    <w:p>
+      <w:pPr>
+        <w:spacing w:after="120"/>
+        <w:ind w:left="0" w:firstLine="0"/>
+        <w:rPr>
+          <w:sz w:val="22"/>
+          <w:lang w:val="en-GB"/>
+        </w:rPr>
+      </w:pPr>
+      <w:r>
+        <w:rPr>
+          <w:b/>
+          <w:sz w:val="22"/>
+          <w:u w:val="single"/>
+          <w:lang w:val="en-GB"/>
+          <w:rPrChange w:id="90" w:author="Tinti Erica" w:date="2017-01-21T16:55:00Z">
+            <w:rPr>
+              <w:sz w:val="22"/>
+              <w:lang w:val="en-GB"/>
+            </w:rPr>
+          </w:rPrChange>
+        </w:rPr>
+        <w:t>Parking Areas Request</w:t>
+      </w:r>
+      <w:r>
+        <w:rPr>
+          <w:sz w:val="22"/>
+          <w:lang w:val="en-GB"/>
+        </w:rPr>
+        <w:t xml:space="preserve"> </w:t>
+      </w:r>
+      <w:r>
+        <w:rPr>
+          <w:sz w:val="22"/>
+          <w:lang w:val="en-GB"/>
+        </w:rPr>
+        <w:t xml:space="preserve">and </w:t>
+      </w:r>
+      <w:r>
+        <w:rPr>
+          <w:b/>
+          <w:sz w:val="22"/>
+          <w:u w:val="single"/>
+          <w:lang w:val="en-GB"/>
+          <w:rPrChange w:id="91" w:author="Tinti Erica" w:date="2017-01-21T16:56:00Z">
+            <w:rPr>
+              <w:sz w:val="22"/>
+              <w:lang w:val="en-GB"/>
+            </w:rPr>
+          </w:rPrChange>
+        </w:rPr>
+        <w:t>Special Parking Areas Request</w:t>
+      </w:r>
+      <w:r>
+        <w:rPr>
+          <w:sz w:val="22"/>
+          <w:lang w:val="en-GB"/>
+        </w:rPr>
+        <w:t xml:space="preserve"> are simple operations, involving only one component each. Their complexity is </w:t>
+      </w:r>
+      <w:r>
+        <w:rPr>
+          <w:sz w:val="22"/>
+          <w:lang w:val="en-GB"/>
+        </w:rPr>
+        <w:t>low</w:t>
+      </w:r>
+      <w:r>
+        <w:rPr>
+          <w:sz w:val="22"/>
+          <w:lang w:val="en-GB"/>
+        </w:rPr>
+        <w:t xml:space="preserve">, corresponding to </w:t>
+      </w:r>
+      <w:proofErr w:type="gramStart"/>
+      <w:r>
+        <w:rPr>
+          <w:sz w:val="22"/>
+          <w:lang w:val="en-GB"/>
+        </w:rPr>
+        <w:t>3</w:t>
+      </w:r>
+      <w:proofErr w:type="gramEnd"/>
+      <w:r>
+        <w:rPr>
+          <w:sz w:val="22"/>
+          <w:lang w:val="en-GB"/>
+        </w:rPr>
+        <w:t xml:space="preserve"> FPs</w:t>
+      </w:r>
+      <w:r>
+        <w:rPr>
+          <w:sz w:val="22"/>
+          <w:lang w:val="en-GB"/>
+        </w:rPr>
+        <w:t xml:space="preserve"> each</w:t>
+      </w:r>
+      <w:r>
+        <w:rPr>
+          <w:sz w:val="22"/>
+          <w:lang w:val="en-GB"/>
+        </w:rPr>
+        <w:t>.</w:t>
+      </w:r>
+    </w:p>
+    <w:p>
+      <w:pPr>
+        <w:spacing w:after="120"/>
+        <w:ind w:left="0" w:firstLine="0"/>
+        <w:rPr>
+          <w:ins w:id="92" w:author="Tinti Erica" w:date="2017-01-21T16:49:00Z"/>
+          <w:sz w:val="22"/>
+          <w:lang w:val="en-GB"/>
+        </w:rPr>
+      </w:pPr>
+      <w:ins w:id="93" w:author="Tinti Erica" w:date="2017-01-21T16:49:00Z">
         <w:r>
           <w:rPr>
             <w:sz w:val="22"/>
@@ -8468,7 +8490,7 @@
             <w:sz w:val="22"/>
             <w:u w:val="single"/>
             <w:lang w:val="en-GB"/>
-            <w:rPrChange w:id="91" w:author="Tinti Erica" w:date="2017-01-21T16:56:00Z">
+            <w:rPrChange w:id="94" w:author="Tinti Erica" w:date="2017-01-21T16:56:00Z">
               <w:rPr>
                 <w:sz w:val="22"/>
                 <w:lang w:val="en-GB"/>
@@ -8530,12 +8552,12 @@
         <w:spacing w:after="120"/>
         <w:ind w:left="0" w:firstLine="0"/>
         <w:rPr>
-          <w:del w:id="92" w:author="Tinti Erica" w:date="2017-01-21T16:49:00Z"/>
-          <w:sz w:val="22"/>
-          <w:lang w:val="en-GB"/>
-        </w:rPr>
-      </w:pPr>
-      <w:del w:id="93" w:author="Tinti Erica" w:date="2017-01-21T16:49:00Z">
+          <w:del w:id="95" w:author="Tinti Erica" w:date="2017-01-21T16:49:00Z"/>
+          <w:sz w:val="22"/>
+          <w:lang w:val="en-GB"/>
+        </w:rPr>
+      </w:pPr>
+      <w:del w:id="96" w:author="Tinti Erica" w:date="2017-01-21T16:49:00Z">
         <w:r>
           <w:rPr>
             <w:sz w:val="22"/>
@@ -8550,12 +8572,12 @@
         <w:spacing w:after="120"/>
         <w:ind w:left="0" w:firstLine="0"/>
         <w:rPr>
-          <w:ins w:id="94" w:author="Tinti Erica" w:date="2017-01-21T17:06:00Z"/>
-          <w:sz w:val="22"/>
-          <w:lang w:val="en-GB"/>
-        </w:rPr>
-      </w:pPr>
-      <w:ins w:id="95" w:author="Tinti Erica" w:date="2017-01-21T17:05:00Z">
+          <w:ins w:id="97" w:author="Tinti Erica" w:date="2017-01-21T17:06:00Z"/>
+          <w:sz w:val="22"/>
+          <w:lang w:val="en-GB"/>
+        </w:rPr>
+      </w:pPr>
+      <w:ins w:id="98" w:author="Tinti Erica" w:date="2017-01-21T17:05:00Z">
         <w:r>
           <w:rPr>
             <w:sz w:val="22"/>
@@ -8569,7 +8591,7 @@
             <w:sz w:val="22"/>
             <w:u w:val="single"/>
             <w:lang w:val="en-GB"/>
-            <w:rPrChange w:id="96" w:author="Tinti Erica" w:date="2017-01-21T17:05:00Z">
+            <w:rPrChange w:id="99" w:author="Tinti Erica" w:date="2017-01-21T17:05:00Z">
               <w:rPr>
                 <w:sz w:val="22"/>
                 <w:lang w:val="en-GB"/>
@@ -8615,12 +8637,12 @@
         <w:spacing w:after="120"/>
         <w:ind w:left="0" w:firstLine="0"/>
         <w:rPr>
-          <w:ins w:id="97" w:author="Tinti Erica" w:date="2017-01-21T17:05:00Z"/>
-          <w:sz w:val="22"/>
-          <w:lang w:val="en-GB"/>
-        </w:rPr>
-      </w:pPr>
-      <w:ins w:id="98" w:author="Tinti Erica" w:date="2017-01-21T17:06:00Z">
+          <w:ins w:id="100" w:author="Tinti Erica" w:date="2017-01-21T17:05:00Z"/>
+          <w:sz w:val="22"/>
+          <w:lang w:val="en-GB"/>
+        </w:rPr>
+      </w:pPr>
+      <w:ins w:id="101" w:author="Tinti Erica" w:date="2017-01-21T17:06:00Z">
         <w:r>
           <w:rPr>
             <w:sz w:val="22"/>
@@ -8634,7 +8656,7 @@
             <w:sz w:val="22"/>
             <w:u w:val="single"/>
             <w:lang w:val="en-GB"/>
-            <w:rPrChange w:id="99" w:author="Tinti Erica" w:date="2017-01-21T17:06:00Z">
+            <w:rPrChange w:id="102" w:author="Tinti Erica" w:date="2017-01-21T17:06:00Z">
               <w:rPr>
                 <w:sz w:val="22"/>
                 <w:lang w:val="en-GB"/>
@@ -8713,7 +8735,7 @@
           <w:lang w:val="en-GB"/>
         </w:rPr>
       </w:pPr>
-      <w:del w:id="100" w:author="Tinti Erica" w:date="2017-01-21T17:07:00Z">
+      <w:del w:id="103" w:author="Tinti Erica" w:date="2017-01-21T17:07:00Z">
         <w:r>
           <w:rPr>
             <w:sz w:val="22"/>
@@ -8722,7 +8744,7 @@
           <w:delText>Car List Retrieve low 3 FPs</w:delText>
         </w:r>
       </w:del>
-      <w:ins w:id="101" w:author="Tinti Erica" w:date="2017-01-21T17:07:00Z">
+      <w:ins w:id="104" w:author="Tinti Erica" w:date="2017-01-21T17:07:00Z">
         <w:r>
           <w:rPr>
             <w:sz w:val="22"/>
@@ -8736,7 +8758,7 @@
             <w:sz w:val="22"/>
             <w:u w:val="single"/>
             <w:lang w:val="en-GB"/>
-            <w:rPrChange w:id="102" w:author="Tinti Erica" w:date="2017-01-21T17:07:00Z">
+            <w:rPrChange w:id="105" w:author="Tinti Erica" w:date="2017-01-21T17:07:00Z">
               <w:rPr>
                 <w:sz w:val="22"/>
                 <w:lang w:val="en-GB"/>
@@ -8786,7 +8808,7 @@
           <w:lang w:val="en-GB"/>
         </w:rPr>
       </w:pPr>
-      <w:del w:id="103" w:author="Tinti Erica" w:date="2017-01-21T17:08:00Z">
+      <w:del w:id="106" w:author="Tinti Erica" w:date="2017-01-21T17:08:00Z">
         <w:r>
           <w:rPr>
             <w:sz w:val="22"/>
@@ -8795,7 +8817,7 @@
           <w:delText>Car Details medium 4FPs</w:delText>
         </w:r>
       </w:del>
-      <w:ins w:id="104" w:author="Tinti Erica" w:date="2017-01-21T17:08:00Z">
+      <w:ins w:id="107" w:author="Tinti Erica" w:date="2017-01-21T17:08:00Z">
         <w:r>
           <w:rPr>
             <w:sz w:val="22"/>
@@ -8809,7 +8831,7 @@
             <w:sz w:val="22"/>
             <w:u w:val="single"/>
             <w:lang w:val="en-GB"/>
-            <w:rPrChange w:id="105" w:author="Tinti Erica" w:date="2017-01-21T17:08:00Z">
+            <w:rPrChange w:id="108" w:author="Tinti Erica" w:date="2017-01-21T17:08:00Z">
               <w:rPr>
                 <w:sz w:val="22"/>
                 <w:lang w:val="en-GB"/>
@@ -9602,11 +9624,11 @@
       <w:pPr>
         <w:pStyle w:val="Heading3"/>
       </w:pPr>
-      <w:bookmarkStart w:id="106" w:name="_Toc472754558"/>
+      <w:bookmarkStart w:id="109" w:name="_Toc472754558"/>
       <w:r>
         <w:t>Internal Logic Files</w:t>
       </w:r>
-      <w:bookmarkEnd w:id="106"/>
+      <w:bookmarkEnd w:id="109"/>
     </w:p>
     <w:p>
       <w:pPr>
@@ -9623,7 +9645,7 @@
           <w:sz w:val="22"/>
           <w:u w:val="single"/>
           <w:lang w:val="en-GB"/>
-          <w:rPrChange w:id="107" w:author="Tinti Erica" w:date="2017-01-21T17:27:00Z">
+          <w:rPrChange w:id="110" w:author="Tinti Erica" w:date="2017-01-21T17:27:00Z">
             <w:rPr>
               <w:sz w:val="22"/>
               <w:lang w:val="en-GB"/>
@@ -9640,7 +9662,7 @@
         <w:t xml:space="preserve"> </w:t>
       </w:r>
       <w:proofErr w:type="spellStart"/>
-      <w:ins w:id="108" w:author="Tinti Erica" w:date="2017-01-21T17:26:00Z">
+      <w:ins w:id="111" w:author="Tinti Erica" w:date="2017-01-21T17:26:00Z">
         <w:r>
           <w:rPr>
             <w:sz w:val="22"/>
@@ -9662,7 +9684,7 @@
             <w:sz w:val="22"/>
             <w:highlight w:val="yellow"/>
             <w:lang w:val="en-GB"/>
-            <w:rPrChange w:id="109" w:author="Tinti Erica" w:date="2017-01-21T17:27:00Z">
+            <w:rPrChange w:id="112" w:author="Tinti Erica" w:date="2017-01-21T17:27:00Z">
               <w:rPr>
                 <w:sz w:val="22"/>
                 <w:lang w:val="en-GB"/>
@@ -9677,7 +9699,7 @@
             <w:sz w:val="22"/>
             <w:highlight w:val="yellow"/>
             <w:lang w:val="en-GB"/>
-            <w:rPrChange w:id="110" w:author="Tinti Erica" w:date="2017-01-21T17:27:00Z">
+            <w:rPrChange w:id="113" w:author="Tinti Erica" w:date="2017-01-21T17:27:00Z">
               <w:rPr>
                 <w:sz w:val="22"/>
                 <w:lang w:val="en-GB"/>
@@ -9694,7 +9716,7 @@
           <w:t xml:space="preserve">, </w:t>
         </w:r>
       </w:ins>
-      <w:ins w:id="111" w:author="Tinti Erica" w:date="2017-01-21T17:27:00Z">
+      <w:ins w:id="114" w:author="Tinti Erica" w:date="2017-01-21T17:27:00Z">
         <w:r>
           <w:rPr>
             <w:sz w:val="22"/>
@@ -9717,7 +9739,7 @@
           <w:t xml:space="preserve"> W</w:t>
         </w:r>
       </w:ins>
-      <w:ins w:id="112" w:author="Tinti Erica" w:date="2017-01-21T17:26:00Z">
+      <w:ins w:id="115" w:author="Tinti Erica" w:date="2017-01-21T17:26:00Z">
         <w:r>
           <w:rPr>
             <w:sz w:val="22"/>
@@ -9726,7 +9748,7 @@
           <w:t xml:space="preserve">e apply a medium weight of 10. </w:t>
         </w:r>
       </w:ins>
-      <w:del w:id="113" w:author="Tinti Erica" w:date="2017-01-21T17:26:00Z">
+      <w:del w:id="116" w:author="Tinti Erica" w:date="2017-01-21T17:26:00Z">
         <w:r>
           <w:rPr>
             <w:sz w:val="22"/>
@@ -9751,7 +9773,7 @@
           <w:sz w:val="22"/>
           <w:u w:val="single"/>
           <w:lang w:val="en-GB"/>
-          <w:rPrChange w:id="114" w:author="Tinti Erica" w:date="2017-01-21T17:28:00Z">
+          <w:rPrChange w:id="117" w:author="Tinti Erica" w:date="2017-01-21T17:28:00Z">
             <w:rPr>
               <w:sz w:val="22"/>
               <w:lang w:val="en-GB"/>
@@ -9767,7 +9789,7 @@
         </w:rPr>
         <w:t xml:space="preserve"> </w:t>
       </w:r>
-      <w:del w:id="115" w:author="Tinti Erica" w:date="2017-01-21T17:28:00Z">
+      <w:del w:id="118" w:author="Tinti Erica" w:date="2017-01-21T17:28:00Z">
         <w:r>
           <w:rPr>
             <w:sz w:val="22"/>
@@ -9776,7 +9798,7 @@
           <w:delText xml:space="preserve">medium </w:delText>
         </w:r>
       </w:del>
-      <w:ins w:id="116" w:author="Tinti Erica" w:date="2017-01-21T17:28:00Z">
+      <w:ins w:id="119" w:author="Tinti Erica" w:date="2017-01-21T17:28:00Z">
         <w:r>
           <w:rPr>
             <w:sz w:val="22"/>
@@ -9824,7 +9846,7 @@
           <w:t xml:space="preserve"> average weight of 10.</w:t>
         </w:r>
       </w:ins>
-      <w:del w:id="117" w:author="Tinti Erica" w:date="2017-01-21T17:28:00Z">
+      <w:del w:id="120" w:author="Tinti Erica" w:date="2017-01-21T17:28:00Z">
         <w:r>
           <w:rPr>
             <w:sz w:val="22"/>
@@ -9849,7 +9871,7 @@
           <w:sz w:val="22"/>
           <w:u w:val="single"/>
           <w:lang w:val="en-GB"/>
-          <w:rPrChange w:id="118" w:author="Tinti Erica" w:date="2017-01-21T17:28:00Z">
+          <w:rPrChange w:id="121" w:author="Tinti Erica" w:date="2017-01-21T17:28:00Z">
             <w:rPr>
               <w:sz w:val="22"/>
               <w:lang w:val="en-GB"/>
@@ -9866,7 +9888,7 @@
         <w:t xml:space="preserve"> </w:t>
       </w:r>
       <w:proofErr w:type="gramStart"/>
-      <w:ins w:id="119" w:author="Tinti Erica" w:date="2017-01-21T17:28:00Z">
+      <w:ins w:id="122" w:author="Tinti Erica" w:date="2017-01-21T17:28:00Z">
         <w:r>
           <w:rPr>
             <w:sz w:val="22"/>
@@ -9897,7 +9919,7 @@
           <w:t xml:space="preserve"> fields and interactions, then we apply a weight of 7.</w:t>
         </w:r>
       </w:ins>
-      <w:del w:id="120" w:author="Tinti Erica" w:date="2017-01-21T17:28:00Z">
+      <w:del w:id="123" w:author="Tinti Erica" w:date="2017-01-21T17:28:00Z">
         <w:r>
           <w:rPr>
             <w:sz w:val="22"/>
@@ -9922,7 +9944,7 @@
           <w:sz w:val="22"/>
           <w:u w:val="single"/>
           <w:lang w:val="en-GB"/>
-          <w:rPrChange w:id="121" w:author="Tinti Erica" w:date="2017-01-21T17:29:00Z">
+          <w:rPrChange w:id="124" w:author="Tinti Erica" w:date="2017-01-21T17:29:00Z">
             <w:rPr>
               <w:sz w:val="22"/>
               <w:lang w:val="en-GB"/>
@@ -9939,22 +9961,13 @@
         <w:t xml:space="preserve"> </w:t>
       </w:r>
       <w:proofErr w:type="gramStart"/>
-      <w:ins w:id="122" w:author="Tinti Erica" w:date="2017-01-21T17:29:00Z">
+      <w:ins w:id="125" w:author="Tinti Erica" w:date="2017-01-21T17:29:00Z">
         <w:r>
           <w:rPr>
             <w:sz w:val="22"/>
             <w:lang w:val="en-GB"/>
           </w:rPr>
-          <w:t>it</w:t>
-        </w:r>
-        <w:bookmarkStart w:id="123" w:name="_GoBack"/>
-        <w:bookmarkEnd w:id="123"/>
-        <w:r>
-          <w:rPr>
-            <w:sz w:val="22"/>
-            <w:lang w:val="en-GB"/>
-          </w:rPr>
-          <w:t>'s  a</w:t>
+          <w:t>it's  a</w:t>
         </w:r>
         <w:proofErr w:type="gramEnd"/>
         <w:r>
@@ -9981,7 +9994,7 @@
           <w:t xml:space="preserve"> fields and interactions even if its fields belong to 2 groups, then we apply a weight of 7.</w:t>
         </w:r>
       </w:ins>
-      <w:del w:id="124" w:author="Tinti Erica" w:date="2017-01-21T17:29:00Z">
+      <w:del w:id="126" w:author="Tinti Erica" w:date="2017-01-21T17:29:00Z">
         <w:r>
           <w:rPr>
             <w:sz w:val="22"/>
@@ -10006,7 +10019,7 @@
           <w:sz w:val="22"/>
           <w:u w:val="single"/>
           <w:lang w:val="en-GB"/>
-          <w:rPrChange w:id="125" w:author="Tinti Erica" w:date="2017-01-21T17:29:00Z">
+          <w:rPrChange w:id="127" w:author="Tinti Erica" w:date="2017-01-21T17:29:00Z">
             <w:rPr>
               <w:sz w:val="22"/>
               <w:lang w:val="en-GB"/>
@@ -10022,7 +10035,7 @@
         </w:rPr>
         <w:t xml:space="preserve"> </w:t>
       </w:r>
-      <w:ins w:id="126" w:author="Tinti Erica" w:date="2017-01-21T17:29:00Z">
+      <w:ins w:id="128" w:author="Tinti Erica" w:date="2017-01-21T17:29:00Z">
         <w:r>
           <w:rPr>
             <w:sz w:val="22"/>
@@ -10047,7 +10060,7 @@
           <w:t xml:space="preserve"> we apply a weight of 7.</w:t>
         </w:r>
       </w:ins>
-      <w:del w:id="127" w:author="Tinti Erica" w:date="2017-01-21T17:29:00Z">
+      <w:del w:id="129" w:author="Tinti Erica" w:date="2017-01-21T17:29:00Z">
         <w:r>
           <w:rPr>
             <w:sz w:val="22"/>
@@ -10542,12 +10555,12 @@
       <w:pPr>
         <w:pStyle w:val="Heading3"/>
       </w:pPr>
-      <w:bookmarkStart w:id="128" w:name="_Toc472754559"/>
+      <w:bookmarkStart w:id="130" w:name="_Toc472754559"/>
       <w:r>
         <w:lastRenderedPageBreak/>
         <w:t>External Interface Files</w:t>
       </w:r>
-      <w:bookmarkEnd w:id="128"/>
+      <w:bookmarkEnd w:id="130"/>
     </w:p>
     <w:p>
       <w:pPr>
@@ -10558,6 +10571,7 @@
           <w:lang w:val="en-GB"/>
         </w:rPr>
       </w:pPr>
+      <w:commentRangeStart w:id="131"/>
       <w:proofErr w:type="gramStart"/>
       <w:r>
         <w:rPr>
@@ -10568,8 +10582,16 @@
       </w:r>
       <w:r>
         <w:rPr>
-          <w:sz w:val="22"/>
-          <w:lang w:val="en-GB"/>
+          <w:b/>
+          <w:sz w:val="22"/>
+          <w:u w:val="single"/>
+          <w:lang w:val="en-GB"/>
+          <w:rPrChange w:id="132" w:author="Tinti Erica" w:date="2017-01-21T21:28:00Z">
+            <w:rPr>
+              <w:sz w:val="22"/>
+              <w:lang w:val="en-GB"/>
+            </w:rPr>
+          </w:rPrChange>
         </w:rPr>
         <w:t>Licence Validation</w:t>
       </w:r>
@@ -10578,7 +10600,21 @@
           <w:sz w:val="22"/>
           <w:lang w:val="en-GB"/>
         </w:rPr>
-        <w:t xml:space="preserve"> system is accessing an external source, by providing the information on the driving licence of the user and request the verification of this data.</w:t>
+        <w:t xml:space="preserve"> </w:t>
+      </w:r>
+      <w:commentRangeEnd w:id="131"/>
+      <w:r>
+        <w:rPr>
+          <w:rStyle w:val="CommentReference"/>
+        </w:rPr>
+        <w:commentReference w:id="131"/>
+      </w:r>
+      <w:r>
+        <w:rPr>
+          <w:sz w:val="22"/>
+          <w:lang w:val="en-GB"/>
+        </w:rPr>
+        <w:t>system is accessing an external source, by providing the information on the driving licence of the user and request the verification of this data.</w:t>
       </w:r>
       <w:proofErr w:type="gramEnd"/>
       <w:r>
@@ -11016,11 +11052,11 @@
       <w:pPr>
         <w:pStyle w:val="Heading3"/>
       </w:pPr>
-      <w:bookmarkStart w:id="129" w:name="_Toc472754560"/>
+      <w:bookmarkStart w:id="133" w:name="_Toc472754560"/>
       <w:r>
         <w:t>Overall estimation</w:t>
       </w:r>
-      <w:bookmarkEnd w:id="129"/>
+      <w:bookmarkEnd w:id="133"/>
     </w:p>
     <w:p>
       <w:pPr>
@@ -11431,8 +11467,8 @@
           <w:lang w:val="en-GB"/>
         </w:rPr>
       </w:pPr>
-      <w:bookmarkStart w:id="130" w:name="_High_level_components"/>
-      <w:bookmarkEnd w:id="130"/>
+      <w:bookmarkStart w:id="134" w:name="_High_level_components"/>
+      <w:bookmarkEnd w:id="134"/>
       <w:r>
         <w:rPr>
           <w:sz w:val="28"/>
@@ -11440,7 +11476,7 @@
         </w:rPr>
         <w:t xml:space="preserve"> </w:t>
       </w:r>
-      <w:bookmarkStart w:id="131" w:name="_Toc472754561"/>
+      <w:bookmarkStart w:id="135" w:name="_Toc472754561"/>
       <w:r>
         <w:rPr>
           <w:sz w:val="28"/>
@@ -11448,7 +11484,7 @@
         </w:rPr>
         <w:t>Cost and effort estimation: COCOMO II</w:t>
       </w:r>
-      <w:bookmarkEnd w:id="131"/>
+      <w:bookmarkEnd w:id="135"/>
     </w:p>
     <w:p>
       <w:pPr>
@@ -11495,11 +11531,11 @@
       <w:pPr>
         <w:pStyle w:val="Heading3"/>
       </w:pPr>
-      <w:bookmarkStart w:id="132" w:name="_Toc472754562"/>
+      <w:bookmarkStart w:id="136" w:name="_Toc472754562"/>
       <w:r>
         <w:t>Scale Drivers</w:t>
       </w:r>
-      <w:bookmarkEnd w:id="132"/>
+      <w:bookmarkEnd w:id="136"/>
     </w:p>
     <w:p>
       <w:pPr>
@@ -13939,72 +13975,549 @@
       <w:pPr>
         <w:spacing w:after="120"/>
         <w:rPr>
-          <w:sz w:val="22"/>
-          <w:lang w:val="en-GB"/>
-        </w:rPr>
-      </w:pPr>
-      <w:r>
-        <w:rPr>
-          <w:sz w:val="22"/>
-          <w:lang w:val="en-GB"/>
-        </w:rPr>
-        <w:t xml:space="preserve">The </w:t>
-      </w:r>
+          <w:ins w:id="137" w:author="Tinti Erica" w:date="2017-01-21T22:52:00Z"/>
+          <w:sz w:val="22"/>
+          <w:lang w:val="en-GB"/>
+        </w:rPr>
+      </w:pPr>
+      <w:del w:id="138" w:author="Tinti Erica" w:date="2017-01-21T22:10:00Z">
+        <w:r>
+          <w:rPr>
+            <w:sz w:val="22"/>
+            <w:lang w:val="en-GB"/>
+          </w:rPr>
+          <w:delText xml:space="preserve">The </w:delText>
+        </w:r>
+      </w:del>
+      <w:ins w:id="139" w:author="Tinti Erica" w:date="2017-01-21T22:10:00Z">
+        <w:r>
+          <w:rPr>
+            <w:sz w:val="22"/>
+            <w:lang w:val="en-GB"/>
+          </w:rPr>
+          <w:t xml:space="preserve">For our </w:t>
+        </w:r>
+        <w:proofErr w:type="gramStart"/>
+        <w:r>
+          <w:rPr>
+            <w:sz w:val="22"/>
+            <w:lang w:val="en-GB"/>
+          </w:rPr>
+          <w:t>project</w:t>
+        </w:r>
+        <w:proofErr w:type="gramEnd"/>
+        <w:r>
+          <w:rPr>
+            <w:sz w:val="22"/>
+            <w:lang w:val="en-GB"/>
+          </w:rPr>
+          <w:t xml:space="preserve"> </w:t>
+        </w:r>
+      </w:ins>
+      <w:ins w:id="140" w:author="Tinti Erica" w:date="2017-01-21T22:30:00Z">
+        <w:r>
+          <w:rPr>
+            <w:sz w:val="22"/>
+            <w:lang w:val="en-GB"/>
+          </w:rPr>
+          <w:t>we will consider</w:t>
+        </w:r>
+      </w:ins>
+      <w:ins w:id="141" w:author="Tinti Erica" w:date="2017-01-21T22:48:00Z">
+        <w:r>
+          <w:rPr>
+            <w:sz w:val="22"/>
+            <w:lang w:val="en-GB"/>
+          </w:rPr>
+          <w:t xml:space="preserve"> a low </w:t>
+        </w:r>
+        <w:r>
+          <w:rPr>
+            <w:b/>
+            <w:sz w:val="22"/>
+            <w:u w:val="single"/>
+            <w:lang w:val="en-GB"/>
+            <w:rPrChange w:id="142" w:author="Tinti Erica" w:date="2017-01-21T22:52:00Z">
+              <w:rPr>
+                <w:sz w:val="22"/>
+                <w:lang w:val="en-GB"/>
+              </w:rPr>
+            </w:rPrChange>
+          </w:rPr>
+          <w:t>PREC</w:t>
+        </w:r>
+        <w:r>
+          <w:rPr>
+            <w:sz w:val="22"/>
+            <w:lang w:val="en-GB"/>
+          </w:rPr>
+          <w:t xml:space="preserve"> factor (</w:t>
+        </w:r>
+      </w:ins>
+      <w:ins w:id="143" w:author="Tinti Erica" w:date="2017-01-21T22:49:00Z">
+        <w:r>
+          <w:rPr>
+            <w:sz w:val="22"/>
+            <w:lang w:val="en-GB"/>
+          </w:rPr>
+          <w:t>4.96)</w:t>
+        </w:r>
+      </w:ins>
+      <w:ins w:id="144" w:author="Tinti Erica" w:date="2017-01-21T22:50:00Z">
+        <w:r>
+          <w:rPr>
+            <w:sz w:val="22"/>
+            <w:lang w:val="en-GB"/>
+          </w:rPr>
+          <w:t xml:space="preserve"> because we don’t have the experience on a similar project</w:t>
+        </w:r>
+      </w:ins>
+      <w:ins w:id="145" w:author="Tinti Erica" w:date="2017-01-21T22:51:00Z">
+        <w:r>
+          <w:rPr>
+            <w:sz w:val="22"/>
+            <w:lang w:val="en-GB"/>
+          </w:rPr>
+          <w:t>, except for some technical skills on technologies</w:t>
+        </w:r>
+      </w:ins>
+      <w:ins w:id="146" w:author="Tinti Erica" w:date="2017-01-21T22:50:00Z">
+        <w:r>
+          <w:rPr>
+            <w:sz w:val="22"/>
+            <w:lang w:val="en-GB"/>
+          </w:rPr>
+          <w:t>.</w:t>
+        </w:r>
+      </w:ins>
     </w:p>
     <w:p>
       <w:pPr>
         <w:spacing w:after="120"/>
         <w:rPr>
-          <w:sz w:val="22"/>
-          <w:lang w:val="en-GB"/>
-        </w:rPr>
-      </w:pPr>
-      <w:bookmarkStart w:id="133" w:name="_Integration_Testing_Strategy"/>
-      <w:bookmarkEnd w:id="133"/>
+          <w:ins w:id="147" w:author="Tinti Erica" w:date="2017-01-21T22:55:00Z"/>
+          <w:b/>
+          <w:sz w:val="22"/>
+          <w:u w:val="single"/>
+          <w:lang w:val="en-GB"/>
+        </w:rPr>
+      </w:pPr>
+      <w:ins w:id="148" w:author="Tinti Erica" w:date="2017-01-21T22:52:00Z">
+        <w:r>
+          <w:rPr>
+            <w:sz w:val="22"/>
+            <w:lang w:val="en-GB"/>
+          </w:rPr>
+          <w:t xml:space="preserve">Since the project </w:t>
+        </w:r>
+        <w:proofErr w:type="gramStart"/>
+        <w:r>
+          <w:rPr>
+            <w:sz w:val="22"/>
+            <w:lang w:val="en-GB"/>
+          </w:rPr>
+          <w:t>will be developed</w:t>
+        </w:r>
+        <w:proofErr w:type="gramEnd"/>
+        <w:r>
+          <w:rPr>
+            <w:sz w:val="22"/>
+            <w:lang w:val="en-GB"/>
+          </w:rPr>
+          <w:t xml:space="preserve"> from zero and that it is </w:t>
+        </w:r>
+      </w:ins>
+      <w:ins w:id="149" w:author="Tinti Erica" w:date="2017-01-21T22:53:00Z">
+        <w:r>
+          <w:rPr>
+            <w:sz w:val="22"/>
+            <w:lang w:val="en-GB"/>
+          </w:rPr>
+          <w:t xml:space="preserve">limited only by </w:t>
+        </w:r>
+      </w:ins>
+      <w:ins w:id="150" w:author="Tinti Erica" w:date="2017-01-22T07:57:00Z">
+        <w:r>
+          <w:rPr>
+            <w:sz w:val="22"/>
+            <w:lang w:val="en-GB"/>
+          </w:rPr>
+          <w:t xml:space="preserve">the use of </w:t>
+        </w:r>
+      </w:ins>
+      <w:ins w:id="151" w:author="Tinti Erica" w:date="2017-01-21T22:53:00Z">
+        <w:r>
+          <w:rPr>
+            <w:sz w:val="22"/>
+            <w:lang w:val="en-GB"/>
+          </w:rPr>
+          <w:t xml:space="preserve">some </w:t>
+        </w:r>
+      </w:ins>
+      <w:ins w:id="152" w:author="Tinti Erica" w:date="2017-01-22T07:57:00Z">
+        <w:r>
+          <w:rPr>
+            <w:sz w:val="22"/>
+            <w:lang w:val="en-GB"/>
+          </w:rPr>
+          <w:t xml:space="preserve">external </w:t>
+        </w:r>
+      </w:ins>
+      <w:ins w:id="153" w:author="Tinti Erica" w:date="2017-01-21T22:53:00Z">
+        <w:r>
+          <w:rPr>
+            <w:sz w:val="22"/>
+            <w:lang w:val="en-GB"/>
+          </w:rPr>
+          <w:t xml:space="preserve">API, we consider a </w:t>
+        </w:r>
+      </w:ins>
+      <w:ins w:id="154" w:author="Tinti Erica" w:date="2017-01-21T22:54:00Z">
+        <w:r>
+          <w:rPr>
+            <w:sz w:val="22"/>
+            <w:lang w:val="en-GB"/>
+          </w:rPr>
+          <w:t xml:space="preserve">Very high factor for </w:t>
+        </w:r>
+        <w:r>
+          <w:rPr>
+            <w:b/>
+            <w:sz w:val="22"/>
+            <w:u w:val="single"/>
+            <w:lang w:val="en-GB"/>
+            <w:rPrChange w:id="155" w:author="Tinti Erica" w:date="2017-01-21T22:54:00Z">
+              <w:rPr>
+                <w:sz w:val="22"/>
+                <w:lang w:val="en-GB"/>
+              </w:rPr>
+            </w:rPrChange>
+          </w:rPr>
+          <w:t>FLEX</w:t>
+        </w:r>
+      </w:ins>
+      <w:ins w:id="156" w:author="Tinti Erica" w:date="2017-01-21T22:55:00Z">
+        <w:r>
+          <w:rPr>
+            <w:b/>
+            <w:sz w:val="22"/>
+            <w:u w:val="single"/>
+            <w:lang w:val="en-GB"/>
+          </w:rPr>
+          <w:t xml:space="preserve"> (1.01)</w:t>
+        </w:r>
+      </w:ins>
+      <w:ins w:id="157" w:author="Tinti Erica" w:date="2017-01-21T23:10:00Z">
+        <w:r>
+          <w:rPr>
+            <w:b/>
+            <w:sz w:val="22"/>
+            <w:u w:val="single"/>
+            <w:lang w:val="en-GB"/>
+          </w:rPr>
+          <w:t>.</w:t>
+        </w:r>
+      </w:ins>
     </w:p>
     <w:p>
       <w:pPr>
-        <w:pStyle w:val="Heading3"/>
-      </w:pPr>
-      <w:bookmarkStart w:id="134" w:name="_Toc472754563"/>
-      <w:r>
-        <w:t>Cost Drivers</w:t>
-      </w:r>
-      <w:bookmarkEnd w:id="134"/>
+        <w:spacing w:after="120"/>
+        <w:rPr>
+          <w:ins w:id="158" w:author="Tinti Erica" w:date="2017-01-21T23:34:00Z"/>
+          <w:sz w:val="22"/>
+          <w:lang w:val="en-GB"/>
+        </w:rPr>
+      </w:pPr>
+      <w:ins w:id="159" w:author="Tinti Erica" w:date="2017-01-21T22:55:00Z">
+        <w:r>
+          <w:rPr>
+            <w:sz w:val="22"/>
+            <w:lang w:val="en-GB"/>
+          </w:rPr>
+          <w:t xml:space="preserve">About </w:t>
+        </w:r>
+        <w:proofErr w:type="gramStart"/>
+        <w:r>
+          <w:rPr>
+            <w:b/>
+            <w:sz w:val="22"/>
+            <w:u w:val="single"/>
+            <w:lang w:val="en-GB"/>
+            <w:rPrChange w:id="160" w:author="Tinti Erica" w:date="2017-01-22T07:58:00Z">
+              <w:rPr>
+                <w:sz w:val="22"/>
+                <w:lang w:val="en-GB"/>
+              </w:rPr>
+            </w:rPrChange>
+          </w:rPr>
+          <w:t>RESL</w:t>
+        </w:r>
+        <w:proofErr w:type="gramEnd"/>
+        <w:r>
+          <w:rPr>
+            <w:sz w:val="22"/>
+            <w:lang w:val="en-GB"/>
+          </w:rPr>
+          <w:t xml:space="preserve"> we will assign</w:t>
+        </w:r>
+      </w:ins>
+      <w:ins w:id="161" w:author="Tinti Erica" w:date="2017-01-21T22:56:00Z">
+        <w:r>
+          <w:rPr>
+            <w:sz w:val="22"/>
+            <w:lang w:val="en-GB"/>
+          </w:rPr>
+          <w:t xml:space="preserve"> a</w:t>
+        </w:r>
+      </w:ins>
+      <w:ins w:id="162" w:author="Tinti Erica" w:date="2017-01-21T22:55:00Z">
+        <w:r>
+          <w:rPr>
+            <w:sz w:val="22"/>
+            <w:lang w:val="en-GB"/>
+          </w:rPr>
+          <w:t xml:space="preserve"> </w:t>
+        </w:r>
+        <w:r>
+          <w:rPr>
+            <w:sz w:val="22"/>
+            <w:highlight w:val="yellow"/>
+            <w:lang w:val="en-GB"/>
+            <w:rPrChange w:id="163" w:author="Tinti Erica" w:date="2017-01-21T22:57:00Z">
+              <w:rPr>
+                <w:sz w:val="22"/>
+                <w:lang w:val="en-GB"/>
+              </w:rPr>
+            </w:rPrChange>
+          </w:rPr>
+          <w:t xml:space="preserve">Nominal </w:t>
+        </w:r>
+      </w:ins>
+      <w:ins w:id="164" w:author="Tinti Erica" w:date="2017-01-21T22:56:00Z">
+        <w:r>
+          <w:rPr>
+            <w:sz w:val="22"/>
+            <w:highlight w:val="yellow"/>
+            <w:lang w:val="en-GB"/>
+            <w:rPrChange w:id="165" w:author="Tinti Erica" w:date="2017-01-21T22:57:00Z">
+              <w:rPr>
+                <w:sz w:val="22"/>
+                <w:lang w:val="en-GB"/>
+              </w:rPr>
+            </w:rPrChange>
+          </w:rPr>
+          <w:t>(4.24)</w:t>
+        </w:r>
+        <w:r>
+          <w:rPr>
+            <w:sz w:val="22"/>
+            <w:lang w:val="en-GB"/>
+          </w:rPr>
+          <w:t xml:space="preserve"> </w:t>
+        </w:r>
+      </w:ins>
+      <w:ins w:id="166" w:author="Tinti Erica" w:date="2017-01-21T22:55:00Z">
+        <w:r>
+          <w:rPr>
+            <w:sz w:val="22"/>
+            <w:lang w:val="en-GB"/>
+          </w:rPr>
+          <w:t>factor thanks to the prese</w:t>
+        </w:r>
+        <w:r>
+          <w:rPr>
+            <w:sz w:val="22"/>
+            <w:lang w:val="en-GB"/>
+          </w:rPr>
+          <w:t xml:space="preserve">nce of a detailed evaluation </w:t>
+        </w:r>
+        <w:r>
+          <w:rPr>
+            <w:sz w:val="22"/>
+            <w:lang w:val="en-GB"/>
+          </w:rPr>
+          <w:t>risks</w:t>
+        </w:r>
+      </w:ins>
+      <w:ins w:id="167" w:author="Tinti Erica" w:date="2017-01-21T23:34:00Z">
+        <w:r>
+          <w:rPr>
+            <w:sz w:val="22"/>
+            <w:lang w:val="en-GB"/>
+          </w:rPr>
+          <w:t xml:space="preserve"> analysis</w:t>
+        </w:r>
+      </w:ins>
+      <w:ins w:id="168" w:author="Tinti Erica" w:date="2017-01-21T22:55:00Z">
+        <w:r>
+          <w:rPr>
+            <w:sz w:val="22"/>
+            <w:lang w:val="en-GB"/>
+          </w:rPr>
+          <w:t>.</w:t>
+        </w:r>
+      </w:ins>
     </w:p>
     <w:p>
       <w:pPr>
         <w:spacing w:after="120"/>
         <w:rPr>
-          <w:b/>
-          <w:sz w:val="22"/>
-          <w:lang w:val="en-GB"/>
-        </w:rPr>
-      </w:pPr>
-      <w:r>
-        <w:rPr>
-          <w:b/>
-          <w:sz w:val="22"/>
-          <w:lang w:val="en-GB"/>
-        </w:rPr>
-        <w:t>Required Software Reliability</w:t>
-      </w:r>
+          <w:ins w:id="169" w:author="Tinti Erica" w:date="2017-01-21T23:38:00Z"/>
+          <w:sz w:val="22"/>
+          <w:lang w:val="en-GB"/>
+        </w:rPr>
+      </w:pPr>
+      <w:ins w:id="170" w:author="Tinti Erica" w:date="2017-01-21T23:34:00Z">
+        <w:r>
+          <w:rPr>
+            <w:sz w:val="22"/>
+            <w:lang w:val="en-GB"/>
+          </w:rPr>
+          <w:t xml:space="preserve">To </w:t>
+        </w:r>
+        <w:r>
+          <w:rPr>
+            <w:b/>
+            <w:sz w:val="22"/>
+            <w:u w:val="single"/>
+            <w:lang w:val="en-GB"/>
+            <w:rPrChange w:id="171" w:author="Tinti Erica" w:date="2017-01-22T07:58:00Z">
+              <w:rPr>
+                <w:sz w:val="22"/>
+                <w:lang w:val="en-GB"/>
+              </w:rPr>
+            </w:rPrChange>
+          </w:rPr>
+          <w:t>TEAM</w:t>
+        </w:r>
+        <w:r>
+          <w:rPr>
+            <w:sz w:val="22"/>
+            <w:lang w:val="en-GB"/>
+          </w:rPr>
+          <w:t xml:space="preserve"> factor we assign a level of </w:t>
+        </w:r>
+      </w:ins>
+      <w:ins w:id="172" w:author="Tinti Erica" w:date="2017-01-21T23:35:00Z">
+        <w:r>
+          <w:rPr>
+            <w:sz w:val="22"/>
+            <w:lang w:val="en-GB"/>
+          </w:rPr>
+          <w:t xml:space="preserve">high because </w:t>
+        </w:r>
+        <w:proofErr w:type="spellStart"/>
+        <w:r>
+          <w:rPr>
+            <w:sz w:val="22"/>
+            <w:lang w:val="en-GB"/>
+          </w:rPr>
+          <w:t>stackholders</w:t>
+        </w:r>
+        <w:proofErr w:type="spellEnd"/>
+        <w:r>
+          <w:rPr>
+            <w:sz w:val="22"/>
+            <w:lang w:val="en-GB"/>
+          </w:rPr>
+          <w:t xml:space="preserve"> are collaborative and the developer team</w:t>
+        </w:r>
+      </w:ins>
+      <w:ins w:id="173" w:author="Tinti Erica" w:date="2017-01-21T23:37:00Z">
+        <w:r>
+          <w:rPr>
+            <w:sz w:val="22"/>
+            <w:lang w:val="en-GB"/>
+          </w:rPr>
+          <w:t xml:space="preserve"> knows each other pretty well.</w:t>
+        </w:r>
+      </w:ins>
     </w:p>
     <w:p>
       <w:pPr>
         <w:spacing w:after="120"/>
         <w:rPr>
-          <w:sz w:val="22"/>
-          <w:lang w:val="en-GB"/>
-        </w:rPr>
-      </w:pPr>
-      <w:r>
-        <w:rPr>
-          <w:sz w:val="22"/>
-          <w:lang w:val="en-GB"/>
-        </w:rPr>
-        <w:t xml:space="preserve">This parameter measures the effect produced by possible software failures. </w:t>
-      </w:r>
+          <w:ins w:id="174" w:author="Tinti Erica" w:date="2017-01-21T22:57:00Z"/>
+          <w:sz w:val="22"/>
+          <w:lang w:val="en-GB"/>
+        </w:rPr>
+      </w:pPr>
+      <w:ins w:id="175" w:author="Tinti Erica" w:date="2017-01-21T23:38:00Z">
+        <w:r>
+          <w:rPr>
+            <w:sz w:val="22"/>
+            <w:highlight w:val="yellow"/>
+            <w:lang w:val="en-GB"/>
+            <w:rPrChange w:id="176" w:author="Tinti Erica" w:date="2017-01-21T23:38:00Z">
+              <w:rPr>
+                <w:sz w:val="22"/>
+                <w:lang w:val="en-GB"/>
+              </w:rPr>
+            </w:rPrChange>
+          </w:rPr>
+          <w:t xml:space="preserve">To </w:t>
+        </w:r>
+        <w:r>
+          <w:rPr>
+            <w:b/>
+            <w:sz w:val="22"/>
+            <w:highlight w:val="yellow"/>
+            <w:u w:val="single"/>
+            <w:lang w:val="en-GB"/>
+            <w:rPrChange w:id="177" w:author="Tinti Erica" w:date="2017-01-22T07:58:00Z">
+              <w:rPr>
+                <w:sz w:val="22"/>
+                <w:lang w:val="en-GB"/>
+              </w:rPr>
+            </w:rPrChange>
+          </w:rPr>
+          <w:t>PMAT</w:t>
+        </w:r>
+        <w:r>
+          <w:rPr>
+            <w:sz w:val="22"/>
+            <w:highlight w:val="yellow"/>
+            <w:lang w:val="en-GB"/>
+            <w:rPrChange w:id="178" w:author="Tinti Erica" w:date="2017-01-21T23:38:00Z">
+              <w:rPr>
+                <w:sz w:val="22"/>
+                <w:lang w:val="en-GB"/>
+              </w:rPr>
+            </w:rPrChange>
+          </w:rPr>
+          <w:t xml:space="preserve"> we assign a level of </w:t>
+        </w:r>
+        <w:proofErr w:type="gramStart"/>
+        <w:r>
+          <w:rPr>
+            <w:sz w:val="22"/>
+            <w:highlight w:val="yellow"/>
+            <w:lang w:val="en-GB"/>
+            <w:rPrChange w:id="179" w:author="Tinti Erica" w:date="2017-01-21T23:38:00Z">
+              <w:rPr>
+                <w:sz w:val="22"/>
+                <w:lang w:val="en-GB"/>
+              </w:rPr>
+            </w:rPrChange>
+          </w:rPr>
+          <w:t>2</w:t>
+        </w:r>
+        <w:proofErr w:type="gramEnd"/>
+        <w:r>
+          <w:rPr>
+            <w:sz w:val="22"/>
+            <w:highlight w:val="yellow"/>
+            <w:lang w:val="en-GB"/>
+            <w:rPrChange w:id="180" w:author="Tinti Erica" w:date="2017-01-21T23:38:00Z">
+              <w:rPr>
+                <w:sz w:val="22"/>
+                <w:lang w:val="en-GB"/>
+              </w:rPr>
+            </w:rPrChange>
+          </w:rPr>
+          <w:t>.</w:t>
+        </w:r>
+      </w:ins>
     </w:p>
     <w:p>
       <w:pPr>
@@ -14014,6 +14527,70 @@
           <w:lang w:val="en-GB"/>
         </w:rPr>
       </w:pPr>
+    </w:p>
+    <w:p>
+      <w:pPr>
+        <w:spacing w:after="120"/>
+        <w:rPr>
+          <w:sz w:val="22"/>
+          <w:lang w:val="en-GB"/>
+        </w:rPr>
+      </w:pPr>
+      <w:bookmarkStart w:id="181" w:name="_Integration_Testing_Strategy"/>
+      <w:bookmarkEnd w:id="181"/>
+    </w:p>
+    <w:p>
+      <w:pPr>
+        <w:pStyle w:val="Heading3"/>
+      </w:pPr>
+      <w:bookmarkStart w:id="182" w:name="_Toc472754563"/>
+      <w:r>
+        <w:t>Cost Drivers</w:t>
+      </w:r>
+      <w:bookmarkEnd w:id="182"/>
+    </w:p>
+    <w:p>
+      <w:pPr>
+        <w:spacing w:after="120"/>
+        <w:rPr>
+          <w:b/>
+          <w:sz w:val="22"/>
+          <w:lang w:val="en-GB"/>
+        </w:rPr>
+      </w:pPr>
+      <w:r>
+        <w:rPr>
+          <w:b/>
+          <w:sz w:val="22"/>
+          <w:lang w:val="en-GB"/>
+        </w:rPr>
+        <w:t>Required Software Reliability</w:t>
+      </w:r>
+    </w:p>
+    <w:p>
+      <w:pPr>
+        <w:spacing w:after="120"/>
+        <w:rPr>
+          <w:sz w:val="22"/>
+          <w:lang w:val="en-GB"/>
+        </w:rPr>
+      </w:pPr>
+      <w:r>
+        <w:rPr>
+          <w:sz w:val="22"/>
+          <w:lang w:val="en-GB"/>
+        </w:rPr>
+        <w:t xml:space="preserve">This parameter measures the effect produced by possible software failures. </w:t>
+      </w:r>
+    </w:p>
+    <w:p>
+      <w:pPr>
+        <w:spacing w:after="120"/>
+        <w:rPr>
+          <w:sz w:val="22"/>
+          <w:lang w:val="en-GB"/>
+        </w:rPr>
+      </w:pPr>
       <w:r>
         <w:rPr>
           <w:sz w:val="22"/>
@@ -14030,12 +14607,123 @@
         <w:t>case</w:t>
       </w:r>
       <w:proofErr w:type="gramEnd"/>
-      <w:r>
-        <w:rPr>
-          <w:sz w:val="22"/>
-          <w:lang w:val="en-GB"/>
-        </w:rPr>
-        <w:t xml:space="preserve"> this risk is nominal.</w:t>
+      <w:del w:id="183" w:author="Tinti Erica" w:date="2017-01-22T08:48:00Z">
+        <w:r>
+          <w:rPr>
+            <w:sz w:val="22"/>
+            <w:lang w:val="en-GB"/>
+          </w:rPr>
+          <w:delText xml:space="preserve"> this risk is nominal</w:delText>
+        </w:r>
+      </w:del>
+      <w:ins w:id="184" w:author="Tinti Erica" w:date="2017-01-22T08:49:00Z">
+        <w:r>
+          <w:rPr>
+            <w:sz w:val="22"/>
+            <w:lang w:val="en-GB"/>
+          </w:rPr>
+          <w:t xml:space="preserve"> we consider a nominal risk because failure that may take place could produce </w:t>
+        </w:r>
+        <w:proofErr w:type="spellStart"/>
+        <w:r>
+          <w:rPr>
+            <w:sz w:val="22"/>
+            <w:lang w:val="en-GB"/>
+          </w:rPr>
+          <w:t>diservices</w:t>
+        </w:r>
+        <w:proofErr w:type="spellEnd"/>
+        <w:r>
+          <w:rPr>
+            <w:sz w:val="22"/>
+            <w:lang w:val="en-GB"/>
+          </w:rPr>
+          <w:t xml:space="preserve"> that can be solved by </w:t>
+        </w:r>
+      </w:ins>
+      <w:ins w:id="185" w:author="Tinti Erica" w:date="2017-01-22T08:53:00Z">
+        <w:r>
+          <w:rPr>
+            <w:sz w:val="22"/>
+            <w:lang w:val="en-GB"/>
+          </w:rPr>
+          <w:t xml:space="preserve">client </w:t>
+        </w:r>
+      </w:ins>
+      <w:ins w:id="186" w:author="Tinti Erica" w:date="2017-01-22T08:54:00Z">
+        <w:r>
+          <w:rPr>
+            <w:sz w:val="22"/>
+            <w:lang w:val="en-GB"/>
+          </w:rPr>
+          <w:t>reimbursements</w:t>
+        </w:r>
+      </w:ins>
+      <w:ins w:id="187" w:author="Tinti Erica" w:date="2017-01-22T08:49:00Z">
+        <w:r>
+          <w:rPr>
+            <w:sz w:val="22"/>
+            <w:lang w:val="en-GB"/>
+          </w:rPr>
+          <w:t>.</w:t>
+        </w:r>
+      </w:ins>
+      <w:ins w:id="188" w:author="Tinti Erica" w:date="2017-01-22T08:53:00Z">
+        <w:r>
+          <w:rPr>
+            <w:sz w:val="22"/>
+            <w:lang w:val="en-GB"/>
+          </w:rPr>
+          <w:t xml:space="preserve"> </w:t>
+        </w:r>
+      </w:ins>
+      <w:ins w:id="189" w:author="Tinti Erica" w:date="2017-01-22T07:59:00Z">
+        <w:r>
+          <w:rPr>
+            <w:sz w:val="22"/>
+            <w:lang w:val="en-GB"/>
+          </w:rPr>
+          <w:t>T</w:t>
+        </w:r>
+        <w:r>
+          <w:rPr>
+            <w:sz w:val="22"/>
+            <w:lang w:val="en-GB"/>
+          </w:rPr>
+          <w:t xml:space="preserve">hen we assign </w:t>
+        </w:r>
+        <w:proofErr w:type="gramStart"/>
+        <w:r>
+          <w:rPr>
+            <w:sz w:val="22"/>
+            <w:lang w:val="en-GB"/>
+          </w:rPr>
+          <w:t>a</w:t>
+        </w:r>
+        <w:proofErr w:type="gramEnd"/>
+        <w:r>
+          <w:rPr>
+            <w:sz w:val="22"/>
+            <w:lang w:val="en-GB"/>
+          </w:rPr>
+          <w:t xml:space="preserve"> </w:t>
+        </w:r>
+      </w:ins>
+      <w:ins w:id="190" w:author="Tinti Erica" w:date="2017-01-22T08:53:00Z">
+        <w:r>
+          <w:rPr>
+            <w:sz w:val="22"/>
+            <w:lang w:val="en-GB"/>
+          </w:rPr>
+          <w:t>EM of 1.00</w:t>
+        </w:r>
+      </w:ins>
+      <w:r>
+        <w:rPr>
+          <w:sz w:val="22"/>
+          <w:lang w:val="en-GB"/>
+        </w:rPr>
+        <w:t>.</w:t>
       </w:r>
     </w:p>
     <w:tbl>
@@ -14657,7 +15345,15 @@
         <w:rPr>
           <w:b/>
           <w:sz w:val="22"/>
-          <w:lang w:val="en-GB"/>
+          <w:highlight w:val="yellow"/>
+          <w:lang w:val="en-GB"/>
+          <w:rPrChange w:id="191" w:author="Tinti Erica" w:date="2017-01-22T08:58:00Z">
+            <w:rPr>
+              <w:b/>
+              <w:sz w:val="22"/>
+              <w:lang w:val="en-GB"/>
+            </w:rPr>
+          </w:rPrChange>
         </w:rPr>
         <w:t>Data Base Size</w:t>
       </w:r>
@@ -15279,7 +15975,43 @@
           <w:sz w:val="22"/>
           <w:lang w:val="en-GB"/>
         </w:rPr>
-        <w:t>Our system interacts with some components that need complex operations, so the complexity is set to very high.</w:t>
+        <w:t xml:space="preserve">Our system interacts with some components that need complex operations, so the complexity is set </w:t>
+      </w:r>
+      <w:commentRangeStart w:id="192"/>
+      <w:r>
+        <w:rPr>
+          <w:sz w:val="22"/>
+          <w:lang w:val="en-GB"/>
+        </w:rPr>
+        <w:t xml:space="preserve">to </w:t>
+      </w:r>
+      <w:r>
+        <w:rPr>
+          <w:sz w:val="22"/>
+          <w:highlight w:val="yellow"/>
+          <w:lang w:val="en-GB"/>
+          <w:rPrChange w:id="193" w:author="Tinti Erica" w:date="2017-01-22T09:01:00Z">
+            <w:rPr>
+              <w:sz w:val="22"/>
+              <w:lang w:val="en-GB"/>
+            </w:rPr>
+          </w:rPrChange>
+        </w:rPr>
+        <w:t>very high</w:t>
+      </w:r>
+      <w:r>
+        <w:rPr>
+          <w:sz w:val="22"/>
+          <w:lang w:val="en-GB"/>
+        </w:rPr>
+        <w:t>.</w:t>
+      </w:r>
+      <w:commentRangeEnd w:id="192"/>
+      <w:r>
+        <w:rPr>
+          <w:rStyle w:val="CommentReference"/>
+        </w:rPr>
+        <w:commentReference w:id="192"/>
       </w:r>
     </w:p>
     <w:tbl>
@@ -15769,7 +16501,22 @@
           <w:sz w:val="22"/>
           <w:lang w:val="en-GB"/>
         </w:rPr>
-        <w:t xml:space="preserve"> this is nominal, because it only concerns this current project.</w:t>
+        <w:t xml:space="preserve"> this is nominal,</w:t>
+      </w:r>
+      <w:commentRangeStart w:id="194"/>
+      <w:r>
+        <w:rPr>
+          <w:sz w:val="22"/>
+          <w:lang w:val="en-GB"/>
+        </w:rPr>
+        <w:t xml:space="preserve"> because it only concerns this current project.</w:t>
+      </w:r>
+      <w:commentRangeEnd w:id="194"/>
+      <w:r>
+        <w:rPr>
+          <w:rStyle w:val="CommentReference"/>
+        </w:rPr>
+        <w:commentReference w:id="194"/>
       </w:r>
     </w:p>
     <w:tbl>
@@ -15809,6 +16556,8 @@
               <w:pStyle w:val="tableheader"/>
               <w:jc w:val="center"/>
             </w:pPr>
+            <w:bookmarkStart w:id="195" w:name="_GoBack"/>
+            <w:bookmarkEnd w:id="195"/>
             <w:r>
               <w:t>RUSE Cost Drivers</w:t>
             </w:r>
@@ -15834,6 +16583,7 @@
               <w:pStyle w:val="tableheader2left"/>
             </w:pPr>
             <w:r>
+              <w:lastRenderedPageBreak/>
               <w:t>RUSE</w:t>
             </w:r>
           </w:p>
@@ -16365,7 +17115,6 @@
           <w:sz w:val="22"/>
           <w:lang w:val="en-GB"/>
         </w:rPr>
-        <w:lastRenderedPageBreak/>
         <w:t xml:space="preserve">The documentation we provide </w:t>
       </w:r>
       <w:proofErr w:type="gramStart"/>
@@ -17074,6 +17823,7 @@
               <w:pStyle w:val="tableheader2left"/>
             </w:pPr>
             <w:r>
+              <w:lastRenderedPageBreak/>
               <w:t>TIME</w:t>
             </w:r>
           </w:p>
@@ -17748,7 +18498,6 @@
           <w:sz w:val="22"/>
           <w:lang w:val="en-GB"/>
         </w:rPr>
-        <w:lastRenderedPageBreak/>
         <w:t xml:space="preserve">Our system can be easily stored in actual hardware, because it </w:t>
       </w:r>
       <w:proofErr w:type="gramStart"/>
@@ -18524,6 +19273,7 @@
               <w:pStyle w:val="tableheader2left"/>
             </w:pPr>
             <w:r>
+              <w:lastRenderedPageBreak/>
               <w:t>PVOL</w:t>
             </w:r>
           </w:p>
@@ -19107,7 +19857,6 @@
           <w:sz w:val="22"/>
           <w:lang w:val="en-GB"/>
         </w:rPr>
-        <w:lastRenderedPageBreak/>
         <w:t xml:space="preserve">We believe that the analysis we have made </w:t>
       </w:r>
       <w:proofErr w:type="gramStart"/>
@@ -19807,6 +20556,7 @@
               <w:pStyle w:val="tableheader2left"/>
             </w:pPr>
             <w:r>
+              <w:lastRenderedPageBreak/>
               <w:t>PCAP</w:t>
             </w:r>
           </w:p>
@@ -20428,7 +21178,6 @@
               <w:pStyle w:val="tableheader2left"/>
             </w:pPr>
             <w:r>
-              <w:lastRenderedPageBreak/>
               <w:t>PCON</w:t>
             </w:r>
           </w:p>
@@ -21370,6 +22119,7 @@
               <w:pStyle w:val="tableheader2left"/>
             </w:pPr>
             <w:r>
+              <w:lastRenderedPageBreak/>
               <w:t>Effort Multipliers</w:t>
             </w:r>
           </w:p>
@@ -22013,7 +22763,6 @@
               <w:pStyle w:val="tableheader2left"/>
             </w:pPr>
             <w:r>
-              <w:lastRenderedPageBreak/>
               <w:t>Effort Multipliers</w:t>
             </w:r>
           </w:p>
@@ -22828,6 +23577,7 @@
           <w:sz w:val="22"/>
           <w:lang w:val="en-GB"/>
         </w:rPr>
+        <w:lastRenderedPageBreak/>
         <w:t>Use of Software Tools</w:t>
       </w:r>
     </w:p>
@@ -23283,7 +24033,6 @@
               <w:pStyle w:val="tableheader2left"/>
             </w:pPr>
             <w:r>
-              <w:lastRenderedPageBreak/>
               <w:t>Effort Multipliers</w:t>
             </w:r>
           </w:p>
@@ -23940,6 +24689,7 @@
               <w:pStyle w:val="tableheader2left"/>
             </w:pPr>
             <w:r>
+              <w:lastRenderedPageBreak/>
               <w:t>Rating Level</w:t>
             </w:r>
           </w:p>
@@ -24572,7 +25322,6 @@
               <w:pStyle w:val="tableheader2left"/>
             </w:pPr>
             <w:r>
-              <w:lastRenderedPageBreak/>
               <w:t>Rating Level</w:t>
             </w:r>
           </w:p>
@@ -25663,6 +26412,7 @@
               <w:jc w:val="left"/>
             </w:pPr>
             <w:r>
+              <w:lastRenderedPageBreak/>
               <w:t>Programmer Capability (PCAP)</w:t>
             </w:r>
           </w:p>
@@ -26227,7 +26977,7 @@
           <w:lang w:val="en-GB"/>
         </w:rPr>
       </w:pPr>
-      <w:bookmarkStart w:id="135" w:name="_Toc472754564"/>
+      <w:bookmarkStart w:id="196" w:name="_Toc472754564"/>
       <w:r>
         <w:rPr>
           <w:rFonts w:asciiTheme="minorHAnsi" w:hAnsiTheme="minorHAnsi" w:cstheme="minorHAnsi"/>
@@ -26238,7 +26988,7 @@
         <w:lastRenderedPageBreak/>
         <w:t>Schedule</w:t>
       </w:r>
-      <w:bookmarkEnd w:id="135"/>
+      <w:bookmarkEnd w:id="196"/>
     </w:p>
     <w:p>
       <w:pPr>
@@ -26298,7 +27048,7 @@
           <w:lang w:val="en-GB"/>
         </w:rPr>
       </w:pPr>
-      <w:bookmarkStart w:id="136" w:name="_Toc472754565"/>
+      <w:bookmarkStart w:id="197" w:name="_Toc472754565"/>
       <w:r>
         <w:rPr>
           <w:rFonts w:asciiTheme="minorHAnsi" w:hAnsiTheme="minorHAnsi" w:cstheme="minorHAnsi"/>
@@ -26309,7 +27059,7 @@
         <w:lastRenderedPageBreak/>
         <w:t>Resource allocation</w:t>
       </w:r>
-      <w:bookmarkEnd w:id="136"/>
+      <w:bookmarkEnd w:id="197"/>
     </w:p>
     <w:p>
       <w:pPr>
@@ -26410,7 +27160,7 @@
           <w:lang w:val="en-GB"/>
         </w:rPr>
       </w:pPr>
-      <w:bookmarkStart w:id="137" w:name="_Toc472754566"/>
+      <w:bookmarkStart w:id="198" w:name="_Toc472754566"/>
       <w:r>
         <w:rPr>
           <w:rFonts w:asciiTheme="minorHAnsi" w:hAnsiTheme="minorHAnsi" w:cstheme="minorHAnsi"/>
@@ -26421,7 +27171,7 @@
         <w:lastRenderedPageBreak/>
         <w:t>Risk management</w:t>
       </w:r>
-      <w:bookmarkEnd w:id="137"/>
+      <w:bookmarkEnd w:id="198"/>
     </w:p>
     <w:p>
       <w:pPr>
@@ -26434,8 +27184,8 @@
           <w:lang w:val="en-GB"/>
         </w:rPr>
       </w:pPr>
-      <w:bookmarkStart w:id="138" w:name="_Program_Stubs_and"/>
-      <w:bookmarkEnd w:id="138"/>
+      <w:bookmarkStart w:id="199" w:name="_Program_Stubs_and"/>
+      <w:bookmarkEnd w:id="199"/>
       <w:r>
         <w:rPr>
           <w:rFonts w:asciiTheme="minorHAnsi" w:hAnsiTheme="minorHAnsi" w:cstheme="minorHAnsi"/>
@@ -26490,7 +27240,7 @@
           <w:lang w:val="en-GB"/>
         </w:rPr>
       </w:pPr>
-      <w:bookmarkStart w:id="139" w:name="_Toc472754567"/>
+      <w:bookmarkStart w:id="200" w:name="_Toc472754567"/>
       <w:r>
         <w:rPr>
           <w:rFonts w:asciiTheme="minorHAnsi" w:hAnsiTheme="minorHAnsi" w:cstheme="minorHAnsi"/>
@@ -26501,7 +27251,7 @@
         <w:lastRenderedPageBreak/>
         <w:t>Hours of work</w:t>
       </w:r>
-      <w:bookmarkEnd w:id="139"/>
+      <w:bookmarkEnd w:id="200"/>
     </w:p>
     <w:p>
       <w:pPr>
@@ -26607,7 +27357,7 @@
 
 <file path=word/comments.xml><?xml version="1.0" encoding="utf-8"?>
 <w:comments xmlns:wpc="http://schemas.microsoft.com/office/word/2010/wordprocessingCanvas" xmlns:cx="http://schemas.microsoft.com/office/drawing/2014/chartex" xmlns:cx1="http://schemas.microsoft.com/office/drawing/2015/9/8/chartex" xmlns:mc="http://schemas.openxmlformats.org/markup-compatibility/2006" xmlns:o="urn:schemas-microsoft-com:office:office" xmlns:r="http://schemas.openxmlformats.org/officeDocument/2006/relationships" xmlns:m="http://schemas.openxmlformats.org/officeDocument/2006/math" xmlns:v="urn:schemas-microsoft-com:vml" xmlns:wp14="http://schemas.microsoft.com/office/word/2010/wordprocessingDrawing" xmlns:wp="http://schemas.openxmlformats.org/drawingml/2006/wordprocessingDrawing" xmlns:w10="urn:schemas-microsoft-com:office:word" xmlns:w="http://schemas.openxmlformats.org/wordprocessingml/2006/main" xmlns:w14="http://schemas.microsoft.com/office/word/2010/wordml" xmlns:w15="http://schemas.microsoft.com/office/word/2012/wordml" xmlns:w16se="http://schemas.microsoft.com/office/word/2015/wordml/symex" xmlns:wpg="http://schemas.microsoft.com/office/word/2010/wordprocessingGroup" xmlns:wpi="http://schemas.microsoft.com/office/word/2010/wordprocessingInk" xmlns:wne="http://schemas.microsoft.com/office/word/2006/wordml" xmlns:wps="http://schemas.microsoft.com/office/word/2010/wordprocessingShape" mc:Ignorable="w14 w15 w16se wp14">
-  <w:comment w:id="60" w:author="Tinti Erica" w:date="2017-01-21T17:22:00Z" w:initials="TE">
+  <w:comment w:id="63" w:author="Tinti Erica" w:date="2017-01-21T17:22:00Z" w:initials="TE">
     <w:p>
       <w:pPr>
         <w:pStyle w:val="CommentText"/>
@@ -26627,6 +27377,54 @@
         <w:pStyle w:val="CommentText"/>
         <w:ind w:left="0" w:firstLine="0"/>
       </w:pPr>
+    </w:p>
+  </w:comment>
+  <w:comment w:id="131" w:author="Tinti Erica" w:date="2017-01-21T21:29:00Z" w:initials="TE">
+    <w:p>
+      <w:pPr>
+        <w:pStyle w:val="CommentText"/>
+      </w:pPr>
+      <w:r>
+        <w:rPr>
+          <w:rStyle w:val="CommentReference"/>
+        </w:rPr>
+        <w:annotationRef/>
+      </w:r>
+      <w:r>
+        <w:t>Non è piuttosto una funzionalità? Com’è da interpretare?</w:t>
+      </w:r>
+    </w:p>
+  </w:comment>
+  <w:comment w:id="192" w:author="Tinti Erica" w:date="2017-01-22T09:03:00Z" w:initials="TE">
+    <w:p>
+      <w:pPr>
+        <w:pStyle w:val="CommentText"/>
+      </w:pPr>
+      <w:r>
+        <w:rPr>
+          <w:rStyle w:val="CommentReference"/>
+        </w:rPr>
+        <w:annotationRef/>
+      </w:r>
+      <w:r>
+        <w:t>Se si guarda il documento con la valutazione delle 5 componenti la complessità del nostro progetto non è very high.</w:t>
+      </w:r>
+    </w:p>
+  </w:comment>
+  <w:comment w:id="194" w:author="Tinti Erica" w:date="2017-01-22T09:04:00Z" w:initials="TE">
+    <w:p>
+      <w:pPr>
+        <w:pStyle w:val="CommentText"/>
+      </w:pPr>
+      <w:r>
+        <w:rPr>
+          <w:rStyle w:val="CommentReference"/>
+        </w:rPr>
+        <w:annotationRef/>
+      </w:r>
+      <w:r>
+        <w:t>...ma si potrebbe pensare in futuro di riutilizzare il codice..oppure si sceglie che non si può fare..</w:t>
+      </w:r>
     </w:p>
   </w:comment>
 </w:comments>
@@ -26635,6 +27433,9 @@
 <file path=word/commentsExtended.xml><?xml version="1.0" encoding="utf-8"?>
 <w15:commentsEx xmlns:wpc="http://schemas.microsoft.com/office/word/2010/wordprocessingCanvas" xmlns:cx="http://schemas.microsoft.com/office/drawing/2014/chartex" xmlns:cx1="http://schemas.microsoft.com/office/drawing/2015/9/8/chartex" xmlns:mc="http://schemas.openxmlformats.org/markup-compatibility/2006" xmlns:o="urn:schemas-microsoft-com:office:office" xmlns:r="http://schemas.openxmlformats.org/officeDocument/2006/relationships" xmlns:m="http://schemas.openxmlformats.org/officeDocument/2006/math" xmlns:v="urn:schemas-microsoft-com:vml" xmlns:wp14="http://schemas.microsoft.com/office/word/2010/wordprocessingDrawing" xmlns:wp="http://schemas.openxmlformats.org/drawingml/2006/wordprocessingDrawing" xmlns:w10="urn:schemas-microsoft-com:office:word" xmlns:w="http://schemas.openxmlformats.org/wordprocessingml/2006/main" xmlns:w14="http://schemas.microsoft.com/office/word/2010/wordml" xmlns:w15="http://schemas.microsoft.com/office/word/2012/wordml" xmlns:w16se="http://schemas.microsoft.com/office/word/2015/wordml/symex" xmlns:wpg="http://schemas.microsoft.com/office/word/2010/wordprocessingGroup" xmlns:wpi="http://schemas.microsoft.com/office/word/2010/wordprocessingInk" xmlns:wne="http://schemas.microsoft.com/office/word/2006/wordml" xmlns:wps="http://schemas.microsoft.com/office/word/2010/wordprocessingShape" mc:Ignorable="w14 w15 w16se wp14">
   <w15:commentEx w15:paraId="599BE05D" w15:done="0"/>
+  <w15:commentEx w15:paraId="7E956642" w15:done="0"/>
+  <w15:commentEx w15:paraId="03772663" w15:done="0"/>
+  <w15:commentEx w15:paraId="0E8412F4" w15:done="0"/>
 </w15:commentsEx>
 </file>
 
@@ -26729,7 +27530,7 @@
       <w:rPr>
         <w:noProof/>
       </w:rPr>
-      <w:t>10</w:t>
+      <w:t>15</w:t>
     </w:r>
     <w:r>
       <w:fldChar w:fldCharType="end"/>
@@ -31823,7 +32624,7 @@
 </file>
 
 <file path=customXml/itemProps1.xml><?xml version="1.0" encoding="utf-8"?>
-<ds:datastoreItem xmlns:ds="http://schemas.openxmlformats.org/officeDocument/2006/customXml" ds:itemID="{50F1BCC3-1C71-4519-9869-0A06EE160AC5}">
+<ds:datastoreItem xmlns:ds="http://schemas.openxmlformats.org/officeDocument/2006/customXml" ds:itemID="{207D3674-CECF-4CB1-83A2-4755CB13995C}">
   <ds:schemaRefs>
     <ds:schemaRef ds:uri="http://schemas.openxmlformats.org/officeDocument/2006/bibliography"/>
   </ds:schemaRefs>

</xml_diff>

<commit_message>
added comment and descriptions to cost
</commit_message>
<xml_diff>
--- a/4_ProjectManagement/Document/ProjectPlan_v0.3.docx
+++ b/4_ProjectManagement/Document/ProjectPlan_v0.3.docx
@@ -16509,15 +16509,33 @@
           <w:sz w:val="22"/>
           <w:lang w:val="en-GB"/>
         </w:rPr>
-        <w:t xml:space="preserve"> because it only concerns this current project.</w:t>
-      </w:r>
-      <w:commentRangeEnd w:id="194"/>
-      <w:r>
-        <w:rPr>
-          <w:rStyle w:val="CommentReference"/>
-        </w:rPr>
-        <w:commentReference w:id="194"/>
-      </w:r>
+        <w:t xml:space="preserve"> because </w:t>
+      </w:r>
+      <w:del w:id="195" w:author="Tinti Erica" w:date="2017-01-22T09:57:00Z">
+        <w:r>
+          <w:rPr>
+            <w:sz w:val="22"/>
+            <w:lang w:val="en-GB"/>
+          </w:rPr>
+          <w:delText>it only concerns this current project.</w:delText>
+        </w:r>
+        <w:commentRangeEnd w:id="194"/>
+        <w:r>
+          <w:rPr>
+            <w:rStyle w:val="CommentReference"/>
+          </w:rPr>
+          <w:commentReference w:id="194"/>
+        </w:r>
+      </w:del>
+      <w:ins w:id="196" w:author="Tinti Erica" w:date="2017-01-22T09:57:00Z">
+        <w:r>
+          <w:rPr>
+            <w:sz w:val="22"/>
+            <w:lang w:val="en-GB"/>
+          </w:rPr>
+          <w:t xml:space="preserve"> the code is considered to be used only in the current project and its future evolutions.</w:t>
+        </w:r>
+      </w:ins>
     </w:p>
     <w:tbl>
       <w:tblPr>
@@ -16556,9 +16574,8 @@
               <w:pStyle w:val="tableheader"/>
               <w:jc w:val="center"/>
             </w:pPr>
-            <w:bookmarkStart w:id="195" w:name="_GoBack"/>
-            <w:bookmarkEnd w:id="195"/>
-            <w:r>
+            <w:r>
+              <w:lastRenderedPageBreak/>
               <w:t>RUSE Cost Drivers</w:t>
             </w:r>
           </w:p>
@@ -16583,7 +16600,6 @@
               <w:pStyle w:val="tableheader2left"/>
             </w:pPr>
             <w:r>
-              <w:lastRenderedPageBreak/>
               <w:t>RUSE</w:t>
             </w:r>
           </w:p>
@@ -17131,7 +17147,29 @@
           <w:sz w:val="22"/>
           <w:lang w:val="en-GB"/>
         </w:rPr>
-        <w:t xml:space="preserve"> to system needs and satisfies all of them without exceeding, so the complexity is nominal.</w:t>
+        <w:t xml:space="preserve"> to system needs and satisfies </w:t>
+      </w:r>
+      <w:commentRangeStart w:id="197"/>
+      <w:r>
+        <w:rPr>
+          <w:sz w:val="22"/>
+          <w:lang w:val="en-GB"/>
+        </w:rPr>
+        <w:t xml:space="preserve">all of them </w:t>
+      </w:r>
+      <w:commentRangeEnd w:id="197"/>
+      <w:r>
+        <w:rPr>
+          <w:rStyle w:val="CommentReference"/>
+        </w:rPr>
+        <w:commentReference w:id="197"/>
+      </w:r>
+      <w:r>
+        <w:rPr>
+          <w:sz w:val="22"/>
+          <w:lang w:val="en-GB"/>
+        </w:rPr>
+        <w:t>without exceeding, so the complexity is nominal.</w:t>
       </w:r>
     </w:p>
     <w:tbl>
@@ -17756,7 +17794,14 @@
       <w:r>
         <w:rPr>
           <w:sz w:val="22"/>
-          <w:lang w:val="en-GB"/>
+          <w:highlight w:val="yellow"/>
+          <w:lang w:val="en-GB"/>
+          <w:rPrChange w:id="198" w:author="Tinti Erica" w:date="2017-01-22T10:06:00Z">
+            <w:rPr>
+              <w:sz w:val="22"/>
+              <w:lang w:val="en-GB"/>
+            </w:rPr>
+          </w:rPrChange>
         </w:rPr>
         <w:t>Our software has some background operations, other than standard operations, so memory usage will be high.</w:t>
       </w:r>
@@ -19857,7 +19902,15 @@
           <w:sz w:val="22"/>
           <w:lang w:val="en-GB"/>
         </w:rPr>
-        <w:t xml:space="preserve">We believe that the analysis we have made </w:t>
+        <w:t xml:space="preserve">We believe that the analysis </w:t>
+      </w:r>
+      <w:commentRangeStart w:id="199"/>
+      <w:r>
+        <w:rPr>
+          <w:sz w:val="22"/>
+          <w:lang w:val="en-GB"/>
+        </w:rPr>
+        <w:t xml:space="preserve">we have made </w:t>
       </w:r>
       <w:proofErr w:type="gramStart"/>
       <w:r>
@@ -19873,7 +19926,21 @@
           <w:sz w:val="22"/>
           <w:lang w:val="en-GB"/>
         </w:rPr>
-        <w:t xml:space="preserve"> complete and precise with the respect to the exposed initial problem. For this </w:t>
+        <w:t xml:space="preserve"> </w:t>
+      </w:r>
+      <w:commentRangeEnd w:id="199"/>
+      <w:r>
+        <w:rPr>
+          <w:rStyle w:val="CommentReference"/>
+        </w:rPr>
+        <w:commentReference w:id="199"/>
+      </w:r>
+      <w:r>
+        <w:rPr>
+          <w:sz w:val="22"/>
+          <w:lang w:val="en-GB"/>
+        </w:rPr>
+        <w:t xml:space="preserve">complete and precise with the respect to the exposed initial problem. For this </w:t>
       </w:r>
       <w:proofErr w:type="gramStart"/>
       <w:r>
@@ -20491,8 +20558,92 @@
           <w:sz w:val="22"/>
           <w:lang w:val="en-GB"/>
         </w:rPr>
-        <w:t>In our case, we assign a high rating, even if the development has not started yet.</w:t>
-      </w:r>
+        <w:t xml:space="preserve">In our case, </w:t>
+      </w:r>
+      <w:ins w:id="200" w:author="Tinti Erica" w:date="2017-01-22T10:18:00Z">
+        <w:r>
+          <w:rPr>
+            <w:sz w:val="22"/>
+            <w:lang w:val="en-GB"/>
+          </w:rPr>
+          <w:t>since programmers are skilled but</w:t>
+        </w:r>
+      </w:ins>
+      <w:ins w:id="201" w:author="Tinti Erica" w:date="2017-01-22T10:19:00Z">
+        <w:r>
+          <w:rPr>
+            <w:sz w:val="22"/>
+            <w:lang w:val="en-GB"/>
+          </w:rPr>
+          <w:t xml:space="preserve"> they have not many years of experience </w:t>
+        </w:r>
+      </w:ins>
+      <w:r>
+        <w:rPr>
+          <w:sz w:val="22"/>
+          <w:lang w:val="en-GB"/>
+        </w:rPr>
+        <w:t xml:space="preserve">we assign a </w:t>
+      </w:r>
+      <w:ins w:id="202" w:author="Tinti Erica" w:date="2017-01-22T10:20:00Z">
+        <w:r>
+          <w:rPr>
+            <w:sz w:val="22"/>
+            <w:lang w:val="en-GB"/>
+          </w:rPr>
+          <w:t>Nominal</w:t>
+        </w:r>
+      </w:ins>
+      <w:del w:id="203" w:author="Tinti Erica" w:date="2017-01-22T10:20:00Z">
+        <w:r>
+          <w:rPr>
+            <w:sz w:val="22"/>
+            <w:lang w:val="en-GB"/>
+          </w:rPr>
+          <w:delText>high</w:delText>
+        </w:r>
+      </w:del>
+      <w:r>
+        <w:rPr>
+          <w:sz w:val="22"/>
+          <w:lang w:val="en-GB"/>
+        </w:rPr>
+        <w:t xml:space="preserve"> rating</w:t>
+      </w:r>
+      <w:ins w:id="204" w:author="Tinti Erica" w:date="2017-01-22T10:20:00Z">
+        <w:r>
+          <w:rPr>
+            <w:sz w:val="22"/>
+            <w:lang w:val="en-GB"/>
+          </w:rPr>
+          <w:t>.</w:t>
+        </w:r>
+      </w:ins>
+      <w:del w:id="205" w:author="Tinti Erica" w:date="2017-01-22T10:20:00Z">
+        <w:r>
+          <w:rPr>
+            <w:sz w:val="22"/>
+            <w:lang w:val="en-GB"/>
+          </w:rPr>
+          <w:delText>,</w:delText>
+        </w:r>
+      </w:del>
+      <w:r>
+        <w:rPr>
+          <w:sz w:val="22"/>
+          <w:lang w:val="en-GB"/>
+        </w:rPr>
+        <w:t xml:space="preserve"> </w:t>
+      </w:r>
+      <w:del w:id="206" w:author="Tinti Erica" w:date="2017-01-22T10:19:00Z">
+        <w:r>
+          <w:rPr>
+            <w:sz w:val="22"/>
+            <w:lang w:val="en-GB"/>
+          </w:rPr>
+          <w:delText>even if the development has not started yet.</w:delText>
+        </w:r>
+      </w:del>
     </w:p>
     <w:tbl>
       <w:tblPr>
@@ -21096,6 +21247,7 @@
         </w:rPr>
         <w:t xml:space="preserve">It has a very high rating, as we </w:t>
       </w:r>
+      <w:commentRangeStart w:id="207"/>
       <w:proofErr w:type="gramStart"/>
       <w:r>
         <w:rPr>
@@ -21110,7 +21262,21 @@
           <w:sz w:val="22"/>
           <w:lang w:val="en-GB"/>
         </w:rPr>
-        <w:t xml:space="preserve"> have a high turnover percentage in our project.</w:t>
+        <w:t xml:space="preserve"> </w:t>
+      </w:r>
+      <w:commentRangeEnd w:id="207"/>
+      <w:r>
+        <w:rPr>
+          <w:rStyle w:val="CommentReference"/>
+        </w:rPr>
+        <w:commentReference w:id="207"/>
+      </w:r>
+      <w:r>
+        <w:rPr>
+          <w:sz w:val="22"/>
+          <w:lang w:val="en-GB"/>
+        </w:rPr>
+        <w:t>have a high turnover percentage in our project.</w:t>
       </w:r>
     </w:p>
     <w:tbl>
@@ -21719,13 +21885,30 @@
           <w:lang w:val="en-GB"/>
         </w:rPr>
       </w:pPr>
-      <w:r>
-        <w:rPr>
-          <w:sz w:val="22"/>
-          <w:lang w:val="en-GB"/>
-        </w:rPr>
-        <w:t>As we are representing the team, we can consider this rating high, because we have experience on application development and we have worked on the same type of technology.</w:t>
-      </w:r>
+      <w:commentRangeStart w:id="208"/>
+      <w:r>
+        <w:rPr>
+          <w:sz w:val="22"/>
+          <w:lang w:val="en-GB"/>
+        </w:rPr>
+        <w:t>As we are representing the team</w:t>
+      </w:r>
+      <w:commentRangeEnd w:id="208"/>
+      <w:r>
+        <w:rPr>
+          <w:rStyle w:val="CommentReference"/>
+        </w:rPr>
+        <w:commentReference w:id="208"/>
+      </w:r>
+      <w:r>
+        <w:rPr>
+          <w:sz w:val="22"/>
+          <w:lang w:val="en-GB"/>
+        </w:rPr>
+        <w:t>, we can consider this rating high, because we have experience on application development and we have worked on the same type of technology.</w:t>
+      </w:r>
+      <w:bookmarkStart w:id="209" w:name="_GoBack"/>
+      <w:bookmarkEnd w:id="209"/>
     </w:p>
     <w:tbl>
       <w:tblPr>
@@ -26977,7 +27160,7 @@
           <w:lang w:val="en-GB"/>
         </w:rPr>
       </w:pPr>
-      <w:bookmarkStart w:id="196" w:name="_Toc472754564"/>
+      <w:bookmarkStart w:id="210" w:name="_Toc472754564"/>
       <w:r>
         <w:rPr>
           <w:rFonts w:asciiTheme="minorHAnsi" w:hAnsiTheme="minorHAnsi" w:cstheme="minorHAnsi"/>
@@ -26988,7 +27171,7 @@
         <w:lastRenderedPageBreak/>
         <w:t>Schedule</w:t>
       </w:r>
-      <w:bookmarkEnd w:id="196"/>
+      <w:bookmarkEnd w:id="210"/>
     </w:p>
     <w:p>
       <w:pPr>
@@ -27048,7 +27231,7 @@
           <w:lang w:val="en-GB"/>
         </w:rPr>
       </w:pPr>
-      <w:bookmarkStart w:id="197" w:name="_Toc472754565"/>
+      <w:bookmarkStart w:id="211" w:name="_Toc472754565"/>
       <w:r>
         <w:rPr>
           <w:rFonts w:asciiTheme="minorHAnsi" w:hAnsiTheme="minorHAnsi" w:cstheme="minorHAnsi"/>
@@ -27059,7 +27242,7 @@
         <w:lastRenderedPageBreak/>
         <w:t>Resource allocation</w:t>
       </w:r>
-      <w:bookmarkEnd w:id="197"/>
+      <w:bookmarkEnd w:id="211"/>
     </w:p>
     <w:p>
       <w:pPr>
@@ -27160,7 +27343,7 @@
           <w:lang w:val="en-GB"/>
         </w:rPr>
       </w:pPr>
-      <w:bookmarkStart w:id="198" w:name="_Toc472754566"/>
+      <w:bookmarkStart w:id="212" w:name="_Toc472754566"/>
       <w:r>
         <w:rPr>
           <w:rFonts w:asciiTheme="minorHAnsi" w:hAnsiTheme="minorHAnsi" w:cstheme="minorHAnsi"/>
@@ -27171,7 +27354,7 @@
         <w:lastRenderedPageBreak/>
         <w:t>Risk management</w:t>
       </w:r>
-      <w:bookmarkEnd w:id="198"/>
+      <w:bookmarkEnd w:id="212"/>
     </w:p>
     <w:p>
       <w:pPr>
@@ -27184,8 +27367,8 @@
           <w:lang w:val="en-GB"/>
         </w:rPr>
       </w:pPr>
-      <w:bookmarkStart w:id="199" w:name="_Program_Stubs_and"/>
-      <w:bookmarkEnd w:id="199"/>
+      <w:bookmarkStart w:id="213" w:name="_Program_Stubs_and"/>
+      <w:bookmarkEnd w:id="213"/>
       <w:r>
         <w:rPr>
           <w:rFonts w:asciiTheme="minorHAnsi" w:hAnsiTheme="minorHAnsi" w:cstheme="minorHAnsi"/>
@@ -27240,7 +27423,7 @@
           <w:lang w:val="en-GB"/>
         </w:rPr>
       </w:pPr>
-      <w:bookmarkStart w:id="200" w:name="_Toc472754567"/>
+      <w:bookmarkStart w:id="214" w:name="_Toc472754567"/>
       <w:r>
         <w:rPr>
           <w:rFonts w:asciiTheme="minorHAnsi" w:hAnsiTheme="minorHAnsi" w:cstheme="minorHAnsi"/>
@@ -27251,7 +27434,7 @@
         <w:lastRenderedPageBreak/>
         <w:t>Hours of work</w:t>
       </w:r>
-      <w:bookmarkEnd w:id="200"/>
+      <w:bookmarkEnd w:id="214"/>
     </w:p>
     <w:p>
       <w:pPr>
@@ -27427,6 +27610,70 @@
       </w:r>
     </w:p>
   </w:comment>
+  <w:comment w:id="197" w:author="Tinti Erica" w:date="2017-01-22T10:01:00Z" w:initials="TE">
+    <w:p>
+      <w:pPr>
+        <w:pStyle w:val="CommentText"/>
+      </w:pPr>
+      <w:r>
+        <w:rPr>
+          <w:rStyle w:val="CommentReference"/>
+        </w:rPr>
+        <w:annotationRef/>
+      </w:r>
+      <w:r>
+        <w:t>Se dobbiamo considerare solo la documentazione scritta da noi non è sufficiente.. Tipo gli unit test non sono documentati, il database non è documentato, e poi boh..mi da l’idea che non sia tutta la documentazione..</w:t>
+      </w:r>
+    </w:p>
+  </w:comment>
+  <w:comment w:id="199" w:author="Tinti Erica" w:date="2017-01-22T10:17:00Z" w:initials="TE">
+    <w:p>
+      <w:pPr>
+        <w:pStyle w:val="CommentText"/>
+      </w:pPr>
+      <w:r>
+        <w:rPr>
+          <w:rStyle w:val="CommentReference"/>
+        </w:rPr>
+        <w:annotationRef/>
+      </w:r>
+      <w:r>
+        <w:t>La renderei più impersonale. “NOI ci consideriamo bravi”... :D</w:t>
+      </w:r>
+    </w:p>
+  </w:comment>
+  <w:comment w:id="207" w:author="Tinti Erica" w:date="2017-01-22T10:20:00Z" w:initials="TE">
+    <w:p>
+      <w:pPr>
+        <w:pStyle w:val="CommentText"/>
+      </w:pPr>
+      <w:r>
+        <w:rPr>
+          <w:rStyle w:val="CommentReference"/>
+        </w:rPr>
+        <w:annotationRef/>
+      </w:r>
+      <w:r>
+        <w:t>Perchè? Nel senso non dovremmo avere?</w:t>
+      </w:r>
+    </w:p>
+  </w:comment>
+  <w:comment w:id="208" w:author="Tinti Erica" w:date="2017-01-22T10:21:00Z" w:initials="TE">
+    <w:p>
+      <w:pPr>
+        <w:pStyle w:val="CommentText"/>
+      </w:pPr>
+      <w:r>
+        <w:rPr>
+          <w:rStyle w:val="CommentReference"/>
+        </w:rPr>
+        <w:annotationRef/>
+      </w:r>
+      <w:r>
+        <w:t>Io la renderei più impersonale ed oggettiva.</w:t>
+      </w:r>
+    </w:p>
+  </w:comment>
 </w:comments>
 </file>
 
@@ -27436,6 +27683,10 @@
   <w15:commentEx w15:paraId="7E956642" w15:done="0"/>
   <w15:commentEx w15:paraId="03772663" w15:done="0"/>
   <w15:commentEx w15:paraId="0E8412F4" w15:done="0"/>
+  <w15:commentEx w15:paraId="243D0808" w15:done="0"/>
+  <w15:commentEx w15:paraId="7C4DBBAF" w15:done="0"/>
+  <w15:commentEx w15:paraId="6C973F7C" w15:done="0"/>
+  <w15:commentEx w15:paraId="5FE2691F" w15:done="0"/>
 </w15:commentsEx>
 </file>
 
@@ -27530,7 +27781,7 @@
       <w:rPr>
         <w:noProof/>
       </w:rPr>
-      <w:t>15</w:t>
+      <w:t>23</w:t>
     </w:r>
     <w:r>
       <w:fldChar w:fldCharType="end"/>
@@ -32624,7 +32875,7 @@
 </file>
 
 <file path=customXml/itemProps1.xml><?xml version="1.0" encoding="utf-8"?>
-<ds:datastoreItem xmlns:ds="http://schemas.openxmlformats.org/officeDocument/2006/customXml" ds:itemID="{207D3674-CECF-4CB1-83A2-4755CB13995C}">
+<ds:datastoreItem xmlns:ds="http://schemas.openxmlformats.org/officeDocument/2006/customXml" ds:itemID="{F773FE2A-0FC0-4909-8AA8-37DC81D0117F}">
   <ds:schemaRefs>
     <ds:schemaRef ds:uri="http://schemas.openxmlformats.org/officeDocument/2006/bibliography"/>
   </ds:schemaRefs>

</xml_diff>

<commit_message>
new version of cost drivers
</commit_message>
<xml_diff>
--- a/4_ProjectManagement/Document/ProjectPlan_v0.3.docx
+++ b/4_ProjectManagement/Document/ProjectPlan_v0.3.docx
@@ -107,27 +107,7 @@
           <w:sz w:val="28"/>
           <w:lang w:val="en-US"/>
         </w:rPr>
-        <w:t>Software Engineering 2: “</w:t>
-      </w:r>
-      <w:proofErr w:type="spellStart"/>
-      <w:r>
-        <w:rPr>
-          <w:b/>
-          <w:color w:val="000000" w:themeColor="text1"/>
-          <w:sz w:val="28"/>
-          <w:lang w:val="en-US"/>
-        </w:rPr>
-        <w:t>PowerEnJoy</w:t>
-      </w:r>
-      <w:proofErr w:type="spellEnd"/>
-      <w:r>
-        <w:rPr>
-          <w:b/>
-          <w:color w:val="000000" w:themeColor="text1"/>
-          <w:sz w:val="28"/>
-          <w:lang w:val="en-US"/>
-        </w:rPr>
-        <w:t>”</w:t>
+        <w:t>Software Engineering 2: “PowerEnJoy”</w:t>
       </w:r>
     </w:p>
     <w:p>
@@ -2674,15 +2654,7 @@
         <w:t xml:space="preserve"> shared with all the other divers</w:t>
       </w:r>
       <w:r>
-        <w:t xml:space="preserve"> and not especially reserved to </w:t>
-      </w:r>
-      <w:proofErr w:type="spellStart"/>
-      <w:r>
-        <w:t>PowerEnjoy</w:t>
-      </w:r>
-      <w:proofErr w:type="spellEnd"/>
-      <w:r>
-        <w:t>.</w:t>
+        <w:t xml:space="preserve"> and not especially reserved to PowerEnjoy.</w:t>
       </w:r>
     </w:p>
     <w:p>
@@ -2706,15 +2678,7 @@
         <w:t>or</w:t>
       </w:r>
       <w:r>
-        <w:t xml:space="preserve"> Power Station): a parking area reserved exclusively to </w:t>
-      </w:r>
-      <w:proofErr w:type="spellStart"/>
-      <w:r>
-        <w:t>PowerEnjoy</w:t>
-      </w:r>
-      <w:proofErr w:type="spellEnd"/>
-      <w:r>
-        <w:t xml:space="preserve"> cars where, for each parking space there is a Power Plug where it is possible to </w:t>
+        <w:t xml:space="preserve"> Power Station): a parking area reserved exclusively to PowerEnjoy cars where, for each parking space there is a Power Plug where it is possible to </w:t>
       </w:r>
       <w:r>
         <w:t>charge a car.</w:t>
@@ -2737,13 +2701,8 @@
       <w:r>
         <w:t xml:space="preserve"> </w:t>
       </w:r>
-      <w:proofErr w:type="spellStart"/>
-      <w:r>
-        <w:t>PowerEnjoy</w:t>
-      </w:r>
-      <w:proofErr w:type="spellEnd"/>
-      <w:r>
-        <w:t xml:space="preserve"> car</w:t>
+      <w:r>
+        <w:t>PowerEnjoy car</w:t>
       </w:r>
       <w:r>
         <w:t>.</w:t>
@@ -2830,19 +2789,11 @@
           <w:numId w:val="9"/>
         </w:numPr>
       </w:pPr>
-      <w:proofErr w:type="spellStart"/>
       <w:r>
         <w:rPr>
           <w:b/>
         </w:rPr>
-        <w:t>Pojo</w:t>
-      </w:r>
-      <w:proofErr w:type="spellEnd"/>
-      <w:r>
-        <w:rPr>
-          <w:b/>
-        </w:rPr>
-        <w:t>:</w:t>
+        <w:t>Pojo:</w:t>
       </w:r>
       <w:r>
         <w:t xml:space="preserve"> Plain Old Java Object. Object having only getter and setter methods.</w:t>
@@ -3004,21 +2955,17 @@
       <w:pPr>
         <w:pStyle w:val="Paragrafoelenco"/>
       </w:pPr>
-      <w:proofErr w:type="spellStart"/>
       <w:r>
         <w:t>RASD_PowerEnjoy_Caprara_Ghanbari_Tinti</w:t>
       </w:r>
-      <w:proofErr w:type="spellEnd"/>
     </w:p>
     <w:p>
       <w:pPr>
         <w:pStyle w:val="Paragrafoelenco"/>
       </w:pPr>
-      <w:proofErr w:type="spellStart"/>
       <w:r>
         <w:t>DesignDocument_PowerEnjoy_Caprara_Ghanbari_Tinti</w:t>
       </w:r>
-      <w:proofErr w:type="spellEnd"/>
     </w:p>
     <w:p>
       <w:pPr>
@@ -3675,11 +3622,9 @@
             <w:pPr>
               <w:pStyle w:val="tablecontent"/>
             </w:pPr>
-            <w:proofErr w:type="spellStart"/>
             <w:r>
               <w:t>Avg</w:t>
             </w:r>
-            <w:proofErr w:type="spellEnd"/>
           </w:p>
         </w:tc>
       </w:tr>
@@ -3735,11 +3680,9 @@
             <w:pPr>
               <w:pStyle w:val="tablecontent"/>
             </w:pPr>
-            <w:proofErr w:type="spellStart"/>
             <w:r>
               <w:t>Avg</w:t>
             </w:r>
-            <w:proofErr w:type="spellEnd"/>
           </w:p>
         </w:tc>
         <w:tc>
@@ -3795,11 +3738,9 @@
             <w:pPr>
               <w:pStyle w:val="tablecontent"/>
             </w:pPr>
-            <w:proofErr w:type="spellStart"/>
             <w:r>
               <w:t>Avg</w:t>
             </w:r>
-            <w:proofErr w:type="spellEnd"/>
           </w:p>
         </w:tc>
         <w:tc>
@@ -4155,11 +4096,9 @@
             <w:pPr>
               <w:pStyle w:val="tablecontent"/>
             </w:pPr>
-            <w:proofErr w:type="spellStart"/>
             <w:r>
               <w:t>Avg</w:t>
             </w:r>
-            <w:proofErr w:type="spellEnd"/>
           </w:p>
         </w:tc>
       </w:tr>
@@ -4215,11 +4154,9 @@
             <w:pPr>
               <w:pStyle w:val="tablecontent"/>
             </w:pPr>
-            <w:proofErr w:type="spellStart"/>
             <w:r>
               <w:t>Avg</w:t>
             </w:r>
-            <w:proofErr w:type="spellEnd"/>
           </w:p>
         </w:tc>
         <w:tc>
@@ -4275,11 +4212,9 @@
             <w:pPr>
               <w:pStyle w:val="tablecontent"/>
             </w:pPr>
-            <w:proofErr w:type="spellStart"/>
             <w:r>
               <w:t>Avg</w:t>
             </w:r>
-            <w:proofErr w:type="spellEnd"/>
           </w:p>
         </w:tc>
         <w:tc>
@@ -4639,11 +4574,9 @@
             <w:pPr>
               <w:pStyle w:val="tablecontent"/>
             </w:pPr>
-            <w:proofErr w:type="spellStart"/>
             <w:r>
               <w:t>Avg</w:t>
             </w:r>
-            <w:proofErr w:type="spellEnd"/>
           </w:p>
         </w:tc>
       </w:tr>
@@ -4699,11 +4632,9 @@
             <w:pPr>
               <w:pStyle w:val="tablecontent"/>
             </w:pPr>
-            <w:proofErr w:type="spellStart"/>
             <w:r>
               <w:t>Avg</w:t>
             </w:r>
-            <w:proofErr w:type="spellEnd"/>
           </w:p>
         </w:tc>
         <w:tc>
@@ -4759,11 +4690,9 @@
             <w:pPr>
               <w:pStyle w:val="tablecontent"/>
             </w:pPr>
-            <w:proofErr w:type="spellStart"/>
             <w:r>
               <w:t>Avg</w:t>
             </w:r>
-            <w:proofErr w:type="spellEnd"/>
           </w:p>
         </w:tc>
         <w:tc>
@@ -5356,7 +5285,13 @@
               <w:pStyle w:val="tableheader2left"/>
             </w:pPr>
             <w:r>
-              <w:t>External Logic Files</w:t>
+              <w:t xml:space="preserve">External </w:t>
+            </w:r>
+            <w:r>
+              <w:t>Interface</w:t>
+            </w:r>
+            <w:r>
+              <w:t xml:space="preserve"> Files</w:t>
             </w:r>
           </w:p>
         </w:tc>
@@ -7022,23 +6957,7 @@
           <w:sz w:val="22"/>
           <w:lang w:val="en-GB"/>
         </w:rPr>
-        <w:t xml:space="preserve">with the </w:t>
-      </w:r>
-      <w:proofErr w:type="spellStart"/>
-      <w:r>
-        <w:rPr>
-          <w:sz w:val="22"/>
-          <w:lang w:val="en-GB"/>
-        </w:rPr>
-        <w:t>db</w:t>
-      </w:r>
-      <w:proofErr w:type="spellEnd"/>
-      <w:r>
-        <w:rPr>
-          <w:sz w:val="22"/>
-          <w:lang w:val="en-GB"/>
-        </w:rPr>
-        <w:t xml:space="preserve"> and </w:t>
+        <w:t xml:space="preserve">with the db and </w:t>
       </w:r>
       <w:r>
         <w:rPr>
@@ -7634,16 +7553,7 @@
           <w:u w:val="single"/>
           <w:lang w:val="en-GB"/>
         </w:rPr>
-        <w:t>View Special Parking Area</w:t>
-      </w:r>
-      <w:r>
-        <w:rPr>
-          <w:b/>
-          <w:sz w:val="22"/>
-          <w:u w:val="single"/>
-          <w:lang w:val="en-GB"/>
-        </w:rPr>
-        <w:t>s</w:t>
+        <w:t>View Special Parking Areas</w:t>
       </w:r>
       <w:r>
         <w:rPr>
@@ -8978,21 +8888,7 @@
           <w:sz w:val="22"/>
           <w:lang w:val="en-GB"/>
         </w:rPr>
-        <w:t xml:space="preserve">organised in </w:t>
-      </w:r>
-      <w:r>
-        <w:rPr>
-          <w:sz w:val="22"/>
-          <w:lang w:val="en-GB"/>
-        </w:rPr>
-        <w:t>3 or more</w:t>
-      </w:r>
-      <w:r>
-        <w:rPr>
-          <w:sz w:val="22"/>
-          <w:lang w:val="en-GB"/>
-        </w:rPr>
-        <w:t xml:space="preserve"> data type groups</w:t>
+        <w:t>organised in 3 or more data type groups</w:t>
       </w:r>
       <w:r>
         <w:rPr>
@@ -9013,14 +8909,7 @@
           <w:sz w:val="22"/>
           <w:lang w:val="en-GB"/>
         </w:rPr>
-        <w:t>assign</w:t>
-      </w:r>
-      <w:r>
-        <w:rPr>
-          <w:sz w:val="22"/>
-          <w:lang w:val="en-GB"/>
-        </w:rPr>
-        <w:t xml:space="preserve"> </w:t>
+        <w:t xml:space="preserve">assign </w:t>
       </w:r>
       <w:r>
         <w:rPr>
@@ -9819,26 +9708,7 @@
           <w:sz w:val="22"/>
           <w:lang w:val="en-GB"/>
         </w:rPr>
-        <w:t xml:space="preserve">Our system retrieves data from the interaction with many different components. These are </w:t>
-      </w:r>
-      <w:bookmarkStart w:id="13" w:name="_GoBack"/>
-      <w:bookmarkEnd w:id="13"/>
-    </w:p>
-    <w:p>
-      <w:pPr>
-        <w:spacing w:after="120"/>
-        <w:ind w:left="0" w:firstLine="0"/>
-        <w:rPr>
-          <w:sz w:val="22"/>
-          <w:lang w:val="en-GB"/>
-        </w:rPr>
-      </w:pPr>
-      <w:r>
-        <w:rPr>
-          <w:sz w:val="22"/>
-          <w:lang w:val="en-GB"/>
-        </w:rPr>
-        <w:t>Our system interacts with some external component</w:t>
+        <w:t>Our system interacts with external component</w:t>
       </w:r>
       <w:r>
         <w:rPr>
@@ -9852,21 +9722,14 @@
           <w:sz w:val="22"/>
           <w:lang w:val="en-GB"/>
         </w:rPr>
-        <w:t>, for retrieving information on</w:t>
-      </w:r>
-      <w:r>
-        <w:rPr>
-          <w:sz w:val="22"/>
-          <w:lang w:val="en-GB"/>
-        </w:rPr>
-        <w:t xml:space="preserve"> the</w:t>
-      </w:r>
-      <w:r>
-        <w:rPr>
-          <w:sz w:val="22"/>
-          <w:lang w:val="en-GB"/>
-        </w:rPr>
-        <w:t>:</w:t>
+        <w:t xml:space="preserve"> for retrieving </w:t>
+      </w:r>
+      <w:r>
+        <w:rPr>
+          <w:sz w:val="22"/>
+          <w:lang w:val="en-GB"/>
+        </w:rPr>
+        <w:t>some information. We can identify them as:</w:t>
       </w:r>
     </w:p>
     <w:p>
@@ -9874,17 +9737,23 @@
         <w:pStyle w:val="Paragrafoelenco"/>
         <w:numPr>
           <w:ilvl w:val="0"/>
-          <w:numId w:val="32"/>
+          <w:numId w:val="30"/>
         </w:numPr>
-      </w:pPr>
-      <w:r>
-        <w:t>d</w:t>
-      </w:r>
-      <w:r>
-        <w:t>riving licence</w:t>
-      </w:r>
-      <w:r>
-        <w:t>;</w:t>
+        <w:rPr>
+          <w:highlight w:val="yellow"/>
+        </w:rPr>
+      </w:pPr>
+      <w:r>
+        <w:rPr>
+          <w:highlight w:val="yellow"/>
+        </w:rPr>
+        <w:t>driving licence validating system</w:t>
+      </w:r>
+      <w:r>
+        <w:rPr>
+          <w:highlight w:val="yellow"/>
+        </w:rPr>
+        <w:t>: this ;</w:t>
       </w:r>
     </w:p>
     <w:p>
@@ -9892,14 +9761,17 @@
         <w:pStyle w:val="Paragrafoelenco"/>
         <w:numPr>
           <w:ilvl w:val="0"/>
-          <w:numId w:val="32"/>
+          <w:numId w:val="30"/>
         </w:numPr>
-      </w:pPr>
-      <w:r>
-        <w:t>user GPS position</w:t>
-      </w:r>
-      <w:r>
-        <w:t>;</w:t>
+        <w:rPr>
+          <w:highlight w:val="yellow"/>
+        </w:rPr>
+      </w:pPr>
+      <w:r>
+        <w:rPr>
+          <w:highlight w:val="yellow"/>
+        </w:rPr>
+        <w:t>geolocation and mapping service;</w:t>
       </w:r>
     </w:p>
     <w:p>
@@ -9907,11 +9779,14 @@
         <w:pStyle w:val="Paragrafoelenco"/>
         <w:numPr>
           <w:ilvl w:val="0"/>
-          <w:numId w:val="32"/>
+          <w:numId w:val="30"/>
         </w:numPr>
       </w:pPr>
       <w:r>
-        <w:t>physical car</w:t>
+        <w:rPr>
+          <w:highlight w:val="yellow"/>
+        </w:rPr>
+        <w:t>payment system</w:t>
       </w:r>
       <w:r>
         <w:t>;</w:t>
@@ -9922,110 +9797,11 @@
         <w:pStyle w:val="Paragrafoelenco"/>
         <w:numPr>
           <w:ilvl w:val="0"/>
-          <w:numId w:val="32"/>
+          <w:numId w:val="30"/>
         </w:numPr>
       </w:pPr>
       <w:r>
-        <w:t>payment.</w:t>
-      </w:r>
-    </w:p>
-    <w:p>
-      <w:pPr>
-        <w:spacing w:after="120"/>
-        <w:ind w:left="0" w:firstLine="0"/>
-        <w:rPr>
-          <w:sz w:val="22"/>
-          <w:lang w:val="en-GB"/>
-        </w:rPr>
-      </w:pPr>
-      <w:r>
-        <w:rPr>
-          <w:sz w:val="22"/>
-          <w:lang w:val="en-GB"/>
-        </w:rPr>
-        <w:t xml:space="preserve">We consider them as the </w:t>
-      </w:r>
-    </w:p>
-    <w:p>
-      <w:pPr>
-        <w:spacing w:after="120"/>
-        <w:ind w:left="0" w:firstLine="0"/>
-        <w:rPr>
-          <w:sz w:val="22"/>
-          <w:lang w:val="en-GB"/>
-        </w:rPr>
-      </w:pPr>
-      <w:commentRangeStart w:id="14"/>
-      <w:r>
-        <w:rPr>
-          <w:sz w:val="22"/>
-          <w:lang w:val="en-GB"/>
-        </w:rPr>
-        <w:t xml:space="preserve">The </w:t>
-      </w:r>
-      <w:r>
-        <w:rPr>
-          <w:b/>
-          <w:sz w:val="22"/>
-          <w:u w:val="single"/>
-          <w:lang w:val="en-GB"/>
-        </w:rPr>
-        <w:t>Licence Validation</w:t>
-      </w:r>
-      <w:r>
-        <w:rPr>
-          <w:sz w:val="22"/>
-          <w:lang w:val="en-GB"/>
-        </w:rPr>
-        <w:t xml:space="preserve"> </w:t>
-      </w:r>
-      <w:commentRangeEnd w:id="14"/>
-      <w:r>
-        <w:rPr>
-          <w:rStyle w:val="Rimandocommento"/>
-        </w:rPr>
-        <w:commentReference w:id="14"/>
-      </w:r>
-      <w:r>
-        <w:rPr>
-          <w:sz w:val="22"/>
-          <w:lang w:val="en-GB"/>
-        </w:rPr>
-        <w:t>system is accessing an external source, by providing the information on the driving licence of the user and request the verification of this data. It can be considered as having a low complexity, so it corresponds to 5 FPs.</w:t>
-      </w:r>
-    </w:p>
-    <w:p>
-      <w:pPr>
-        <w:spacing w:after="120"/>
-        <w:ind w:left="0" w:firstLine="0"/>
-        <w:rPr>
-          <w:sz w:val="22"/>
-          <w:lang w:val="en-GB"/>
-        </w:rPr>
-      </w:pPr>
-      <w:r>
-        <w:rPr>
-          <w:sz w:val="22"/>
-          <w:highlight w:val="yellow"/>
-          <w:lang w:val="en-GB"/>
-        </w:rPr>
-        <w:t xml:space="preserve">The system uses </w:t>
-      </w:r>
-      <w:r>
-        <w:rPr>
-          <w:sz w:val="22"/>
-          <w:highlight w:val="yellow"/>
-          <w:lang w:val="en-GB"/>
-        </w:rPr>
-        <w:t>GPS Access</w:t>
-      </w:r>
-      <w:r>
-        <w:rPr>
-          <w:sz w:val="22"/>
-          <w:highlight w:val="yellow"/>
-          <w:lang w:val="en-GB"/>
-        </w:rPr>
-        <w:t xml:space="preserve"> for finding user and car locations or to find the coordinates of a specified address. All of these are low complexity tasks, corresponding to 5 FPs.</w:t>
+        <w:t>physical car internal system.</w:t>
       </w:r>
     </w:p>
     <w:p>
@@ -10154,7 +9930,7 @@
               </w:rPr>
             </w:pPr>
             <w:r>
-              <w:t>Licence Validation</w:t>
+              <w:t>Driving Licence</w:t>
             </w:r>
           </w:p>
         </w:tc>
@@ -10217,7 +9993,7 @@
               <w:jc w:val="left"/>
             </w:pPr>
             <w:r>
-              <w:t>GPS Access</w:t>
+              <w:t>Geolocation and Mapping</w:t>
             </w:r>
           </w:p>
         </w:tc>
@@ -10236,7 +10012,7 @@
               <w:pStyle w:val="tablecontent"/>
             </w:pPr>
             <w:r>
-              <w:t>Low</w:t>
+              <w:t>Average</w:t>
             </w:r>
           </w:p>
         </w:tc>
@@ -10255,7 +10031,7 @@
               <w:pStyle w:val="tablecontent"/>
             </w:pPr>
             <w:r>
-              <w:t>5</w:t>
+              <w:t>7</w:t>
             </w:r>
           </w:p>
         </w:tc>
@@ -10269,6 +10045,7 @@
             <w:tcW w:w="3000" w:type="pct"/>
             <w:tcBorders>
               <w:top w:val="nil"/>
+              <w:bottom w:val="nil"/>
               <w:right w:val="single" w:sz="4" w:space="0" w:color="auto"/>
             </w:tcBorders>
             <w:vAlign w:val="center"/>
@@ -10279,7 +10056,7 @@
               <w:jc w:val="left"/>
             </w:pPr>
             <w:r>
-              <w:t>GPS Address Lookup</w:t>
+              <w:t>Payment</w:t>
             </w:r>
           </w:p>
         </w:tc>
@@ -10289,15 +10066,16 @@
             <w:tcBorders>
               <w:top w:val="nil"/>
               <w:left w:val="single" w:sz="4" w:space="0" w:color="auto"/>
-            </w:tcBorders>
-            <w:vAlign w:val="center"/>
-          </w:tcPr>
-          <w:p>
-            <w:pPr>
-              <w:pStyle w:val="tablecontent"/>
-            </w:pPr>
-            <w:r>
-              <w:t>Low</w:t>
+              <w:bottom w:val="nil"/>
+            </w:tcBorders>
+            <w:vAlign w:val="center"/>
+          </w:tcPr>
+          <w:p>
+            <w:pPr>
+              <w:pStyle w:val="tablecontent"/>
+            </w:pPr>
+            <w:r>
+              <w:t>Average</w:t>
             </w:r>
           </w:p>
         </w:tc>
@@ -10307,15 +10085,16 @@
             <w:tcBorders>
               <w:top w:val="nil"/>
               <w:left w:val="single" w:sz="4" w:space="0" w:color="auto"/>
-            </w:tcBorders>
-            <w:vAlign w:val="center"/>
-          </w:tcPr>
-          <w:p>
-            <w:pPr>
-              <w:pStyle w:val="tablecontent"/>
-            </w:pPr>
-            <w:r>
-              <w:t>5</w:t>
+              <w:bottom w:val="nil"/>
+            </w:tcBorders>
+            <w:vAlign w:val="center"/>
+          </w:tcPr>
+          <w:p>
+            <w:pPr>
+              <w:pStyle w:val="tablecontent"/>
+            </w:pPr>
+            <w:r>
+              <w:t>7</w:t>
             </w:r>
           </w:p>
         </w:tc>
@@ -10326,6 +10105,66 @@
         </w:trPr>
         <w:tc>
           <w:tcPr>
+            <w:tcW w:w="3000" w:type="pct"/>
+            <w:tcBorders>
+              <w:top w:val="nil"/>
+              <w:right w:val="single" w:sz="4" w:space="0" w:color="auto"/>
+            </w:tcBorders>
+            <w:vAlign w:val="center"/>
+          </w:tcPr>
+          <w:p>
+            <w:pPr>
+              <w:pStyle w:val="tablecontent"/>
+              <w:jc w:val="left"/>
+            </w:pPr>
+            <w:r>
+              <w:t>Physical Car</w:t>
+            </w:r>
+          </w:p>
+        </w:tc>
+        <w:tc>
+          <w:tcPr>
+            <w:tcW w:w="1000" w:type="pct"/>
+            <w:tcBorders>
+              <w:top w:val="nil"/>
+              <w:left w:val="single" w:sz="4" w:space="0" w:color="auto"/>
+            </w:tcBorders>
+            <w:vAlign w:val="center"/>
+          </w:tcPr>
+          <w:p>
+            <w:pPr>
+              <w:pStyle w:val="tablecontent"/>
+            </w:pPr>
+            <w:r>
+              <w:t>High</w:t>
+            </w:r>
+          </w:p>
+        </w:tc>
+        <w:tc>
+          <w:tcPr>
+            <w:tcW w:w="1000" w:type="pct"/>
+            <w:tcBorders>
+              <w:top w:val="nil"/>
+              <w:left w:val="single" w:sz="4" w:space="0" w:color="auto"/>
+            </w:tcBorders>
+            <w:vAlign w:val="center"/>
+          </w:tcPr>
+          <w:p>
+            <w:pPr>
+              <w:pStyle w:val="tablecontent"/>
+            </w:pPr>
+            <w:r>
+              <w:t>10</w:t>
+            </w:r>
+          </w:p>
+        </w:tc>
+      </w:tr>
+      <w:tr>
+        <w:trPr>
+          <w:trHeight w:val="13"/>
+        </w:trPr>
+        <w:tc>
+          <w:tcPr>
             <w:tcW w:w="4000" w:type="pct"/>
             <w:gridSpan w:val="2"/>
             <w:tcBorders>
@@ -10357,7 +10196,7 @@
               <w:pStyle w:val="tableheader2"/>
             </w:pPr>
             <w:r>
-              <w:t>15</w:t>
+              <w:t>29</w:t>
             </w:r>
           </w:p>
         </w:tc>
@@ -10387,11 +10226,11 @@
       <w:pPr>
         <w:pStyle w:val="Titolo3"/>
       </w:pPr>
-      <w:bookmarkStart w:id="15" w:name="_Toc472754560"/>
+      <w:bookmarkStart w:id="13" w:name="_Toc472754560"/>
       <w:r>
         <w:t>Overall estimation</w:t>
       </w:r>
-      <w:bookmarkEnd w:id="15"/>
+      <w:bookmarkEnd w:id="13"/>
     </w:p>
     <w:p>
       <w:pPr>
@@ -10526,7 +10365,7 @@
               <w:pStyle w:val="tablecontent"/>
             </w:pPr>
             <w:r>
-              <w:t>27</w:t>
+              <w:t>36</w:t>
             </w:r>
           </w:p>
         </w:tc>
@@ -10567,7 +10406,7 @@
               <w:pStyle w:val="tablecontent"/>
             </w:pPr>
             <w:r>
-              <w:t>21</w:t>
+              <w:t>18</w:t>
             </w:r>
           </w:p>
         </w:tc>
@@ -10682,14 +10521,14 @@
               <w:top w:val="nil"/>
               <w:left w:val="single" w:sz="4" w:space="0" w:color="auto"/>
             </w:tcBorders>
-            <w:shd w:val="clear" w:color="auto" w:fill="FFFF00"/>
-          </w:tcPr>
-          <w:p>
-            <w:pPr>
-              <w:pStyle w:val="tablecontent"/>
-            </w:pPr>
-            <w:r>
-              <w:t>15</w:t>
+            <w:shd w:val="clear" w:color="auto" w:fill="auto"/>
+          </w:tcPr>
+          <w:p>
+            <w:pPr>
+              <w:pStyle w:val="tablecontent"/>
+            </w:pPr>
+            <w:r>
+              <w:t>29</w:t>
             </w:r>
           </w:p>
         </w:tc>
@@ -10723,7 +10562,7 @@
               <w:left w:val="single" w:sz="4" w:space="0" w:color="auto"/>
               <w:bottom w:val="single" w:sz="12" w:space="0" w:color="auto"/>
             </w:tcBorders>
-            <w:shd w:val="clear" w:color="auto" w:fill="FFFF00"/>
+            <w:shd w:val="clear" w:color="auto" w:fill="auto"/>
             <w:vAlign w:val="center"/>
           </w:tcPr>
           <w:p>
@@ -10731,7 +10570,10 @@
               <w:pStyle w:val="tableheader2"/>
             </w:pPr>
             <w:r>
-              <w:t>134</w:t>
+              <w:t>15</w:t>
+            </w:r>
+            <w:r>
+              <w:t>4</w:t>
             </w:r>
           </w:p>
         </w:tc>
@@ -10786,8 +10628,8 @@
           <w:lang w:val="en-GB"/>
         </w:rPr>
       </w:pPr>
-      <w:bookmarkStart w:id="16" w:name="_High_level_components"/>
-      <w:bookmarkEnd w:id="16"/>
+      <w:bookmarkStart w:id="14" w:name="_High_level_components"/>
+      <w:bookmarkEnd w:id="14"/>
       <w:r>
         <w:rPr>
           <w:sz w:val="28"/>
@@ -10795,7 +10637,7 @@
         </w:rPr>
         <w:t xml:space="preserve"> </w:t>
       </w:r>
-      <w:bookmarkStart w:id="17" w:name="_Toc472754561"/>
+      <w:bookmarkStart w:id="15" w:name="_Toc472754561"/>
       <w:r>
         <w:rPr>
           <w:sz w:val="28"/>
@@ -10803,7 +10645,7 @@
         </w:rPr>
         <w:t>Cost and effort estimation: COCOMO II</w:t>
       </w:r>
-      <w:bookmarkEnd w:id="17"/>
+      <w:bookmarkEnd w:id="15"/>
     </w:p>
     <w:p>
       <w:pPr>
@@ -10834,12 +10676,11 @@
       <w:pPr>
         <w:pStyle w:val="Titolo3"/>
       </w:pPr>
-      <w:bookmarkStart w:id="18" w:name="_Toc472754562"/>
-      <w:r>
-        <w:lastRenderedPageBreak/>
+      <w:bookmarkStart w:id="16" w:name="_Toc472754562"/>
+      <w:r>
         <w:t>Scale Drivers</w:t>
       </w:r>
-      <w:bookmarkEnd w:id="18"/>
+      <w:bookmarkEnd w:id="16"/>
     </w:p>
     <w:p>
       <w:pPr>
@@ -10886,11 +10727,9 @@
           <w:numId w:val="30"/>
         </w:numPr>
       </w:pPr>
-      <w:proofErr w:type="spellStart"/>
       <w:r>
         <w:t>Precedentedness</w:t>
       </w:r>
-      <w:proofErr w:type="spellEnd"/>
       <w:r>
         <w:t xml:space="preserve"> (PREC): the value depends on the experience the team has on projects similar to the current one.</w:t>
       </w:r>
@@ -10928,6 +10767,7 @@
         </w:numPr>
       </w:pPr>
       <w:r>
+        <w:lastRenderedPageBreak/>
         <w:t>Team cohesion (TEAM): its value represents the capacity of the team members to work together and cooperate</w:t>
       </w:r>
     </w:p>
@@ -11176,6 +11016,7 @@
               <w:bottom w:val="nil"/>
               <w:right w:val="dotted" w:sz="2" w:space="0" w:color="auto"/>
             </w:tcBorders>
+            <w:shd w:val="clear" w:color="auto" w:fill="C5E0B3" w:themeFill="accent6" w:themeFillTint="66"/>
             <w:tcMar>
               <w:top w:w="57" w:type="dxa"/>
               <w:bottom w:w="57" w:type="dxa"/>
@@ -11184,28 +11025,16 @@
           <w:p>
             <w:pPr>
               <w:pStyle w:val="tablecontentsmaller"/>
-              <w:rPr>
-                <w:highlight w:val="yellow"/>
-              </w:rPr>
-            </w:pPr>
-            <w:r>
-              <w:rPr>
-                <w:highlight w:val="yellow"/>
-              </w:rPr>
+            </w:pPr>
+            <w:r>
               <w:t>largely</w:t>
             </w:r>
           </w:p>
           <w:p>
             <w:pPr>
               <w:pStyle w:val="tablecontentsmaller"/>
-              <w:rPr>
-                <w:highlight w:val="yellow"/>
-              </w:rPr>
-            </w:pPr>
-            <w:r>
-              <w:rPr>
-                <w:highlight w:val="yellow"/>
-              </w:rPr>
+            </w:pPr>
+            <w:r>
               <w:t>unprecedented</w:t>
             </w:r>
           </w:p>
@@ -11346,7 +11175,6 @@
             <w:pPr>
               <w:pStyle w:val="tableheader2left"/>
             </w:pPr>
-            <w:proofErr w:type="spellStart"/>
             <w:r>
               <w:rPr>
                 <w:rFonts w:asciiTheme="minorHAnsi" w:eastAsiaTheme="minorEastAsia" w:hAnsiTheme="minorHAnsi" w:cstheme="minorHAnsi"/>
@@ -11362,7 +11190,6 @@
               </w:rPr>
               <w:t>j</w:t>
             </w:r>
-            <w:proofErr w:type="spellEnd"/>
           </w:p>
         </w:tc>
         <w:tc>
@@ -11398,6 +11225,7 @@
               <w:bottom w:val="single" w:sz="12" w:space="0" w:color="auto"/>
               <w:right w:val="dotted" w:sz="2" w:space="0" w:color="auto"/>
             </w:tcBorders>
+            <w:shd w:val="clear" w:color="auto" w:fill="C5E0B3" w:themeFill="accent6" w:themeFillTint="66"/>
             <w:tcMar>
               <w:top w:w="57" w:type="dxa"/>
               <w:bottom w:w="57" w:type="dxa"/>
@@ -11407,14 +11235,8 @@
             <w:pPr>
               <w:pStyle w:val="tablecontentsmaller"/>
               <w:jc w:val="center"/>
-              <w:rPr>
-                <w:highlight w:val="yellow"/>
-              </w:rPr>
-            </w:pPr>
-            <w:r>
-              <w:rPr>
-                <w:highlight w:val="yellow"/>
-              </w:rPr>
+            </w:pPr>
+            <w:r>
               <w:t>4.96</w:t>
             </w:r>
           </w:p>
@@ -11670,6 +11492,7 @@
               <w:bottom w:val="nil"/>
               <w:right w:val="dotted" w:sz="2" w:space="0" w:color="auto"/>
             </w:tcBorders>
+            <w:shd w:val="clear" w:color="auto" w:fill="C5E0B3" w:themeFill="accent6" w:themeFillTint="66"/>
             <w:tcMar>
               <w:top w:w="57" w:type="dxa"/>
               <w:bottom w:w="57" w:type="dxa"/>
@@ -11678,28 +11501,16 @@
           <w:p>
             <w:pPr>
               <w:pStyle w:val="tablecontentsmaller"/>
-              <w:rPr>
-                <w:highlight w:val="yellow"/>
-              </w:rPr>
-            </w:pPr>
-            <w:r>
-              <w:rPr>
-                <w:highlight w:val="yellow"/>
-              </w:rPr>
+            </w:pPr>
+            <w:r>
               <w:t>some</w:t>
             </w:r>
           </w:p>
           <w:p>
             <w:pPr>
               <w:pStyle w:val="tablecontentsmaller"/>
-              <w:rPr>
-                <w:highlight w:val="yellow"/>
-              </w:rPr>
-            </w:pPr>
-            <w:r>
-              <w:rPr>
-                <w:highlight w:val="yellow"/>
-              </w:rPr>
+            </w:pPr>
+            <w:r>
               <w:t>conformity</w:t>
             </w:r>
           </w:p>
@@ -11752,7 +11563,6 @@
             <w:pPr>
               <w:pStyle w:val="tableheader2left"/>
             </w:pPr>
-            <w:proofErr w:type="spellStart"/>
             <w:r>
               <w:rPr>
                 <w:rFonts w:asciiTheme="minorHAnsi" w:eastAsiaTheme="minorEastAsia" w:hAnsiTheme="minorHAnsi" w:cstheme="minorHAnsi"/>
@@ -11768,7 +11578,6 @@
               </w:rPr>
               <w:t>j</w:t>
             </w:r>
-            <w:proofErr w:type="spellEnd"/>
           </w:p>
         </w:tc>
         <w:tc>
@@ -11876,6 +11685,7 @@
               <w:bottom w:val="single" w:sz="12" w:space="0" w:color="auto"/>
               <w:right w:val="dotted" w:sz="2" w:space="0" w:color="auto"/>
             </w:tcBorders>
+            <w:shd w:val="clear" w:color="auto" w:fill="C5E0B3" w:themeFill="accent6" w:themeFillTint="66"/>
             <w:tcMar>
               <w:top w:w="57" w:type="dxa"/>
               <w:bottom w:w="57" w:type="dxa"/>
@@ -11885,14 +11695,8 @@
             <w:pPr>
               <w:pStyle w:val="tablecontentsmaller"/>
               <w:jc w:val="center"/>
-              <w:rPr>
-                <w:highlight w:val="yellow"/>
-              </w:rPr>
-            </w:pPr>
-            <w:r>
-              <w:rPr>
-                <w:highlight w:val="yellow"/>
-              </w:rPr>
+            </w:pPr>
+            <w:r>
               <w:t>1.01</w:t>
             </w:r>
           </w:p>
@@ -12011,6 +11815,7 @@
               <w:bottom w:val="nil"/>
               <w:right w:val="dotted" w:sz="2" w:space="0" w:color="auto"/>
             </w:tcBorders>
+            <w:shd w:val="clear" w:color="auto" w:fill="C5E0B3" w:themeFill="accent6" w:themeFillTint="66"/>
             <w:tcMar>
               <w:top w:w="57" w:type="dxa"/>
               <w:bottom w:w="57" w:type="dxa"/>
@@ -12019,23 +11824,14 @@
           <w:p>
             <w:pPr>
               <w:pStyle w:val="tablecontentsmaller"/>
-              <w:rPr>
-                <w:highlight w:val="yellow"/>
-              </w:rPr>
-            </w:pPr>
-            <w:r>
-              <w:rPr>
-                <w:highlight w:val="yellow"/>
-              </w:rPr>
+            </w:pPr>
+            <w:r>
               <w:t>often (60%)</w:t>
             </w:r>
           </w:p>
           <w:p>
             <w:pPr>
               <w:pStyle w:val="tablecontentsmaller"/>
-              <w:rPr>
-                <w:highlight w:val="yellow"/>
-              </w:rPr>
             </w:pPr>
           </w:p>
         </w:tc>
@@ -12056,14 +11852,8 @@
           <w:p>
             <w:pPr>
               <w:pStyle w:val="tablecontentsmaller"/>
-              <w:rPr>
-                <w:highlight w:val="yellow"/>
-              </w:rPr>
-            </w:pPr>
-            <w:r>
-              <w:rPr>
-                <w:highlight w:val="yellow"/>
-              </w:rPr>
+            </w:pPr>
+            <w:r>
               <w:t>generally (75%)</w:t>
             </w:r>
           </w:p>
@@ -12148,7 +11938,6 @@
             <w:pPr>
               <w:pStyle w:val="tableheader2left"/>
             </w:pPr>
-            <w:proofErr w:type="spellStart"/>
             <w:r>
               <w:rPr>
                 <w:rFonts w:asciiTheme="minorHAnsi" w:eastAsiaTheme="minorEastAsia" w:hAnsiTheme="minorHAnsi" w:cstheme="minorHAnsi"/>
@@ -12164,7 +11953,6 @@
               </w:rPr>
               <w:t>j</w:t>
             </w:r>
-            <w:proofErr w:type="spellEnd"/>
           </w:p>
         </w:tc>
         <w:tc>
@@ -12224,6 +12012,7 @@
               <w:bottom w:val="single" w:sz="12" w:space="0" w:color="auto"/>
               <w:right w:val="dotted" w:sz="2" w:space="0" w:color="auto"/>
             </w:tcBorders>
+            <w:shd w:val="clear" w:color="auto" w:fill="C5E0B3" w:themeFill="accent6" w:themeFillTint="66"/>
             <w:tcMar>
               <w:top w:w="57" w:type="dxa"/>
               <w:bottom w:w="57" w:type="dxa"/>
@@ -12233,14 +12022,8 @@
             <w:pPr>
               <w:pStyle w:val="tablecontentsmaller"/>
               <w:jc w:val="center"/>
-              <w:rPr>
-                <w:highlight w:val="yellow"/>
-              </w:rPr>
-            </w:pPr>
-            <w:r>
-              <w:rPr>
-                <w:highlight w:val="yellow"/>
-              </w:rPr>
+            </w:pPr>
+            <w:r>
               <w:t>4.24</w:t>
             </w:r>
           </w:p>
@@ -12263,14 +12046,8 @@
             <w:pPr>
               <w:pStyle w:val="tablecontentsmaller"/>
               <w:jc w:val="center"/>
-              <w:rPr>
-                <w:highlight w:val="yellow"/>
-              </w:rPr>
-            </w:pPr>
-            <w:r>
-              <w:rPr>
-                <w:highlight w:val="yellow"/>
-              </w:rPr>
+            </w:pPr>
+            <w:r>
               <w:t>2.83</w:t>
             </w:r>
           </w:p>
@@ -12479,37 +12256,22 @@
           <w:p>
             <w:pPr>
               <w:pStyle w:val="tablecontentsmaller"/>
-              <w:rPr>
-                <w:highlight w:val="yellow"/>
-              </w:rPr>
-            </w:pPr>
-            <w:r>
-              <w:rPr>
-                <w:highlight w:val="yellow"/>
-              </w:rPr>
+            </w:pPr>
+            <w:r>
               <w:t>largely</w:t>
             </w:r>
           </w:p>
           <w:p>
             <w:pPr>
               <w:pStyle w:val="tablecontentsmaller"/>
-              <w:rPr>
-                <w:highlight w:val="yellow"/>
-              </w:rPr>
-            </w:pPr>
-            <w:r>
-              <w:rPr>
-                <w:highlight w:val="yellow"/>
-              </w:rPr>
+            </w:pPr>
+            <w:r>
               <w:t>cooperative</w:t>
             </w:r>
           </w:p>
           <w:p>
             <w:pPr>
               <w:pStyle w:val="tablecontentsmaller"/>
-              <w:rPr>
-                <w:highlight w:val="yellow"/>
-              </w:rPr>
             </w:pPr>
           </w:p>
         </w:tc>
@@ -12522,6 +12284,7 @@
               <w:bottom w:val="nil"/>
               <w:right w:val="dotted" w:sz="2" w:space="0" w:color="auto"/>
             </w:tcBorders>
+            <w:shd w:val="clear" w:color="auto" w:fill="C5E0B3" w:themeFill="accent6" w:themeFillTint="66"/>
             <w:tcMar>
               <w:top w:w="57" w:type="dxa"/>
               <w:bottom w:w="57" w:type="dxa"/>
@@ -12530,37 +12293,22 @@
           <w:p>
             <w:pPr>
               <w:pStyle w:val="tablecontentsmaller"/>
-              <w:rPr>
-                <w:highlight w:val="yellow"/>
-              </w:rPr>
-            </w:pPr>
-            <w:r>
-              <w:rPr>
-                <w:highlight w:val="yellow"/>
-              </w:rPr>
+            </w:pPr>
+            <w:r>
               <w:t>highly</w:t>
             </w:r>
           </w:p>
           <w:p>
             <w:pPr>
               <w:pStyle w:val="tablecontentsmaller"/>
-              <w:rPr>
-                <w:highlight w:val="yellow"/>
-              </w:rPr>
-            </w:pPr>
-            <w:r>
-              <w:rPr>
-                <w:highlight w:val="yellow"/>
-              </w:rPr>
+            </w:pPr>
+            <w:r>
               <w:t>cooperative</w:t>
             </w:r>
           </w:p>
           <w:p>
             <w:pPr>
               <w:pStyle w:val="tablecontentsmaller"/>
-              <w:rPr>
-                <w:highlight w:val="yellow"/>
-              </w:rPr>
             </w:pPr>
           </w:p>
         </w:tc>
@@ -12620,7 +12368,6 @@
             <w:pPr>
               <w:pStyle w:val="tableheader2left"/>
             </w:pPr>
-            <w:proofErr w:type="spellStart"/>
             <w:r>
               <w:rPr>
                 <w:rFonts w:asciiTheme="minorHAnsi" w:eastAsiaTheme="minorEastAsia" w:hAnsiTheme="minorHAnsi" w:cstheme="minorHAnsi"/>
@@ -12636,7 +12383,6 @@
               </w:rPr>
               <w:t>j</w:t>
             </w:r>
-            <w:proofErr w:type="spellEnd"/>
           </w:p>
         </w:tc>
         <w:tc>
@@ -12729,14 +12475,8 @@
             <w:pPr>
               <w:pStyle w:val="tablecontentsmaller"/>
               <w:jc w:val="center"/>
-              <w:rPr>
-                <w:highlight w:val="yellow"/>
-              </w:rPr>
-            </w:pPr>
-            <w:r>
-              <w:rPr>
-                <w:highlight w:val="yellow"/>
-              </w:rPr>
+            </w:pPr>
+            <w:r>
               <w:t>2.19</w:t>
             </w:r>
           </w:p>
@@ -12750,6 +12490,7 @@
               <w:bottom w:val="single" w:sz="12" w:space="0" w:color="auto"/>
               <w:right w:val="dotted" w:sz="2" w:space="0" w:color="auto"/>
             </w:tcBorders>
+            <w:shd w:val="clear" w:color="auto" w:fill="C5E0B3" w:themeFill="accent6" w:themeFillTint="66"/>
             <w:tcMar>
               <w:top w:w="57" w:type="dxa"/>
               <w:bottom w:w="57" w:type="dxa"/>
@@ -12759,14 +12500,8 @@
             <w:pPr>
               <w:pStyle w:val="tablecontentsmaller"/>
               <w:jc w:val="center"/>
-              <w:rPr>
-                <w:highlight w:val="yellow"/>
-              </w:rPr>
-            </w:pPr>
-            <w:r>
-              <w:rPr>
-                <w:highlight w:val="yellow"/>
-              </w:rPr>
+            </w:pPr>
+            <w:r>
               <w:t>1.10</w:t>
             </w:r>
           </w:p>
@@ -12891,6 +12626,7 @@
               <w:bottom w:val="nil"/>
               <w:right w:val="dotted" w:sz="2" w:space="0" w:color="auto"/>
             </w:tcBorders>
+            <w:shd w:val="clear" w:color="auto" w:fill="C5E0B3" w:themeFill="accent6" w:themeFillTint="66"/>
             <w:tcMar>
               <w:top w:w="57" w:type="dxa"/>
               <w:bottom w:w="57" w:type="dxa"/>
@@ -12899,23 +12635,14 @@
           <w:p>
             <w:pPr>
               <w:pStyle w:val="tablecontentsmaller"/>
-              <w:rPr>
-                <w:highlight w:val="yellow"/>
-              </w:rPr>
-            </w:pPr>
-            <w:r>
-              <w:rPr>
-                <w:highlight w:val="yellow"/>
-              </w:rPr>
+            </w:pPr>
+            <w:r>
               <w:t>Level 2</w:t>
             </w:r>
           </w:p>
           <w:p>
             <w:pPr>
               <w:pStyle w:val="tablecontentsmaller"/>
-              <w:rPr>
-                <w:highlight w:val="yellow"/>
-              </w:rPr>
             </w:pPr>
           </w:p>
         </w:tc>
@@ -12936,23 +12663,14 @@
           <w:p>
             <w:pPr>
               <w:pStyle w:val="tablecontentsmaller"/>
-              <w:rPr>
-                <w:highlight w:val="yellow"/>
-              </w:rPr>
-            </w:pPr>
-            <w:r>
-              <w:rPr>
-                <w:highlight w:val="yellow"/>
-              </w:rPr>
+            </w:pPr>
+            <w:r>
               <w:t>Level 3</w:t>
             </w:r>
           </w:p>
           <w:p>
             <w:pPr>
               <w:pStyle w:val="tablecontentsmaller"/>
-              <w:rPr>
-                <w:highlight w:val="yellow"/>
-              </w:rPr>
             </w:pPr>
           </w:p>
         </w:tc>
@@ -13031,7 +12749,6 @@
             <w:pPr>
               <w:pStyle w:val="tableheader2left"/>
             </w:pPr>
-            <w:proofErr w:type="spellStart"/>
             <w:r>
               <w:rPr>
                 <w:rFonts w:asciiTheme="minorHAnsi" w:eastAsiaTheme="minorEastAsia" w:hAnsiTheme="minorHAnsi" w:cstheme="minorHAnsi"/>
@@ -13047,7 +12764,6 @@
               </w:rPr>
               <w:t>j</w:t>
             </w:r>
-            <w:proofErr w:type="spellEnd"/>
           </w:p>
         </w:tc>
         <w:tc>
@@ -13107,6 +12823,7 @@
               <w:bottom w:val="single" w:sz="12" w:space="0" w:color="auto"/>
               <w:right w:val="dotted" w:sz="2" w:space="0" w:color="auto"/>
             </w:tcBorders>
+            <w:shd w:val="clear" w:color="auto" w:fill="C5E0B3" w:themeFill="accent6" w:themeFillTint="66"/>
             <w:tcMar>
               <w:top w:w="57" w:type="dxa"/>
               <w:bottom w:w="57" w:type="dxa"/>
@@ -13116,14 +12833,8 @@
             <w:pPr>
               <w:pStyle w:val="tablecontentsmaller"/>
               <w:jc w:val="center"/>
-              <w:rPr>
-                <w:highlight w:val="yellow"/>
-              </w:rPr>
-            </w:pPr>
-            <w:r>
-              <w:rPr>
-                <w:highlight w:val="yellow"/>
-              </w:rPr>
+            </w:pPr>
+            <w:r>
               <w:t>4.68</w:t>
             </w:r>
           </w:p>
@@ -13146,14 +12857,8 @@
             <w:pPr>
               <w:pStyle w:val="tablecontentsmaller"/>
               <w:jc w:val="center"/>
-              <w:rPr>
-                <w:highlight w:val="yellow"/>
-              </w:rPr>
-            </w:pPr>
-            <w:r>
-              <w:rPr>
-                <w:highlight w:val="yellow"/>
-              </w:rPr>
+            </w:pPr>
+            <w:r>
               <w:t>3.12</w:t>
             </w:r>
           </w:p>
@@ -13230,7 +12935,6 @@
           <w:sz w:val="22"/>
           <w:lang w:val="en-GB"/>
         </w:rPr>
-        <w:lastRenderedPageBreak/>
         <w:t xml:space="preserve">For our </w:t>
       </w:r>
       <w:r>
@@ -13282,70 +12986,78 @@
       <w:pPr>
         <w:spacing w:after="120"/>
         <w:rPr>
+          <w:sz w:val="22"/>
+          <w:lang w:val="en-GB"/>
+        </w:rPr>
+      </w:pPr>
+      <w:r>
+        <w:rPr>
+          <w:sz w:val="22"/>
+          <w:lang w:val="en-GB"/>
+        </w:rPr>
+        <w:t xml:space="preserve">Since the project will be developed from </w:t>
+      </w:r>
+      <w:r>
+        <w:rPr>
+          <w:sz w:val="22"/>
+          <w:lang w:val="en-GB"/>
+        </w:rPr>
+        <w:t>scratch</w:t>
+      </w:r>
+      <w:r>
+        <w:rPr>
+          <w:sz w:val="22"/>
+          <w:lang w:val="en-GB"/>
+        </w:rPr>
+        <w:t xml:space="preserve"> and is limited only by </w:t>
+      </w:r>
+      <w:r>
+        <w:rPr>
+          <w:sz w:val="22"/>
+          <w:lang w:val="en-GB"/>
+        </w:rPr>
+        <w:t xml:space="preserve">the use of </w:t>
+      </w:r>
+      <w:r>
+        <w:rPr>
+          <w:sz w:val="22"/>
+          <w:lang w:val="en-GB"/>
+        </w:rPr>
+        <w:t xml:space="preserve">some </w:t>
+      </w:r>
+      <w:r>
+        <w:rPr>
+          <w:sz w:val="22"/>
+          <w:lang w:val="en-GB"/>
+        </w:rPr>
+        <w:t xml:space="preserve">external </w:t>
+      </w:r>
+      <w:r>
+        <w:rPr>
+          <w:sz w:val="22"/>
+          <w:lang w:val="en-GB"/>
+        </w:rPr>
+        <w:t xml:space="preserve">API, we consider a Very high factor for </w:t>
+      </w:r>
+      <w:r>
+        <w:rPr>
           <w:b/>
           <w:sz w:val="22"/>
           <w:u w:val="single"/>
           <w:lang w:val="en-GB"/>
         </w:rPr>
-      </w:pPr>
-      <w:r>
-        <w:rPr>
-          <w:sz w:val="22"/>
-          <w:lang w:val="en-GB"/>
-        </w:rPr>
-        <w:t xml:space="preserve">Since the project will be developed from zero and that it is limited only by </w:t>
-      </w:r>
-      <w:r>
-        <w:rPr>
-          <w:sz w:val="22"/>
-          <w:lang w:val="en-GB"/>
-        </w:rPr>
-        <w:t xml:space="preserve">the use of </w:t>
-      </w:r>
-      <w:r>
-        <w:rPr>
-          <w:sz w:val="22"/>
-          <w:lang w:val="en-GB"/>
-        </w:rPr>
-        <w:t xml:space="preserve">some </w:t>
-      </w:r>
-      <w:r>
-        <w:rPr>
-          <w:sz w:val="22"/>
-          <w:lang w:val="en-GB"/>
-        </w:rPr>
-        <w:t xml:space="preserve">external </w:t>
-      </w:r>
-      <w:r>
-        <w:rPr>
-          <w:sz w:val="22"/>
-          <w:lang w:val="en-GB"/>
-        </w:rPr>
-        <w:t xml:space="preserve">API, we consider a Very high factor for </w:t>
-      </w:r>
-      <w:r>
-        <w:rPr>
-          <w:b/>
-          <w:sz w:val="22"/>
-          <w:u w:val="single"/>
-          <w:lang w:val="en-GB"/>
-        </w:rPr>
         <w:t>FLEX</w:t>
       </w:r>
       <w:r>
         <w:rPr>
-          <w:b/>
-          <w:sz w:val="22"/>
-          <w:u w:val="single"/>
+          <w:sz w:val="22"/>
           <w:lang w:val="en-GB"/>
         </w:rPr>
         <w:t xml:space="preserve"> (1.01)</w:t>
       </w:r>
       <w:r>
         <w:rPr>
-          <w:b/>
-          <w:sz w:val="22"/>
-          <w:u w:val="single"/>
+          <w:sz w:val="22"/>
           <w:lang w:val="en-GB"/>
         </w:rPr>
         <w:t>.</w:t>
@@ -13364,7 +13076,14 @@
           <w:sz w:val="22"/>
           <w:lang w:val="en-GB"/>
         </w:rPr>
-        <w:t xml:space="preserve">About </w:t>
+        <w:t>W</w:t>
+      </w:r>
+      <w:r>
+        <w:rPr>
+          <w:sz w:val="22"/>
+          <w:lang w:val="en-GB"/>
+        </w:rPr>
+        <w:t xml:space="preserve">e will assign </w:t>
       </w:r>
       <w:r>
         <w:rPr>
@@ -13380,28 +13099,49 @@
           <w:sz w:val="22"/>
           <w:lang w:val="en-GB"/>
         </w:rPr>
-        <w:t xml:space="preserve"> we will assign a </w:t>
-      </w:r>
-      <w:r>
-        <w:rPr>
-          <w:sz w:val="22"/>
-          <w:highlight w:val="yellow"/>
-          <w:lang w:val="en-GB"/>
-          <w:rPrChange w:id="19" w:author="Tinti Erica" w:date="2017-01-21T22:57:00Z">
-            <w:rPr>
-              <w:sz w:val="22"/>
-              <w:lang w:val="en-GB"/>
-            </w:rPr>
-          </w:rPrChange>
-        </w:rPr>
-        <w:t>Nominal (4.24)</w:t>
-      </w:r>
-      <w:r>
-        <w:rPr>
-          <w:sz w:val="22"/>
-          <w:lang w:val="en-GB"/>
-        </w:rPr>
-        <w:t xml:space="preserve"> factor thanks to the prese</w:t>
+        <w:t xml:space="preserve"> a </w:t>
+      </w:r>
+      <w:r>
+        <w:rPr>
+          <w:sz w:val="22"/>
+          <w:lang w:val="en-GB"/>
+        </w:rPr>
+        <w:t>Nominal (4.24) f</w:t>
+      </w:r>
+      <w:r>
+        <w:rPr>
+          <w:sz w:val="22"/>
+          <w:lang w:val="en-GB"/>
+        </w:rPr>
+        <w:t>actor</w:t>
+      </w:r>
+      <w:r>
+        <w:rPr>
+          <w:sz w:val="22"/>
+          <w:lang w:val="en-GB"/>
+        </w:rPr>
+        <w:t>,</w:t>
+      </w:r>
+      <w:r>
+        <w:rPr>
+          <w:sz w:val="22"/>
+          <w:lang w:val="en-GB"/>
+        </w:rPr>
+        <w:t xml:space="preserve"> </w:t>
+      </w:r>
+      <w:r>
+        <w:rPr>
+          <w:sz w:val="22"/>
+          <w:lang w:val="en-GB"/>
+        </w:rPr>
+        <w:t>because of</w:t>
+      </w:r>
+      <w:r>
+        <w:rPr>
+          <w:sz w:val="22"/>
+          <w:lang w:val="en-GB"/>
+        </w:rPr>
+        <w:t xml:space="preserve"> the prese</w:t>
       </w:r>
       <w:r>
         <w:rPr>
@@ -13461,23 +13201,91 @@
           <w:sz w:val="22"/>
           <w:lang w:val="en-GB"/>
         </w:rPr>
-        <w:t xml:space="preserve"> factor we assign a level of high because </w:t>
-      </w:r>
-      <w:proofErr w:type="spellStart"/>
-      <w:r>
-        <w:rPr>
-          <w:sz w:val="22"/>
-          <w:lang w:val="en-GB"/>
-        </w:rPr>
-        <w:t>stackholders</w:t>
-      </w:r>
-      <w:proofErr w:type="spellEnd"/>
-      <w:r>
-        <w:rPr>
-          <w:sz w:val="22"/>
-          <w:lang w:val="en-GB"/>
-        </w:rPr>
-        <w:t xml:space="preserve"> are collaborative and the developer team knows each other pretty well.</w:t>
+        <w:t xml:space="preserve"> factor we assign a level of </w:t>
+      </w:r>
+      <w:r>
+        <w:rPr>
+          <w:sz w:val="22"/>
+          <w:lang w:val="en-GB"/>
+        </w:rPr>
+        <w:t>Very H</w:t>
+      </w:r>
+      <w:r>
+        <w:rPr>
+          <w:sz w:val="22"/>
+          <w:lang w:val="en-GB"/>
+        </w:rPr>
+        <w:t>igh</w:t>
+      </w:r>
+      <w:r>
+        <w:rPr>
+          <w:sz w:val="22"/>
+          <w:lang w:val="en-GB"/>
+        </w:rPr>
+        <w:t xml:space="preserve"> (1.10)</w:t>
+      </w:r>
+      <w:r>
+        <w:rPr>
+          <w:sz w:val="22"/>
+          <w:lang w:val="en-GB"/>
+        </w:rPr>
+        <w:t xml:space="preserve"> because </w:t>
+      </w:r>
+      <w:r>
+        <w:rPr>
+          <w:sz w:val="22"/>
+          <w:lang w:val="en-GB"/>
+        </w:rPr>
+        <w:t>stakeholders</w:t>
+      </w:r>
+      <w:r>
+        <w:rPr>
+          <w:sz w:val="22"/>
+          <w:lang w:val="en-GB"/>
+        </w:rPr>
+        <w:t xml:space="preserve"> are collaborative and the developer</w:t>
+      </w:r>
+      <w:r>
+        <w:rPr>
+          <w:sz w:val="22"/>
+          <w:lang w:val="en-GB"/>
+        </w:rPr>
+        <w:t>s</w:t>
+      </w:r>
+      <w:r>
+        <w:rPr>
+          <w:sz w:val="22"/>
+          <w:lang w:val="en-GB"/>
+        </w:rPr>
+        <w:t xml:space="preserve"> </w:t>
+      </w:r>
+      <w:r>
+        <w:rPr>
+          <w:sz w:val="22"/>
+          <w:lang w:val="en-GB"/>
+        </w:rPr>
+        <w:t>know</w:t>
+      </w:r>
+      <w:r>
+        <w:rPr>
+          <w:sz w:val="22"/>
+          <w:lang w:val="en-GB"/>
+        </w:rPr>
+        <w:t xml:space="preserve"> each other </w:t>
+      </w:r>
+      <w:r>
+        <w:rPr>
+          <w:sz w:val="22"/>
+          <w:lang w:val="en-GB"/>
+        </w:rPr>
+        <w:t>well</w:t>
+      </w:r>
+      <w:r>
+        <w:rPr>
+          <w:sz w:val="22"/>
+          <w:lang w:val="en-GB"/>
+        </w:rPr>
+        <w:t>.</w:t>
       </w:r>
     </w:p>
     <w:p>
@@ -13491,16 +13299,22 @@
       <w:r>
         <w:rPr>
           <w:sz w:val="22"/>
-          <w:highlight w:val="yellow"/>
-          <w:lang w:val="en-GB"/>
-        </w:rPr>
-        <w:t xml:space="preserve">To </w:t>
+          <w:lang w:val="en-GB"/>
+        </w:rPr>
+        <w:lastRenderedPageBreak/>
+        <w:t>The</w:t>
+      </w:r>
+      <w:r>
+        <w:rPr>
+          <w:sz w:val="22"/>
+          <w:lang w:val="en-GB"/>
+        </w:rPr>
+        <w:t xml:space="preserve"> </w:t>
       </w:r>
       <w:r>
         <w:rPr>
           <w:b/>
           <w:sz w:val="22"/>
-          <w:highlight w:val="yellow"/>
           <w:u w:val="single"/>
           <w:lang w:val="en-GB"/>
         </w:rPr>
@@ -13509,10 +13323,23 @@
       <w:r>
         <w:rPr>
           <w:sz w:val="22"/>
-          <w:highlight w:val="yellow"/>
-          <w:lang w:val="en-GB"/>
-        </w:rPr>
-        <w:t xml:space="preserve"> we assign a level of 2.</w:t>
+          <w:lang w:val="en-GB"/>
+        </w:rPr>
+        <w:t xml:space="preserve"> scale driver has a nominal rating (4.68)</w:t>
+      </w:r>
+      <w:r>
+        <w:rPr>
+          <w:sz w:val="22"/>
+          <w:lang w:val="en-GB"/>
+        </w:rPr>
+        <w:t>, due to the current status of the development</w:t>
+      </w:r>
+      <w:r>
+        <w:rPr>
+          <w:sz w:val="22"/>
+          <w:lang w:val="en-GB"/>
+        </w:rPr>
+        <w:t>.</w:t>
       </w:r>
     </w:p>
     <w:p>
@@ -13532,18 +13359,18 @@
           <w:lang w:val="en-GB"/>
         </w:rPr>
       </w:pPr>
-      <w:bookmarkStart w:id="20" w:name="_Integration_Testing_Strategy"/>
-      <w:bookmarkEnd w:id="20"/>
+      <w:bookmarkStart w:id="17" w:name="_Integration_Testing_Strategy"/>
+      <w:bookmarkEnd w:id="17"/>
     </w:p>
     <w:p>
       <w:pPr>
         <w:pStyle w:val="Titolo3"/>
       </w:pPr>
-      <w:bookmarkStart w:id="21" w:name="_Toc472754563"/>
+      <w:bookmarkStart w:id="18" w:name="_Toc472754563"/>
       <w:r>
         <w:t>Cost Drivers</w:t>
       </w:r>
-      <w:bookmarkEnd w:id="21"/>
+      <w:bookmarkEnd w:id="18"/>
     </w:p>
     <w:p>
       <w:pPr>
@@ -13677,38 +13504,6 @@
           <w:lang w:val="en-GB"/>
         </w:rPr>
         <w:t xml:space="preserve">client. </w:t>
-      </w:r>
-      <w:r>
-        <w:rPr>
-          <w:sz w:val="22"/>
-          <w:highlight w:val="yellow"/>
-          <w:lang w:val="en-GB"/>
-        </w:rPr>
-        <w:t>T</w:t>
-      </w:r>
-      <w:r>
-        <w:rPr>
-          <w:sz w:val="22"/>
-          <w:highlight w:val="yellow"/>
-          <w:lang w:val="en-GB"/>
-        </w:rPr>
-        <w:t xml:space="preserve">hen we assign a </w:t>
-      </w:r>
-      <w:r>
-        <w:rPr>
-          <w:sz w:val="22"/>
-          <w:highlight w:val="yellow"/>
-          <w:lang w:val="en-GB"/>
-        </w:rPr>
-        <w:t>EM of 1.00</w:t>
-      </w:r>
-      <w:r>
-        <w:rPr>
-          <w:sz w:val="22"/>
-          <w:highlight w:val="yellow"/>
-          <w:lang w:val="en-GB"/>
-        </w:rPr>
-        <w:t>.</w:t>
       </w:r>
     </w:p>
     <w:tbl>
@@ -14390,7 +14185,6 @@
               <w:jc w:val="center"/>
             </w:pPr>
             <w:r>
-              <w:lastRenderedPageBreak/>
               <w:t>DATA Cost Drivers</w:t>
             </w:r>
           </w:p>
@@ -14490,6 +14284,7 @@
               <w:bottom w:val="single" w:sz="12" w:space="0" w:color="auto"/>
               <w:right w:val="dotted" w:sz="2" w:space="0" w:color="auto"/>
             </w:tcBorders>
+            <w:shd w:val="clear" w:color="auto" w:fill="C5E0B3" w:themeFill="accent6" w:themeFillTint="66"/>
           </w:tcPr>
           <w:p>
             <w:pPr>
@@ -14641,6 +14436,7 @@
               <w:bottom w:val="single" w:sz="12" w:space="0" w:color="auto"/>
               <w:right w:val="dotted" w:sz="2" w:space="0" w:color="auto"/>
             </w:tcBorders>
+            <w:shd w:val="clear" w:color="auto" w:fill="C5E0B3" w:themeFill="accent6" w:themeFillTint="66"/>
             <w:tcMar>
               <w:top w:w="57" w:type="dxa"/>
               <w:bottom w:w="57" w:type="dxa"/>
@@ -14810,6 +14606,7 @@
               <w:bottom w:val="single" w:sz="12" w:space="0" w:color="auto"/>
               <w:right w:val="dotted" w:sz="2" w:space="0" w:color="auto"/>
             </w:tcBorders>
+            <w:shd w:val="clear" w:color="auto" w:fill="C5E0B3" w:themeFill="accent6" w:themeFillTint="66"/>
             <w:tcMar>
               <w:top w:w="57" w:type="dxa"/>
               <w:bottom w:w="57" w:type="dxa"/>
@@ -14908,6 +14705,7 @@
           <w:sz w:val="22"/>
           <w:lang w:val="en-GB"/>
         </w:rPr>
+        <w:lastRenderedPageBreak/>
         <w:t>Product Complexity</w:t>
       </w:r>
     </w:p>
@@ -14954,29 +14752,21 @@
           <w:sz w:val="22"/>
           <w:lang w:val="en-GB"/>
         </w:rPr>
-        <w:t xml:space="preserve">Our system interacts with some components that need complex operations, so the complexity is set </w:t>
-      </w:r>
-      <w:commentRangeStart w:id="22"/>
-      <w:r>
-        <w:rPr>
-          <w:sz w:val="22"/>
-          <w:lang w:val="en-GB"/>
-        </w:rPr>
-        <w:t xml:space="preserve">to </w:t>
-      </w:r>
-      <w:r>
-        <w:rPr>
-          <w:sz w:val="22"/>
-          <w:highlight w:val="yellow"/>
-          <w:lang w:val="en-GB"/>
-          <w:rPrChange w:id="23" w:author="Tinti Erica" w:date="2017-01-22T09:01:00Z">
-            <w:rPr>
-              <w:sz w:val="22"/>
-              <w:lang w:val="en-GB"/>
-            </w:rPr>
-          </w:rPrChange>
-        </w:rPr>
-        <w:t>very high</w:t>
+        <w:t>In o</w:t>
+      </w:r>
+      <w:r>
+        <w:rPr>
+          <w:sz w:val="22"/>
+          <w:lang w:val="en-GB"/>
+        </w:rPr>
+        <w:t xml:space="preserve">ur system the complexity is </w:t>
+      </w:r>
+      <w:r>
+        <w:rPr>
+          <w:sz w:val="22"/>
+          <w:lang w:val="en-GB"/>
+        </w:rPr>
+        <w:t>nominal</w:t>
       </w:r>
       <w:r>
         <w:rPr>
@@ -14984,13 +14774,6 @@
           <w:lang w:val="en-GB"/>
         </w:rPr>
         <w:t>.</w:t>
-      </w:r>
-      <w:commentRangeEnd w:id="22"/>
-      <w:r>
-        <w:rPr>
-          <w:rStyle w:val="Rimandocommento"/>
-        </w:rPr>
-        <w:commentReference w:id="22"/>
       </w:r>
     </w:p>
     <w:tbl>
@@ -15120,54 +14903,6 @@
               <w:bottom w:val="single" w:sz="12" w:space="0" w:color="auto"/>
               <w:right w:val="dotted" w:sz="2" w:space="0" w:color="auto"/>
             </w:tcBorders>
-            <w:tcMar>
-              <w:top w:w="57" w:type="dxa"/>
-              <w:bottom w:w="57" w:type="dxa"/>
-            </w:tcMar>
-            <w:vAlign w:val="center"/>
-          </w:tcPr>
-          <w:p>
-            <w:pPr>
-              <w:pStyle w:val="tablecontent"/>
-            </w:pPr>
-            <w:r>
-              <w:t>Nominal</w:t>
-            </w:r>
-          </w:p>
-        </w:tc>
-        <w:tc>
-          <w:tcPr>
-            <w:tcW w:w="700" w:type="pct"/>
-            <w:tcBorders>
-              <w:top w:val="single" w:sz="12" w:space="0" w:color="auto"/>
-              <w:left w:val="dotted" w:sz="2" w:space="0" w:color="auto"/>
-              <w:bottom w:val="single" w:sz="12" w:space="0" w:color="auto"/>
-              <w:right w:val="dotted" w:sz="2" w:space="0" w:color="auto"/>
-            </w:tcBorders>
-            <w:tcMar>
-              <w:top w:w="57" w:type="dxa"/>
-              <w:bottom w:w="57" w:type="dxa"/>
-            </w:tcMar>
-            <w:vAlign w:val="center"/>
-          </w:tcPr>
-          <w:p>
-            <w:pPr>
-              <w:pStyle w:val="tablecontent"/>
-            </w:pPr>
-            <w:r>
-              <w:t>High</w:t>
-            </w:r>
-          </w:p>
-        </w:tc>
-        <w:tc>
-          <w:tcPr>
-            <w:tcW w:w="700" w:type="pct"/>
-            <w:tcBorders>
-              <w:top w:val="single" w:sz="12" w:space="0" w:color="auto"/>
-              <w:left w:val="dotted" w:sz="2" w:space="0" w:color="auto"/>
-              <w:bottom w:val="single" w:sz="12" w:space="0" w:color="auto"/>
-              <w:right w:val="dotted" w:sz="2" w:space="0" w:color="auto"/>
-            </w:tcBorders>
             <w:shd w:val="clear" w:color="auto" w:fill="C5E0B3" w:themeFill="accent6" w:themeFillTint="66"/>
             <w:tcMar>
               <w:top w:w="57" w:type="dxa"/>
@@ -15180,6 +14915,55 @@
               <w:pStyle w:val="tablecontent"/>
             </w:pPr>
             <w:r>
+              <w:t>Nominal</w:t>
+            </w:r>
+          </w:p>
+        </w:tc>
+        <w:tc>
+          <w:tcPr>
+            <w:tcW w:w="700" w:type="pct"/>
+            <w:tcBorders>
+              <w:top w:val="single" w:sz="12" w:space="0" w:color="auto"/>
+              <w:left w:val="dotted" w:sz="2" w:space="0" w:color="auto"/>
+              <w:bottom w:val="single" w:sz="12" w:space="0" w:color="auto"/>
+              <w:right w:val="dotted" w:sz="2" w:space="0" w:color="auto"/>
+            </w:tcBorders>
+            <w:tcMar>
+              <w:top w:w="57" w:type="dxa"/>
+              <w:bottom w:w="57" w:type="dxa"/>
+            </w:tcMar>
+            <w:vAlign w:val="center"/>
+          </w:tcPr>
+          <w:p>
+            <w:pPr>
+              <w:pStyle w:val="tablecontent"/>
+            </w:pPr>
+            <w:r>
+              <w:t>High</w:t>
+            </w:r>
+          </w:p>
+        </w:tc>
+        <w:tc>
+          <w:tcPr>
+            <w:tcW w:w="700" w:type="pct"/>
+            <w:tcBorders>
+              <w:top w:val="single" w:sz="12" w:space="0" w:color="auto"/>
+              <w:left w:val="dotted" w:sz="2" w:space="0" w:color="auto"/>
+              <w:bottom w:val="single" w:sz="12" w:space="0" w:color="auto"/>
+              <w:right w:val="dotted" w:sz="2" w:space="0" w:color="auto"/>
+            </w:tcBorders>
+            <w:shd w:val="clear" w:color="auto" w:fill="auto"/>
+            <w:tcMar>
+              <w:top w:w="57" w:type="dxa"/>
+              <w:bottom w:w="57" w:type="dxa"/>
+            </w:tcMar>
+            <w:vAlign w:val="center"/>
+          </w:tcPr>
+          <w:p>
+            <w:pPr>
+              <w:pStyle w:val="tablecontent"/>
+            </w:pPr>
+            <w:r>
               <w:t>Very High</w:t>
             </w:r>
           </w:p>
@@ -15293,54 +15077,6 @@
               <w:bottom w:val="single" w:sz="12" w:space="0" w:color="auto"/>
               <w:right w:val="dotted" w:sz="2" w:space="0" w:color="auto"/>
             </w:tcBorders>
-            <w:tcMar>
-              <w:top w:w="57" w:type="dxa"/>
-              <w:bottom w:w="57" w:type="dxa"/>
-            </w:tcMar>
-            <w:vAlign w:val="center"/>
-          </w:tcPr>
-          <w:p>
-            <w:pPr>
-              <w:pStyle w:val="tablecontent"/>
-            </w:pPr>
-            <w:r>
-              <w:t>1.00</w:t>
-            </w:r>
-          </w:p>
-        </w:tc>
-        <w:tc>
-          <w:tcPr>
-            <w:tcW w:w="700" w:type="pct"/>
-            <w:tcBorders>
-              <w:top w:val="single" w:sz="12" w:space="0" w:color="auto"/>
-              <w:left w:val="dotted" w:sz="2" w:space="0" w:color="auto"/>
-              <w:bottom w:val="single" w:sz="12" w:space="0" w:color="auto"/>
-              <w:right w:val="dotted" w:sz="2" w:space="0" w:color="auto"/>
-            </w:tcBorders>
-            <w:tcMar>
-              <w:top w:w="57" w:type="dxa"/>
-              <w:bottom w:w="57" w:type="dxa"/>
-            </w:tcMar>
-            <w:vAlign w:val="center"/>
-          </w:tcPr>
-          <w:p>
-            <w:pPr>
-              <w:pStyle w:val="tablecontent"/>
-            </w:pPr>
-            <w:r>
-              <w:t>1.17</w:t>
-            </w:r>
-          </w:p>
-        </w:tc>
-        <w:tc>
-          <w:tcPr>
-            <w:tcW w:w="700" w:type="pct"/>
-            <w:tcBorders>
-              <w:top w:val="single" w:sz="12" w:space="0" w:color="auto"/>
-              <w:left w:val="dotted" w:sz="2" w:space="0" w:color="auto"/>
-              <w:bottom w:val="single" w:sz="12" w:space="0" w:color="auto"/>
-              <w:right w:val="dotted" w:sz="2" w:space="0" w:color="auto"/>
-            </w:tcBorders>
             <w:shd w:val="clear" w:color="auto" w:fill="C5E0B3" w:themeFill="accent6" w:themeFillTint="66"/>
             <w:tcMar>
               <w:top w:w="57" w:type="dxa"/>
@@ -15353,7 +15089,7 @@
               <w:pStyle w:val="tablecontent"/>
             </w:pPr>
             <w:r>
-              <w:t>1.34</w:t>
+              <w:t>1.00</w:t>
             </w:r>
           </w:p>
         </w:tc>
@@ -15364,7 +15100,7 @@
               <w:top w:val="single" w:sz="12" w:space="0" w:color="auto"/>
               <w:left w:val="dotted" w:sz="2" w:space="0" w:color="auto"/>
               <w:bottom w:val="single" w:sz="12" w:space="0" w:color="auto"/>
-              <w:right w:val="nil"/>
+              <w:right w:val="dotted" w:sz="2" w:space="0" w:color="auto"/>
             </w:tcBorders>
             <w:tcMar>
               <w:top w:w="57" w:type="dxa"/>
@@ -15377,6 +15113,55 @@
               <w:pStyle w:val="tablecontent"/>
             </w:pPr>
             <w:r>
+              <w:t>1.17</w:t>
+            </w:r>
+          </w:p>
+        </w:tc>
+        <w:tc>
+          <w:tcPr>
+            <w:tcW w:w="700" w:type="pct"/>
+            <w:tcBorders>
+              <w:top w:val="single" w:sz="12" w:space="0" w:color="auto"/>
+              <w:left w:val="dotted" w:sz="2" w:space="0" w:color="auto"/>
+              <w:bottom w:val="single" w:sz="12" w:space="0" w:color="auto"/>
+              <w:right w:val="dotted" w:sz="2" w:space="0" w:color="auto"/>
+            </w:tcBorders>
+            <w:shd w:val="clear" w:color="auto" w:fill="auto"/>
+            <w:tcMar>
+              <w:top w:w="57" w:type="dxa"/>
+              <w:bottom w:w="57" w:type="dxa"/>
+            </w:tcMar>
+            <w:vAlign w:val="center"/>
+          </w:tcPr>
+          <w:p>
+            <w:pPr>
+              <w:pStyle w:val="tablecontent"/>
+            </w:pPr>
+            <w:r>
+              <w:t>1.34</w:t>
+            </w:r>
+          </w:p>
+        </w:tc>
+        <w:tc>
+          <w:tcPr>
+            <w:tcW w:w="700" w:type="pct"/>
+            <w:tcBorders>
+              <w:top w:val="single" w:sz="12" w:space="0" w:color="auto"/>
+              <w:left w:val="dotted" w:sz="2" w:space="0" w:color="auto"/>
+              <w:bottom w:val="single" w:sz="12" w:space="0" w:color="auto"/>
+              <w:right w:val="nil"/>
+            </w:tcBorders>
+            <w:tcMar>
+              <w:top w:w="57" w:type="dxa"/>
+              <w:bottom w:w="57" w:type="dxa"/>
+            </w:tcMar>
+            <w:vAlign w:val="center"/>
+          </w:tcPr>
+          <w:p>
+            <w:pPr>
+              <w:pStyle w:val="tablecontent"/>
+            </w:pPr>
+            <w:r>
               <w:t>1.74</w:t>
             </w:r>
           </w:p>
@@ -15448,41 +15233,36 @@
           <w:sz w:val="22"/>
           <w:lang w:val="en-GB"/>
         </w:rPr>
-        <w:t>In our case this is nominal,</w:t>
-      </w:r>
-      <w:commentRangeStart w:id="24"/>
-      <w:r>
-        <w:rPr>
-          <w:sz w:val="22"/>
-          <w:lang w:val="en-GB"/>
-        </w:rPr>
-        <w:t xml:space="preserve"> because </w:t>
-      </w:r>
-      <w:del w:id="25" w:author="Tinti Erica" w:date="2017-01-22T09:57:00Z">
-        <w:r>
-          <w:rPr>
-            <w:sz w:val="22"/>
-            <w:lang w:val="en-GB"/>
-          </w:rPr>
-          <w:delText>it only concerns this current project.</w:delText>
-        </w:r>
-        <w:commentRangeEnd w:id="24"/>
-        <w:r>
-          <w:rPr>
-            <w:rStyle w:val="Rimandocommento"/>
-          </w:rPr>
-          <w:commentReference w:id="24"/>
-        </w:r>
-      </w:del>
-      <w:ins w:id="26" w:author="Tinti Erica" w:date="2017-01-22T09:57:00Z">
-        <w:r>
-          <w:rPr>
-            <w:sz w:val="22"/>
-            <w:lang w:val="en-GB"/>
-          </w:rPr>
-          <w:t xml:space="preserve"> the code is considered to be used only in the current project and its future evolutions.</w:t>
-        </w:r>
-      </w:ins>
+        <w:t xml:space="preserve">In our case this is nominal, </w:t>
+      </w:r>
+      <w:r>
+        <w:rPr>
+          <w:sz w:val="22"/>
+          <w:lang w:val="en-GB"/>
+        </w:rPr>
+        <w:t>because the</w:t>
+      </w:r>
+      <w:r>
+        <w:rPr>
+          <w:sz w:val="22"/>
+          <w:lang w:val="en-GB"/>
+        </w:rPr>
+        <w:t xml:space="preserve"> code </w:t>
+      </w:r>
+      <w:r>
+        <w:rPr>
+          <w:sz w:val="22"/>
+          <w:lang w:val="en-GB"/>
+        </w:rPr>
+        <w:t>is</w:t>
+      </w:r>
+      <w:r>
+        <w:rPr>
+          <w:sz w:val="22"/>
+          <w:lang w:val="en-GB"/>
+        </w:rPr>
+        <w:t xml:space="preserve"> used only in the current project and its future evolutions.</w:t>
+      </w:r>
     </w:p>
     <w:tbl>
       <w:tblPr>
@@ -15691,7 +15471,6 @@
               <w:pStyle w:val="tableheader2left"/>
             </w:pPr>
             <w:r>
-              <w:lastRenderedPageBreak/>
               <w:t>Rating Level</w:t>
             </w:r>
           </w:p>
@@ -16078,29 +15857,21 @@
           <w:sz w:val="22"/>
           <w:lang w:val="en-GB"/>
         </w:rPr>
-        <w:t xml:space="preserve">The documentation we provide is strictly related to system needs and satisfies </w:t>
-      </w:r>
-      <w:commentRangeStart w:id="27"/>
-      <w:r>
-        <w:rPr>
-          <w:sz w:val="22"/>
-          <w:lang w:val="en-GB"/>
-        </w:rPr>
-        <w:t xml:space="preserve">all of them </w:t>
-      </w:r>
-      <w:commentRangeEnd w:id="27"/>
-      <w:r>
-        <w:rPr>
-          <w:rStyle w:val="Rimandocommento"/>
-        </w:rPr>
-        <w:commentReference w:id="27"/>
-      </w:r>
-      <w:r>
-        <w:rPr>
-          <w:sz w:val="22"/>
-          <w:lang w:val="en-GB"/>
-        </w:rPr>
-        <w:t>without exceeding, so the complexity is nominal.</w:t>
+        <w:t>The documentation we provide is strictly related to sy</w:t>
+      </w:r>
+      <w:r>
+        <w:rPr>
+          <w:sz w:val="22"/>
+          <w:lang w:val="en-GB"/>
+        </w:rPr>
+        <w:t xml:space="preserve">stem needs and satisfies </w:t>
+      </w:r>
+      <w:r>
+        <w:rPr>
+          <w:sz w:val="22"/>
+          <w:lang w:val="en-GB"/>
+        </w:rPr>
+        <w:t>them without exceeding, so the complexity is nominal.</w:t>
       </w:r>
     </w:p>
     <w:tbl>
@@ -16141,6 +15912,7 @@
               <w:jc w:val="center"/>
             </w:pPr>
             <w:r>
+              <w:lastRenderedPageBreak/>
               <w:t>DOCU Cost Drivers</w:t>
             </w:r>
           </w:p>
@@ -16709,7 +16481,6 @@
       <w:r>
         <w:rPr>
           <w:sz w:val="22"/>
-          <w:highlight w:val="yellow"/>
           <w:lang w:val="en-GB"/>
         </w:rPr>
         <w:t>Our software has some background operations, other than standard operations, so memory usage will be high.</w:t>
@@ -17042,7 +16813,6 @@
               <w:pStyle w:val="tableheader2left"/>
             </w:pPr>
             <w:r>
-              <w:lastRenderedPageBreak/>
               <w:t>Rating Level</w:t>
             </w:r>
           </w:p>
@@ -17477,6 +17247,7 @@
               <w:jc w:val="center"/>
             </w:pPr>
             <w:r>
+              <w:lastRenderedPageBreak/>
               <w:t>STOR Cost Drivers</w:t>
             </w:r>
           </w:p>
@@ -18376,7 +18147,6 @@
               <w:pStyle w:val="tableheader2left"/>
             </w:pPr>
             <w:r>
-              <w:lastRenderedPageBreak/>
               <w:t>Rating Level</w:t>
             </w:r>
           </w:p>
@@ -18779,43 +18549,7 @@
           <w:sz w:val="22"/>
           <w:lang w:val="en-GB"/>
         </w:rPr>
-        <w:t xml:space="preserve">We believe that the analysis </w:t>
-      </w:r>
-      <w:commentRangeStart w:id="28"/>
-      <w:r>
-        <w:rPr>
-          <w:sz w:val="22"/>
-          <w:lang w:val="en-GB"/>
-        </w:rPr>
-        <w:t xml:space="preserve">we have made can be considered </w:t>
-      </w:r>
-      <w:commentRangeEnd w:id="28"/>
-      <w:r>
-        <w:rPr>
-          <w:rStyle w:val="Rimandocommento"/>
-        </w:rPr>
-        <w:commentReference w:id="28"/>
-      </w:r>
-      <w:r>
-        <w:rPr>
-          <w:sz w:val="22"/>
-          <w:lang w:val="en-GB"/>
-        </w:rPr>
-        <w:t xml:space="preserve">complete and precise with the respect to the exposed initial problem. For this </w:t>
-      </w:r>
-      <w:r>
-        <w:rPr>
-          <w:sz w:val="22"/>
-          <w:lang w:val="en-GB"/>
-        </w:rPr>
-        <w:t>reason,</w:t>
-      </w:r>
-      <w:r>
-        <w:rPr>
-          <w:sz w:val="22"/>
-          <w:lang w:val="en-GB"/>
-        </w:rPr>
-        <w:t xml:space="preserve"> we would set the rating to high.</w:t>
+        <w:t>The rating for this parameter is set to low, as the analysis that has been made may lack in some details, due to the poor experience of the analysts in working on project of this entity.</w:t>
       </w:r>
     </w:p>
     <w:tbl>
@@ -18856,6 +18590,7 @@
               <w:jc w:val="center"/>
             </w:pPr>
             <w:r>
+              <w:lastRenderedPageBreak/>
               <w:t>ACAP Cost Drivers</w:t>
             </w:r>
           </w:p>
@@ -18921,6 +18656,7 @@
               <w:bottom w:val="single" w:sz="12" w:space="0" w:color="auto"/>
               <w:right w:val="dotted" w:sz="2" w:space="0" w:color="auto"/>
             </w:tcBorders>
+            <w:shd w:val="clear" w:color="auto" w:fill="C5E0B3" w:themeFill="accent6" w:themeFillTint="66"/>
           </w:tcPr>
           <w:p>
             <w:pPr>
@@ -18961,7 +18697,7 @@
               <w:bottom w:val="single" w:sz="12" w:space="0" w:color="auto"/>
               <w:right w:val="dotted" w:sz="2" w:space="0" w:color="auto"/>
             </w:tcBorders>
-            <w:shd w:val="clear" w:color="auto" w:fill="C5E0B3" w:themeFill="accent6" w:themeFillTint="66"/>
+            <w:shd w:val="clear" w:color="auto" w:fill="FFFFFF" w:themeFill="background1"/>
           </w:tcPr>
           <w:p>
             <w:pPr>
@@ -19068,54 +18804,6 @@
               <w:bottom w:val="single" w:sz="12" w:space="0" w:color="auto"/>
               <w:right w:val="dotted" w:sz="2" w:space="0" w:color="auto"/>
             </w:tcBorders>
-            <w:tcMar>
-              <w:top w:w="57" w:type="dxa"/>
-              <w:bottom w:w="57" w:type="dxa"/>
-            </w:tcMar>
-            <w:vAlign w:val="center"/>
-          </w:tcPr>
-          <w:p>
-            <w:pPr>
-              <w:pStyle w:val="tablecontent"/>
-            </w:pPr>
-            <w:r>
-              <w:t>Low</w:t>
-            </w:r>
-          </w:p>
-        </w:tc>
-        <w:tc>
-          <w:tcPr>
-            <w:tcW w:w="700" w:type="pct"/>
-            <w:tcBorders>
-              <w:top w:val="single" w:sz="12" w:space="0" w:color="auto"/>
-              <w:left w:val="dotted" w:sz="2" w:space="0" w:color="auto"/>
-              <w:bottom w:val="single" w:sz="12" w:space="0" w:color="auto"/>
-              <w:right w:val="dotted" w:sz="2" w:space="0" w:color="auto"/>
-            </w:tcBorders>
-            <w:tcMar>
-              <w:top w:w="57" w:type="dxa"/>
-              <w:bottom w:w="57" w:type="dxa"/>
-            </w:tcMar>
-            <w:vAlign w:val="center"/>
-          </w:tcPr>
-          <w:p>
-            <w:pPr>
-              <w:pStyle w:val="tablecontent"/>
-            </w:pPr>
-            <w:r>
-              <w:t>Nominal</w:t>
-            </w:r>
-          </w:p>
-        </w:tc>
-        <w:tc>
-          <w:tcPr>
-            <w:tcW w:w="700" w:type="pct"/>
-            <w:tcBorders>
-              <w:top w:val="single" w:sz="12" w:space="0" w:color="auto"/>
-              <w:left w:val="dotted" w:sz="2" w:space="0" w:color="auto"/>
-              <w:bottom w:val="single" w:sz="12" w:space="0" w:color="auto"/>
-              <w:right w:val="dotted" w:sz="2" w:space="0" w:color="auto"/>
-            </w:tcBorders>
             <w:shd w:val="clear" w:color="auto" w:fill="C5E0B3" w:themeFill="accent6" w:themeFillTint="66"/>
             <w:tcMar>
               <w:top w:w="57" w:type="dxa"/>
@@ -19128,6 +18816,55 @@
               <w:pStyle w:val="tablecontent"/>
             </w:pPr>
             <w:r>
+              <w:t>Low</w:t>
+            </w:r>
+          </w:p>
+        </w:tc>
+        <w:tc>
+          <w:tcPr>
+            <w:tcW w:w="700" w:type="pct"/>
+            <w:tcBorders>
+              <w:top w:val="single" w:sz="12" w:space="0" w:color="auto"/>
+              <w:left w:val="dotted" w:sz="2" w:space="0" w:color="auto"/>
+              <w:bottom w:val="single" w:sz="12" w:space="0" w:color="auto"/>
+              <w:right w:val="dotted" w:sz="2" w:space="0" w:color="auto"/>
+            </w:tcBorders>
+            <w:tcMar>
+              <w:top w:w="57" w:type="dxa"/>
+              <w:bottom w:w="57" w:type="dxa"/>
+            </w:tcMar>
+            <w:vAlign w:val="center"/>
+          </w:tcPr>
+          <w:p>
+            <w:pPr>
+              <w:pStyle w:val="tablecontent"/>
+            </w:pPr>
+            <w:r>
+              <w:t>Nominal</w:t>
+            </w:r>
+          </w:p>
+        </w:tc>
+        <w:tc>
+          <w:tcPr>
+            <w:tcW w:w="700" w:type="pct"/>
+            <w:tcBorders>
+              <w:top w:val="single" w:sz="12" w:space="0" w:color="auto"/>
+              <w:left w:val="dotted" w:sz="2" w:space="0" w:color="auto"/>
+              <w:bottom w:val="single" w:sz="12" w:space="0" w:color="auto"/>
+              <w:right w:val="dotted" w:sz="2" w:space="0" w:color="auto"/>
+            </w:tcBorders>
+            <w:shd w:val="clear" w:color="auto" w:fill="FFFFFF" w:themeFill="background1"/>
+            <w:tcMar>
+              <w:top w:w="57" w:type="dxa"/>
+              <w:bottom w:w="57" w:type="dxa"/>
+            </w:tcMar>
+            <w:vAlign w:val="center"/>
+          </w:tcPr>
+          <w:p>
+            <w:pPr>
+              <w:pStyle w:val="tablecontent"/>
+            </w:pPr>
+            <w:r>
               <w:t>High</w:t>
             </w:r>
           </w:p>
@@ -19238,54 +18975,6 @@
               <w:bottom w:val="single" w:sz="12" w:space="0" w:color="auto"/>
               <w:right w:val="dotted" w:sz="2" w:space="0" w:color="auto"/>
             </w:tcBorders>
-            <w:tcMar>
-              <w:top w:w="57" w:type="dxa"/>
-              <w:bottom w:w="57" w:type="dxa"/>
-            </w:tcMar>
-            <w:vAlign w:val="center"/>
-          </w:tcPr>
-          <w:p>
-            <w:pPr>
-              <w:pStyle w:val="tablecontent"/>
-            </w:pPr>
-            <w:r>
-              <w:t>1.19</w:t>
-            </w:r>
-          </w:p>
-        </w:tc>
-        <w:tc>
-          <w:tcPr>
-            <w:tcW w:w="700" w:type="pct"/>
-            <w:tcBorders>
-              <w:top w:val="single" w:sz="12" w:space="0" w:color="auto"/>
-              <w:left w:val="dotted" w:sz="2" w:space="0" w:color="auto"/>
-              <w:bottom w:val="single" w:sz="12" w:space="0" w:color="auto"/>
-              <w:right w:val="dotted" w:sz="2" w:space="0" w:color="auto"/>
-            </w:tcBorders>
-            <w:tcMar>
-              <w:top w:w="57" w:type="dxa"/>
-              <w:bottom w:w="57" w:type="dxa"/>
-            </w:tcMar>
-            <w:vAlign w:val="center"/>
-          </w:tcPr>
-          <w:p>
-            <w:pPr>
-              <w:pStyle w:val="tablecontent"/>
-            </w:pPr>
-            <w:r>
-              <w:t>1.00</w:t>
-            </w:r>
-          </w:p>
-        </w:tc>
-        <w:tc>
-          <w:tcPr>
-            <w:tcW w:w="700" w:type="pct"/>
-            <w:tcBorders>
-              <w:top w:val="single" w:sz="12" w:space="0" w:color="auto"/>
-              <w:left w:val="dotted" w:sz="2" w:space="0" w:color="auto"/>
-              <w:bottom w:val="single" w:sz="12" w:space="0" w:color="auto"/>
-              <w:right w:val="dotted" w:sz="2" w:space="0" w:color="auto"/>
-            </w:tcBorders>
             <w:shd w:val="clear" w:color="auto" w:fill="C5E0B3" w:themeFill="accent6" w:themeFillTint="66"/>
             <w:tcMar>
               <w:top w:w="57" w:type="dxa"/>
@@ -19298,7 +18987,7 @@
               <w:pStyle w:val="tablecontent"/>
             </w:pPr>
             <w:r>
-              <w:t>0.85</w:t>
+              <w:t>1.19</w:t>
             </w:r>
           </w:p>
         </w:tc>
@@ -19322,7 +19011,7 @@
               <w:pStyle w:val="tablecontent"/>
             </w:pPr>
             <w:r>
-              <w:t>0.71</w:t>
+              <w:t>1.00</w:t>
             </w:r>
           </w:p>
         </w:tc>
@@ -19333,8 +19022,9 @@
               <w:top w:val="single" w:sz="12" w:space="0" w:color="auto"/>
               <w:left w:val="dotted" w:sz="2" w:space="0" w:color="auto"/>
               <w:bottom w:val="single" w:sz="12" w:space="0" w:color="auto"/>
-              <w:right w:val="nil"/>
-            </w:tcBorders>
+              <w:right w:val="dotted" w:sz="2" w:space="0" w:color="auto"/>
+            </w:tcBorders>
+            <w:shd w:val="clear" w:color="auto" w:fill="FFFFFF" w:themeFill="background1"/>
             <w:tcMar>
               <w:top w:w="57" w:type="dxa"/>
               <w:bottom w:w="57" w:type="dxa"/>
@@ -19346,6 +19036,54 @@
               <w:pStyle w:val="tablecontent"/>
             </w:pPr>
             <w:r>
+              <w:t>0.85</w:t>
+            </w:r>
+          </w:p>
+        </w:tc>
+        <w:tc>
+          <w:tcPr>
+            <w:tcW w:w="700" w:type="pct"/>
+            <w:tcBorders>
+              <w:top w:val="single" w:sz="12" w:space="0" w:color="auto"/>
+              <w:left w:val="dotted" w:sz="2" w:space="0" w:color="auto"/>
+              <w:bottom w:val="single" w:sz="12" w:space="0" w:color="auto"/>
+              <w:right w:val="dotted" w:sz="2" w:space="0" w:color="auto"/>
+            </w:tcBorders>
+            <w:tcMar>
+              <w:top w:w="57" w:type="dxa"/>
+              <w:bottom w:w="57" w:type="dxa"/>
+            </w:tcMar>
+            <w:vAlign w:val="center"/>
+          </w:tcPr>
+          <w:p>
+            <w:pPr>
+              <w:pStyle w:val="tablecontent"/>
+            </w:pPr>
+            <w:r>
+              <w:t>0.71</w:t>
+            </w:r>
+          </w:p>
+        </w:tc>
+        <w:tc>
+          <w:tcPr>
+            <w:tcW w:w="700" w:type="pct"/>
+            <w:tcBorders>
+              <w:top w:val="single" w:sz="12" w:space="0" w:color="auto"/>
+              <w:left w:val="dotted" w:sz="2" w:space="0" w:color="auto"/>
+              <w:bottom w:val="single" w:sz="12" w:space="0" w:color="auto"/>
+              <w:right w:val="nil"/>
+            </w:tcBorders>
+            <w:tcMar>
+              <w:top w:w="57" w:type="dxa"/>
+              <w:bottom w:w="57" w:type="dxa"/>
+            </w:tcMar>
+            <w:vAlign w:val="center"/>
+          </w:tcPr>
+          <w:p>
+            <w:pPr>
+              <w:pStyle w:val="tablecontent"/>
+            </w:pPr>
+            <w:r>
               <w:t>n/a</w:t>
             </w:r>
           </w:p>
@@ -19419,24 +19157,41 @@
         </w:rPr>
         <w:t xml:space="preserve">In our case, </w:t>
       </w:r>
-      <w:ins w:id="29" w:author="Tinti Erica" w:date="2017-01-22T10:18:00Z">
-        <w:r>
-          <w:rPr>
-            <w:sz w:val="22"/>
-            <w:lang w:val="en-GB"/>
-          </w:rPr>
-          <w:t>since programmers are skilled but</w:t>
-        </w:r>
-      </w:ins>
-      <w:ins w:id="30" w:author="Tinti Erica" w:date="2017-01-22T10:19:00Z">
-        <w:r>
-          <w:rPr>
-            <w:sz w:val="22"/>
-            <w:lang w:val="en-GB"/>
-          </w:rPr>
-          <w:t xml:space="preserve"> they have not many years of experience </w:t>
-        </w:r>
-      </w:ins>
+      <w:r>
+        <w:rPr>
+          <w:sz w:val="22"/>
+          <w:lang w:val="en-GB"/>
+        </w:rPr>
+        <w:t xml:space="preserve">since programmers are skilled </w:t>
+      </w:r>
+      <w:r>
+        <w:rPr>
+          <w:sz w:val="22"/>
+          <w:lang w:val="en-GB"/>
+        </w:rPr>
+        <w:t>and</w:t>
+      </w:r>
+      <w:r>
+        <w:rPr>
+          <w:sz w:val="22"/>
+          <w:lang w:val="en-GB"/>
+        </w:rPr>
+        <w:t xml:space="preserve"> have </w:t>
+      </w:r>
+      <w:r>
+        <w:rPr>
+          <w:sz w:val="22"/>
+          <w:lang w:val="en-GB"/>
+        </w:rPr>
+        <w:t>few</w:t>
+      </w:r>
+      <w:r>
+        <w:rPr>
+          <w:sz w:val="22"/>
+          <w:lang w:val="en-GB"/>
+        </w:rPr>
+        <w:t xml:space="preserve"> years of experience </w:t>
+      </w:r>
       <w:r>
         <w:rPr>
           <w:sz w:val="22"/>
@@ -19444,24 +19199,13 @@
         </w:rPr>
         <w:t xml:space="preserve">we assign a </w:t>
       </w:r>
-      <w:ins w:id="31" w:author="Tinti Erica" w:date="2017-01-22T10:20:00Z">
-        <w:r>
-          <w:rPr>
-            <w:sz w:val="22"/>
-            <w:lang w:val="en-GB"/>
-          </w:rPr>
-          <w:t>Nominal</w:t>
-        </w:r>
-      </w:ins>
-      <w:del w:id="32" w:author="Tinti Erica" w:date="2017-01-22T10:20:00Z">
-        <w:r>
-          <w:rPr>
-            <w:sz w:val="22"/>
-            <w:lang w:val="en-GB"/>
-          </w:rPr>
-          <w:delText>high</w:delText>
-        </w:r>
-      </w:del>
+      <w:r>
+        <w:rPr>
+          <w:sz w:val="22"/>
+          <w:lang w:val="en-GB"/>
+        </w:rPr>
+        <w:t>High</w:t>
+      </w:r>
       <w:r>
         <w:rPr>
           <w:sz w:val="22"/>
@@ -19469,24 +19213,13 @@
         </w:rPr>
         <w:t xml:space="preserve"> rating</w:t>
       </w:r>
-      <w:ins w:id="33" w:author="Tinti Erica" w:date="2017-01-22T10:20:00Z">
-        <w:r>
-          <w:rPr>
-            <w:sz w:val="22"/>
-            <w:lang w:val="en-GB"/>
-          </w:rPr>
-          <w:t>.</w:t>
-        </w:r>
-      </w:ins>
-      <w:del w:id="34" w:author="Tinti Erica" w:date="2017-01-22T10:20:00Z">
-        <w:r>
-          <w:rPr>
-            <w:sz w:val="22"/>
-            <w:lang w:val="en-GB"/>
-          </w:rPr>
-          <w:delText>,</w:delText>
-        </w:r>
-      </w:del>
+      <w:r>
+        <w:rPr>
+          <w:sz w:val="22"/>
+          <w:lang w:val="en-GB"/>
+        </w:rPr>
+        <w:t>.</w:t>
+      </w:r>
       <w:r>
         <w:rPr>
           <w:sz w:val="22"/>
@@ -19494,15 +19227,6 @@
         </w:rPr>
         <w:t xml:space="preserve"> </w:t>
       </w:r>
-      <w:del w:id="35" w:author="Tinti Erica" w:date="2017-01-22T10:19:00Z">
-        <w:r>
-          <w:rPr>
-            <w:sz w:val="22"/>
-            <w:lang w:val="en-GB"/>
-          </w:rPr>
-          <w:delText>even if the development has not started yet.</w:delText>
-        </w:r>
-      </w:del>
     </w:p>
     <w:tbl>
       <w:tblPr>
@@ -19887,7 +19611,6 @@
               <w:pStyle w:val="tableheader2left"/>
             </w:pPr>
             <w:r>
-              <w:lastRenderedPageBreak/>
               <w:t>Effort Multipliers</w:t>
             </w:r>
           </w:p>
@@ -20104,29 +19827,7 @@
           <w:sz w:val="22"/>
           <w:lang w:val="en-GB"/>
         </w:rPr>
-        <w:t xml:space="preserve">It has a very high rating, as we </w:t>
-      </w:r>
-      <w:commentRangeStart w:id="36"/>
-      <w:r>
-        <w:rPr>
-          <w:sz w:val="22"/>
-          <w:lang w:val="en-GB"/>
-        </w:rPr>
-        <w:t xml:space="preserve">wouldn’t </w:t>
-      </w:r>
-      <w:commentRangeEnd w:id="36"/>
-      <w:r>
-        <w:rPr>
-          <w:rStyle w:val="Rimandocommento"/>
-        </w:rPr>
-        <w:commentReference w:id="36"/>
-      </w:r>
-      <w:r>
-        <w:rPr>
-          <w:sz w:val="22"/>
-          <w:lang w:val="en-GB"/>
-        </w:rPr>
-        <w:t>have a high turnover percentage in our project.</w:t>
+        <w:t>It has a very high rating, as we wouldn’t have a high turnover percentage in our project.</w:t>
       </w:r>
     </w:p>
     <w:tbl>
@@ -20517,6 +20218,7 @@
               <w:pStyle w:val="tableheader2left"/>
             </w:pPr>
             <w:r>
+              <w:lastRenderedPageBreak/>
               <w:t>Effort Multipliers</w:t>
             </w:r>
           </w:p>
@@ -20735,27 +20437,12 @@
           <w:lang w:val="en-GB"/>
         </w:rPr>
       </w:pPr>
-      <w:commentRangeStart w:id="37"/>
-      <w:r>
-        <w:rPr>
-          <w:sz w:val="22"/>
-          <w:lang w:val="en-GB"/>
-        </w:rPr>
-        <w:t>As we are representing the team</w:t>
-      </w:r>
-      <w:commentRangeEnd w:id="37"/>
-      <w:r>
-        <w:rPr>
-          <w:rStyle w:val="Rimandocommento"/>
-        </w:rPr>
-        <w:commentReference w:id="37"/>
-      </w:r>
-      <w:r>
-        <w:rPr>
-          <w:sz w:val="22"/>
-          <w:lang w:val="en-GB"/>
-        </w:rPr>
-        <w:t>, we can consider this rating high, because we have experience on application development and we have worked on the same type of technology.</w:t>
+      <w:r>
+        <w:rPr>
+          <w:sz w:val="22"/>
+          <w:lang w:val="en-GB"/>
+        </w:rPr>
+        <w:t>This rating is nominal, as the programmers have few experience on such type of projects.</w:t>
       </w:r>
     </w:p>
     <w:tbl>
@@ -20890,6 +20577,7 @@
               <w:bottom w:val="single" w:sz="12" w:space="0" w:color="auto"/>
               <w:right w:val="dotted" w:sz="2" w:space="0" w:color="auto"/>
             </w:tcBorders>
+            <w:shd w:val="clear" w:color="auto" w:fill="C5E0B3" w:themeFill="accent6" w:themeFillTint="66"/>
           </w:tcPr>
           <w:p>
             <w:pPr>
@@ -20910,7 +20598,7 @@
               <w:bottom w:val="single" w:sz="12" w:space="0" w:color="auto"/>
               <w:right w:val="dotted" w:sz="2" w:space="0" w:color="auto"/>
             </w:tcBorders>
-            <w:shd w:val="clear" w:color="auto" w:fill="C5E0B3" w:themeFill="accent6" w:themeFillTint="66"/>
+            <w:shd w:val="clear" w:color="auto" w:fill="auto"/>
           </w:tcPr>
           <w:p>
             <w:pPr>
@@ -21041,30 +20729,6 @@
               <w:bottom w:val="single" w:sz="12" w:space="0" w:color="auto"/>
               <w:right w:val="dotted" w:sz="2" w:space="0" w:color="auto"/>
             </w:tcBorders>
-            <w:tcMar>
-              <w:top w:w="57" w:type="dxa"/>
-              <w:bottom w:w="57" w:type="dxa"/>
-            </w:tcMar>
-            <w:vAlign w:val="center"/>
-          </w:tcPr>
-          <w:p>
-            <w:pPr>
-              <w:pStyle w:val="tablecontent"/>
-            </w:pPr>
-            <w:r>
-              <w:t>Nominal</w:t>
-            </w:r>
-          </w:p>
-        </w:tc>
-        <w:tc>
-          <w:tcPr>
-            <w:tcW w:w="700" w:type="pct"/>
-            <w:tcBorders>
-              <w:top w:val="single" w:sz="12" w:space="0" w:color="auto"/>
-              <w:left w:val="dotted" w:sz="2" w:space="0" w:color="auto"/>
-              <w:bottom w:val="single" w:sz="12" w:space="0" w:color="auto"/>
-              <w:right w:val="dotted" w:sz="2" w:space="0" w:color="auto"/>
-            </w:tcBorders>
             <w:shd w:val="clear" w:color="auto" w:fill="C5E0B3" w:themeFill="accent6" w:themeFillTint="66"/>
             <w:tcMar>
               <w:top w:w="57" w:type="dxa"/>
@@ -21077,6 +20741,31 @@
               <w:pStyle w:val="tablecontent"/>
             </w:pPr>
             <w:r>
+              <w:t>Nominal</w:t>
+            </w:r>
+          </w:p>
+        </w:tc>
+        <w:tc>
+          <w:tcPr>
+            <w:tcW w:w="700" w:type="pct"/>
+            <w:tcBorders>
+              <w:top w:val="single" w:sz="12" w:space="0" w:color="auto"/>
+              <w:left w:val="dotted" w:sz="2" w:space="0" w:color="auto"/>
+              <w:bottom w:val="single" w:sz="12" w:space="0" w:color="auto"/>
+              <w:right w:val="dotted" w:sz="2" w:space="0" w:color="auto"/>
+            </w:tcBorders>
+            <w:shd w:val="clear" w:color="auto" w:fill="auto"/>
+            <w:tcMar>
+              <w:top w:w="57" w:type="dxa"/>
+              <w:bottom w:w="57" w:type="dxa"/>
+            </w:tcMar>
+            <w:vAlign w:val="center"/>
+          </w:tcPr>
+          <w:p>
+            <w:pPr>
+              <w:pStyle w:val="tablecontent"/>
+            </w:pPr>
+            <w:r>
               <w:t>High</w:t>
             </w:r>
           </w:p>
@@ -21211,30 +20900,6 @@
               <w:bottom w:val="single" w:sz="12" w:space="0" w:color="auto"/>
               <w:right w:val="dotted" w:sz="2" w:space="0" w:color="auto"/>
             </w:tcBorders>
-            <w:tcMar>
-              <w:top w:w="57" w:type="dxa"/>
-              <w:bottom w:w="57" w:type="dxa"/>
-            </w:tcMar>
-            <w:vAlign w:val="center"/>
-          </w:tcPr>
-          <w:p>
-            <w:pPr>
-              <w:pStyle w:val="tablecontent"/>
-            </w:pPr>
-            <w:r>
-              <w:t>1.00</w:t>
-            </w:r>
-          </w:p>
-        </w:tc>
-        <w:tc>
-          <w:tcPr>
-            <w:tcW w:w="700" w:type="pct"/>
-            <w:tcBorders>
-              <w:top w:val="single" w:sz="12" w:space="0" w:color="auto"/>
-              <w:left w:val="dotted" w:sz="2" w:space="0" w:color="auto"/>
-              <w:bottom w:val="single" w:sz="12" w:space="0" w:color="auto"/>
-              <w:right w:val="dotted" w:sz="2" w:space="0" w:color="auto"/>
-            </w:tcBorders>
             <w:shd w:val="clear" w:color="auto" w:fill="C5E0B3" w:themeFill="accent6" w:themeFillTint="66"/>
             <w:tcMar>
               <w:top w:w="57" w:type="dxa"/>
@@ -21247,7 +20912,7 @@
               <w:pStyle w:val="tablecontent"/>
             </w:pPr>
             <w:r>
-              <w:t>0.88</w:t>
+              <w:t>1.00</w:t>
             </w:r>
           </w:p>
         </w:tc>
@@ -21260,6 +20925,7 @@
               <w:bottom w:val="single" w:sz="12" w:space="0" w:color="auto"/>
               <w:right w:val="dotted" w:sz="2" w:space="0" w:color="auto"/>
             </w:tcBorders>
+            <w:shd w:val="clear" w:color="auto" w:fill="auto"/>
             <w:tcMar>
               <w:top w:w="57" w:type="dxa"/>
               <w:bottom w:w="57" w:type="dxa"/>
@@ -21271,7 +20937,7 @@
               <w:pStyle w:val="tablecontent"/>
             </w:pPr>
             <w:r>
-              <w:t>0.81</w:t>
+              <w:t>0.88</w:t>
             </w:r>
           </w:p>
         </w:tc>
@@ -21282,7 +20948,7 @@
               <w:top w:val="single" w:sz="12" w:space="0" w:color="auto"/>
               <w:left w:val="dotted" w:sz="2" w:space="0" w:color="auto"/>
               <w:bottom w:val="single" w:sz="12" w:space="0" w:color="auto"/>
-              <w:right w:val="nil"/>
+              <w:right w:val="dotted" w:sz="2" w:space="0" w:color="auto"/>
             </w:tcBorders>
             <w:tcMar>
               <w:top w:w="57" w:type="dxa"/>
@@ -21295,6 +20961,30 @@
               <w:pStyle w:val="tablecontent"/>
             </w:pPr>
             <w:r>
+              <w:t>0.81</w:t>
+            </w:r>
+          </w:p>
+        </w:tc>
+        <w:tc>
+          <w:tcPr>
+            <w:tcW w:w="700" w:type="pct"/>
+            <w:tcBorders>
+              <w:top w:val="single" w:sz="12" w:space="0" w:color="auto"/>
+              <w:left w:val="dotted" w:sz="2" w:space="0" w:color="auto"/>
+              <w:bottom w:val="single" w:sz="12" w:space="0" w:color="auto"/>
+              <w:right w:val="nil"/>
+            </w:tcBorders>
+            <w:tcMar>
+              <w:top w:w="57" w:type="dxa"/>
+              <w:bottom w:w="57" w:type="dxa"/>
+            </w:tcMar>
+            <w:vAlign w:val="center"/>
+          </w:tcPr>
+          <w:p>
+            <w:pPr>
+              <w:pStyle w:val="tablecontent"/>
+            </w:pPr>
+            <w:r>
               <w:t>n/a</w:t>
             </w:r>
           </w:p>
@@ -21334,7 +21024,6 @@
           <w:sz w:val="22"/>
           <w:lang w:val="en-GB"/>
         </w:rPr>
-        <w:lastRenderedPageBreak/>
         <w:t>Platform Experience</w:t>
       </w:r>
     </w:p>
@@ -21367,7 +21056,7 @@
           <w:sz w:val="22"/>
           <w:lang w:val="en-GB"/>
         </w:rPr>
-        <w:t>For the same previous reason, the rating is high in our case.</w:t>
+        <w:t>Having worked on other projects based on the same kind of platforms, we can consider for the whole team a high rating of this cost driver.</w:t>
       </w:r>
     </w:p>
     <w:tbl>
@@ -21946,6 +21635,7 @@
           <w:sz w:val="22"/>
           <w:lang w:val="en-GB"/>
         </w:rPr>
+        <w:lastRenderedPageBreak/>
         <w:t>Language and Tool Experience</w:t>
       </w:r>
     </w:p>
@@ -21978,7 +21668,14 @@
           <w:sz w:val="22"/>
           <w:lang w:val="en-GB"/>
         </w:rPr>
-        <w:t>Same as the previous ratings, we can consider a high rating for this parameter too.</w:t>
+        <w:t>Same as the previous rating</w:t>
+      </w:r>
+      <w:r>
+        <w:rPr>
+          <w:sz w:val="22"/>
+          <w:lang w:val="en-GB"/>
+        </w:rPr>
+        <w:t>, we can consider a high rating for this parameter too.</w:t>
       </w:r>
     </w:p>
     <w:tbl>
@@ -22660,7 +22357,6 @@
               <w:pStyle w:val="tableheader2left"/>
             </w:pPr>
             <w:r>
-              <w:lastRenderedPageBreak/>
               <w:t>TOOL</w:t>
             </w:r>
           </w:p>
@@ -23187,6 +22883,7 @@
           <w:sz w:val="22"/>
           <w:lang w:val="en-GB"/>
         </w:rPr>
+        <w:lastRenderedPageBreak/>
         <w:t>Multisite Development</w:t>
       </w:r>
     </w:p>
@@ -23314,7 +23011,6 @@
               <w:pStyle w:val="tablecontent"/>
               <w:jc w:val="left"/>
             </w:pPr>
-            <w:proofErr w:type="spellStart"/>
             <w:r>
               <w:t>Interna</w:t>
             </w:r>
@@ -23327,7 +23023,6 @@
             <w:r>
               <w:t>al</w:t>
             </w:r>
-            <w:proofErr w:type="spellEnd"/>
           </w:p>
         </w:tc>
         <w:tc>
@@ -23538,11 +23233,7 @@
               <w:jc w:val="left"/>
             </w:pPr>
             <w:r>
-              <w:t xml:space="preserve">Wideband electronic </w:t>
-            </w:r>
-            <w:proofErr w:type="spellStart"/>
-            <w:r>
-              <w:t>communi</w:t>
+              <w:t>Wideband electronic communi</w:t>
             </w:r>
             <w:r>
               <w:t>ca</w:t>
@@ -23553,7 +23244,6 @@
             <w:r>
               <w:t>tion</w:t>
             </w:r>
-            <w:proofErr w:type="spellEnd"/>
           </w:p>
         </w:tc>
         <w:tc>
@@ -23992,7 +23682,6 @@
           <w:sz w:val="22"/>
           <w:lang w:val="en-GB"/>
         </w:rPr>
-        <w:lastRenderedPageBreak/>
         <w:t>Required Development Schedule</w:t>
       </w:r>
     </w:p>
@@ -24868,7 +24557,7 @@
               <w:bottom w:val="nil"/>
               <w:right w:val="single" w:sz="4" w:space="0" w:color="auto"/>
             </w:tcBorders>
-            <w:shd w:val="clear" w:color="auto" w:fill="FFFF00"/>
+            <w:shd w:val="clear" w:color="auto" w:fill="auto"/>
           </w:tcPr>
           <w:p>
             <w:pPr>
@@ -24888,14 +24577,14 @@
               <w:left w:val="single" w:sz="4" w:space="0" w:color="auto"/>
               <w:bottom w:val="nil"/>
             </w:tcBorders>
-            <w:shd w:val="clear" w:color="auto" w:fill="FFFF00"/>
-          </w:tcPr>
-          <w:p>
-            <w:pPr>
-              <w:pStyle w:val="tablecontent"/>
-            </w:pPr>
-            <w:r>
-              <w:t>??</w:t>
+            <w:shd w:val="clear" w:color="auto" w:fill="auto"/>
+          </w:tcPr>
+          <w:p>
+            <w:pPr>
+              <w:pStyle w:val="tablecontent"/>
+            </w:pPr>
+            <w:r>
+              <w:t>High</w:t>
             </w:r>
           </w:p>
         </w:tc>
@@ -24907,14 +24596,14 @@
               <w:left w:val="single" w:sz="4" w:space="0" w:color="auto"/>
               <w:bottom w:val="nil"/>
             </w:tcBorders>
-            <w:shd w:val="clear" w:color="auto" w:fill="FFFF00"/>
-          </w:tcPr>
-          <w:p>
-            <w:pPr>
-              <w:pStyle w:val="tablecontent"/>
-            </w:pPr>
-            <w:r>
-              <w:t>??</w:t>
+            <w:shd w:val="clear" w:color="auto" w:fill="auto"/>
+          </w:tcPr>
+          <w:p>
+            <w:pPr>
+              <w:pStyle w:val="tablecontent"/>
+            </w:pPr>
+            <w:r>
+              <w:t>1.14</w:t>
             </w:r>
           </w:p>
         </w:tc>
@@ -24974,7 +24663,7 @@
               <w:pStyle w:val="tablecontent"/>
             </w:pPr>
             <w:r>
-              <w:t>1.34</w:t>
+              <w:t>1.00</w:t>
             </w:r>
           </w:p>
         </w:tc>
@@ -25334,7 +25023,7 @@
               <w:pStyle w:val="tablecontent"/>
             </w:pPr>
             <w:r>
-              <w:t>0.85</w:t>
+              <w:t>1.19</w:t>
             </w:r>
           </w:p>
         </w:tc>
@@ -25517,7 +25206,7 @@
               <w:pStyle w:val="tablecontent"/>
             </w:pPr>
             <w:r>
-              <w:t>0.88</w:t>
+              <w:t>1.00</w:t>
             </w:r>
           </w:p>
         </w:tc>
@@ -25661,7 +25350,6 @@
               <w:jc w:val="left"/>
             </w:pPr>
             <w:r>
-              <w:lastRenderedPageBreak/>
               <w:t>Use of Software Tools (TOOL)</w:t>
             </w:r>
           </w:p>
@@ -25850,7 +25538,7 @@
               <w:left w:val="single" w:sz="4" w:space="0" w:color="auto"/>
               <w:bottom w:val="single" w:sz="12" w:space="0" w:color="auto"/>
             </w:tcBorders>
-            <w:shd w:val="clear" w:color="auto" w:fill="FFFF00"/>
+            <w:shd w:val="clear" w:color="auto" w:fill="auto"/>
             <w:vAlign w:val="center"/>
           </w:tcPr>
           <w:p>
@@ -25858,8 +25546,10 @@
               <w:pStyle w:val="tableheader2"/>
             </w:pPr>
             <w:r>
-              <w:t>??</w:t>
-            </w:r>
+              <w:t>0.6472</w:t>
+            </w:r>
+            <w:bookmarkStart w:id="19" w:name="_GoBack"/>
+            <w:bookmarkEnd w:id="19"/>
           </w:p>
         </w:tc>
       </w:tr>
@@ -25923,7 +25613,7 @@
           <w:lang w:val="en-GB"/>
         </w:rPr>
       </w:pPr>
-      <w:bookmarkStart w:id="38" w:name="_Toc472754564"/>
+      <w:bookmarkStart w:id="20" w:name="_Toc472754564"/>
       <w:r>
         <w:rPr>
           <w:rFonts w:asciiTheme="minorHAnsi" w:hAnsiTheme="minorHAnsi" w:cstheme="minorHAnsi"/>
@@ -25934,7 +25624,7 @@
         <w:lastRenderedPageBreak/>
         <w:t>Schedule</w:t>
       </w:r>
-      <w:bookmarkEnd w:id="38"/>
+      <w:bookmarkEnd w:id="20"/>
     </w:p>
     <w:p>
       <w:pPr>
@@ -25994,7 +25684,7 @@
           <w:lang w:val="en-GB"/>
         </w:rPr>
       </w:pPr>
-      <w:bookmarkStart w:id="39" w:name="_Toc472754565"/>
+      <w:bookmarkStart w:id="21" w:name="_Toc472754565"/>
       <w:r>
         <w:rPr>
           <w:rFonts w:asciiTheme="minorHAnsi" w:hAnsiTheme="minorHAnsi" w:cstheme="minorHAnsi"/>
@@ -26005,7 +25695,7 @@
         <w:lastRenderedPageBreak/>
         <w:t>Resource allocation</w:t>
       </w:r>
-      <w:bookmarkEnd w:id="39"/>
+      <w:bookmarkEnd w:id="21"/>
     </w:p>
     <w:p>
       <w:pPr>
@@ -26048,23 +25738,7 @@
           <w:sz w:val="22"/>
           <w:lang w:val="en-GB"/>
         </w:rPr>
-        <w:t xml:space="preserve"> testing tools: JUnit and </w:t>
-      </w:r>
-      <w:proofErr w:type="spellStart"/>
-      <w:r>
-        <w:rPr>
-          <w:sz w:val="22"/>
-          <w:lang w:val="en-GB"/>
-        </w:rPr>
-        <w:t>Arquillian</w:t>
-      </w:r>
-      <w:proofErr w:type="spellEnd"/>
-      <w:r>
-        <w:rPr>
-          <w:sz w:val="22"/>
-          <w:lang w:val="en-GB"/>
-        </w:rPr>
-        <w:t xml:space="preserve">. </w:t>
+        <w:t xml:space="preserve"> testing tools: JUnit and Arquillian. </w:t>
       </w:r>
     </w:p>
     <w:p>
@@ -26106,7 +25780,7 @@
           <w:lang w:val="en-GB"/>
         </w:rPr>
       </w:pPr>
-      <w:bookmarkStart w:id="40" w:name="_Toc472754566"/>
+      <w:bookmarkStart w:id="22" w:name="_Toc472754566"/>
       <w:r>
         <w:rPr>
           <w:rFonts w:asciiTheme="minorHAnsi" w:hAnsiTheme="minorHAnsi" w:cstheme="minorHAnsi"/>
@@ -26117,7 +25791,7 @@
         <w:lastRenderedPageBreak/>
         <w:t>Risk management</w:t>
       </w:r>
-      <w:bookmarkEnd w:id="40"/>
+      <w:bookmarkEnd w:id="22"/>
     </w:p>
     <w:p>
       <w:pPr>
@@ -26130,8 +25804,8 @@
           <w:lang w:val="en-GB"/>
         </w:rPr>
       </w:pPr>
-      <w:bookmarkStart w:id="41" w:name="_Program_Stubs_and"/>
-      <w:bookmarkEnd w:id="41"/>
+      <w:bookmarkStart w:id="23" w:name="_Program_Stubs_and"/>
+      <w:bookmarkEnd w:id="23"/>
       <w:r>
         <w:rPr>
           <w:rFonts w:asciiTheme="minorHAnsi" w:hAnsiTheme="minorHAnsi" w:cstheme="minorHAnsi"/>
@@ -26186,7 +25860,7 @@
           <w:lang w:val="en-GB"/>
         </w:rPr>
       </w:pPr>
-      <w:bookmarkStart w:id="42" w:name="_Toc472754567"/>
+      <w:bookmarkStart w:id="24" w:name="_Toc472754567"/>
       <w:r>
         <w:rPr>
           <w:rFonts w:asciiTheme="minorHAnsi" w:hAnsiTheme="minorHAnsi" w:cstheme="minorHAnsi"/>
@@ -26197,7 +25871,7 @@
         <w:lastRenderedPageBreak/>
         <w:t>Hours of work</w:t>
       </w:r>
-      <w:bookmarkEnd w:id="42"/>
+      <w:bookmarkEnd w:id="24"/>
     </w:p>
     <w:p>
       <w:pPr>
@@ -26235,21 +25909,8 @@
           <w:numId w:val="1"/>
         </w:numPr>
       </w:pPr>
-      <w:proofErr w:type="spellStart"/>
-      <w:r>
-        <w:t>Soheil</w:t>
-      </w:r>
-      <w:proofErr w:type="spellEnd"/>
-      <w:r>
-        <w:t xml:space="preserve"> </w:t>
-      </w:r>
-      <w:proofErr w:type="spellStart"/>
-      <w:r>
-        <w:t>Ghanbari</w:t>
-      </w:r>
-      <w:proofErr w:type="spellEnd"/>
-      <w:r>
-        <w:t>, 8</w:t>
+      <w:r>
+        <w:t>Soheil Ghanbari, 8</w:t>
       </w:r>
       <w:r>
         <w:t xml:space="preserve"> hours</w:t>
@@ -26281,9 +25942,9 @@
     </w:p>
     <w:p/>
     <w:sectPr>
-      <w:footerReference w:type="even" r:id="rId11"/>
-      <w:footerReference w:type="default" r:id="rId12"/>
-      <w:footerReference w:type="first" r:id="rId13"/>
+      <w:footerReference w:type="even" r:id="rId9"/>
+      <w:footerReference w:type="default" r:id="rId10"/>
+      <w:footerReference w:type="first" r:id="rId11"/>
       <w:pgSz w:w="12240" w:h="15840" w:code="1"/>
       <w:pgMar w:top="2472" w:right="465" w:bottom="1894" w:left="2648" w:header="720" w:footer="1729" w:gutter="0"/>
       <w:cols w:space="720"/>
@@ -26291,135 +25952,6 @@
     </w:sectPr>
   </w:body>
 </w:document>
-</file>
-
-<file path=word/comments.xml><?xml version="1.0" encoding="utf-8"?>
-<w:comments xmlns:wpc="http://schemas.microsoft.com/office/word/2010/wordprocessingCanvas" xmlns:cx="http://schemas.microsoft.com/office/drawing/2014/chartex" xmlns:cx1="http://schemas.microsoft.com/office/drawing/2015/9/8/chartex" xmlns:cx2="http://schemas.microsoft.com/office/drawing/2015/10/21/chartex" xmlns:cx3="http://schemas.microsoft.com/office/drawing/2016/5/9/chartex" xmlns:cx4="http://schemas.microsoft.com/office/drawing/2016/5/10/chartex" xmlns:cx5="http://schemas.microsoft.com/office/drawing/2016/5/11/chartex" xmlns:mc="http://schemas.openxmlformats.org/markup-compatibility/2006" xmlns:o="urn:schemas-microsoft-com:office:office" xmlns:r="http://schemas.openxmlformats.org/officeDocument/2006/relationships" xmlns:m="http://schemas.openxmlformats.org/officeDocument/2006/math" xmlns:v="urn:schemas-microsoft-com:vml" xmlns:wp14="http://schemas.microsoft.com/office/word/2010/wordprocessingDrawing" xmlns:wp="http://schemas.openxmlformats.org/drawingml/2006/wordprocessingDrawing" xmlns:w10="urn:schemas-microsoft-com:office:word" xmlns:w="http://schemas.openxmlformats.org/wordprocessingml/2006/main" xmlns:w14="http://schemas.microsoft.com/office/word/2010/wordml" xmlns:w15="http://schemas.microsoft.com/office/word/2012/wordml" xmlns:w16se="http://schemas.microsoft.com/office/word/2015/wordml/symex" xmlns:wpg="http://schemas.microsoft.com/office/word/2010/wordprocessingGroup" xmlns:wpi="http://schemas.microsoft.com/office/word/2010/wordprocessingInk" xmlns:wne="http://schemas.microsoft.com/office/word/2006/wordml" xmlns:wps="http://schemas.microsoft.com/office/word/2010/wordprocessingShape" mc:Ignorable="w14 w15 w16se wp14">
-  <w:comment w:id="14" w:author="Tinti Erica" w:date="2017-01-21T21:29:00Z" w:initials="TE">
-    <w:p>
-      <w:pPr>
-        <w:pStyle w:val="Testocommento"/>
-      </w:pPr>
-      <w:r>
-        <w:rPr>
-          <w:rStyle w:val="Rimandocommento"/>
-        </w:rPr>
-        <w:annotationRef/>
-      </w:r>
-      <w:r>
-        <w:t>Non è piuttosto una funzionalità? Com’è da interpretare?</w:t>
-      </w:r>
-    </w:p>
-  </w:comment>
-  <w:comment w:id="22" w:author="Tinti Erica" w:date="2017-01-22T09:03:00Z" w:initials="TE">
-    <w:p>
-      <w:pPr>
-        <w:pStyle w:val="Testocommento"/>
-      </w:pPr>
-      <w:r>
-        <w:rPr>
-          <w:rStyle w:val="Rimandocommento"/>
-        </w:rPr>
-        <w:annotationRef/>
-      </w:r>
-      <w:r>
-        <w:t>Se si guarda il documento con la valutazione delle 5 componenti la complessità del nostro progetto non è very high.</w:t>
-      </w:r>
-    </w:p>
-  </w:comment>
-  <w:comment w:id="24" w:author="Tinti Erica" w:date="2017-01-22T09:04:00Z" w:initials="TE">
-    <w:p>
-      <w:pPr>
-        <w:pStyle w:val="Testocommento"/>
-      </w:pPr>
-      <w:r>
-        <w:rPr>
-          <w:rStyle w:val="Rimandocommento"/>
-        </w:rPr>
-        <w:annotationRef/>
-      </w:r>
-      <w:r>
-        <w:t>...ma si potrebbe pensare in futuro di riutilizzare il codice..oppure si sceglie che non si può fare..</w:t>
-      </w:r>
-    </w:p>
-  </w:comment>
-  <w:comment w:id="27" w:author="Tinti Erica" w:date="2017-01-22T10:01:00Z" w:initials="TE">
-    <w:p>
-      <w:pPr>
-        <w:pStyle w:val="Testocommento"/>
-      </w:pPr>
-      <w:r>
-        <w:rPr>
-          <w:rStyle w:val="Rimandocommento"/>
-        </w:rPr>
-        <w:annotationRef/>
-      </w:r>
-      <w:r>
-        <w:t>Se dobbiamo considerare solo la documentazione scritta da noi non è sufficiente.. Tipo gli unit test non sono documentati, il database non è documentato, e poi boh..mi da l’idea che non sia tutta la documentazione..</w:t>
-      </w:r>
-    </w:p>
-  </w:comment>
-  <w:comment w:id="28" w:author="Tinti Erica" w:date="2017-01-22T10:17:00Z" w:initials="TE">
-    <w:p>
-      <w:pPr>
-        <w:pStyle w:val="Testocommento"/>
-      </w:pPr>
-      <w:r>
-        <w:rPr>
-          <w:rStyle w:val="Rimandocommento"/>
-        </w:rPr>
-        <w:annotationRef/>
-      </w:r>
-      <w:r>
-        <w:t>La renderei più impersonale. “NOI ci consideriamo bravi”... :D</w:t>
-      </w:r>
-    </w:p>
-  </w:comment>
-  <w:comment w:id="36" w:author="Tinti Erica" w:date="2017-01-22T10:20:00Z" w:initials="TE">
-    <w:p>
-      <w:pPr>
-        <w:pStyle w:val="Testocommento"/>
-      </w:pPr>
-      <w:r>
-        <w:rPr>
-          <w:rStyle w:val="Rimandocommento"/>
-        </w:rPr>
-        <w:annotationRef/>
-      </w:r>
-      <w:r>
-        <w:t>Perchè? Nel senso non dovremmo avere?</w:t>
-      </w:r>
-    </w:p>
-  </w:comment>
-  <w:comment w:id="37" w:author="Tinti Erica" w:date="2017-01-22T10:21:00Z" w:initials="TE">
-    <w:p>
-      <w:pPr>
-        <w:pStyle w:val="Testocommento"/>
-      </w:pPr>
-      <w:r>
-        <w:rPr>
-          <w:rStyle w:val="Rimandocommento"/>
-        </w:rPr>
-        <w:annotationRef/>
-      </w:r>
-      <w:r>
-        <w:t>Io la renderei più impersonale ed oggettiva.</w:t>
-      </w:r>
-    </w:p>
-  </w:comment>
-</w:comments>
-</file>
-
-<file path=word/commentsExtended.xml><?xml version="1.0" encoding="utf-8"?>
-<w15:commentsEx xmlns:wpc="http://schemas.microsoft.com/office/word/2010/wordprocessingCanvas" xmlns:cx="http://schemas.microsoft.com/office/drawing/2014/chartex" xmlns:cx1="http://schemas.microsoft.com/office/drawing/2015/9/8/chartex" xmlns:cx2="http://schemas.microsoft.com/office/drawing/2015/10/21/chartex" xmlns:cx3="http://schemas.microsoft.com/office/drawing/2016/5/9/chartex" xmlns:cx4="http://schemas.microsoft.com/office/drawing/2016/5/10/chartex" xmlns:cx5="http://schemas.microsoft.com/office/drawing/2016/5/11/chartex" xmlns:mc="http://schemas.openxmlformats.org/markup-compatibility/2006" xmlns:o="urn:schemas-microsoft-com:office:office" xmlns:r="http://schemas.openxmlformats.org/officeDocument/2006/relationships" xmlns:m="http://schemas.openxmlformats.org/officeDocument/2006/math" xmlns:v="urn:schemas-microsoft-com:vml" xmlns:wp14="http://schemas.microsoft.com/office/word/2010/wordprocessingDrawing" xmlns:wp="http://schemas.openxmlformats.org/drawingml/2006/wordprocessingDrawing" xmlns:w10="urn:schemas-microsoft-com:office:word" xmlns:w="http://schemas.openxmlformats.org/wordprocessingml/2006/main" xmlns:w14="http://schemas.microsoft.com/office/word/2010/wordml" xmlns:w15="http://schemas.microsoft.com/office/word/2012/wordml" xmlns:w16se="http://schemas.microsoft.com/office/word/2015/wordml/symex" xmlns:wpg="http://schemas.microsoft.com/office/word/2010/wordprocessingGroup" xmlns:wpi="http://schemas.microsoft.com/office/word/2010/wordprocessingInk" xmlns:wne="http://schemas.microsoft.com/office/word/2006/wordml" xmlns:wps="http://schemas.microsoft.com/office/word/2010/wordprocessingShape" mc:Ignorable="w14 w15 w16se wp14">
-  <w15:commentEx w15:paraId="7E956642" w15:done="0"/>
-  <w15:commentEx w15:paraId="03772663" w15:done="0"/>
-  <w15:commentEx w15:paraId="0E8412F4" w15:done="0"/>
-  <w15:commentEx w15:paraId="243D0808" w15:done="0"/>
-  <w15:commentEx w15:paraId="7C4DBBAF" w15:done="0"/>
-  <w15:commentEx w15:paraId="6C973F7C" w15:done="0"/>
-  <w15:commentEx w15:paraId="5FE2691F" w15:done="0"/>
-</w15:commentsEx>
 </file>
 
 <file path=word/endnotes.xml><?xml version="1.0" encoding="utf-8"?>
@@ -26513,7 +26045,7 @@
       <w:rPr>
         <w:noProof/>
       </w:rPr>
-      <w:t>21</w:t>
+      <w:t>23</w:t>
     </w:r>
     <w:r>
       <w:fldChar w:fldCharType="end"/>
@@ -29504,6 +29036,119 @@
     </w:lvl>
   </w:abstractNum>
   <w:abstractNum w:abstractNumId="25" w15:restartNumberingAfterBreak="0">
+    <w:nsid w:val="68B81E4F"/>
+    <w:multiLevelType w:val="hybridMultilevel"/>
+    <w:tmpl w:val="F6B642CE"/>
+    <w:lvl w:ilvl="0" w:tplc="04100001">
+      <w:start w:val="1"/>
+      <w:numFmt w:val="bullet"/>
+      <w:lvlText w:val=""/>
+      <w:lvlJc w:val="left"/>
+      <w:pPr>
+        <w:ind w:left="720" w:hanging="360"/>
+      </w:pPr>
+      <w:rPr>
+        <w:rFonts w:ascii="Symbol" w:hAnsi="Symbol" w:hint="default"/>
+      </w:rPr>
+    </w:lvl>
+    <w:lvl w:ilvl="1" w:tplc="04100003" w:tentative="1">
+      <w:start w:val="1"/>
+      <w:numFmt w:val="bullet"/>
+      <w:lvlText w:val="o"/>
+      <w:lvlJc w:val="left"/>
+      <w:pPr>
+        <w:ind w:left="1440" w:hanging="360"/>
+      </w:pPr>
+      <w:rPr>
+        <w:rFonts w:ascii="Courier New" w:hAnsi="Courier New" w:cs="Courier New" w:hint="default"/>
+      </w:rPr>
+    </w:lvl>
+    <w:lvl w:ilvl="2" w:tplc="04100005" w:tentative="1">
+      <w:start w:val="1"/>
+      <w:numFmt w:val="bullet"/>
+      <w:lvlText w:val=""/>
+      <w:lvlJc w:val="left"/>
+      <w:pPr>
+        <w:ind w:left="2160" w:hanging="360"/>
+      </w:pPr>
+      <w:rPr>
+        <w:rFonts w:ascii="Wingdings" w:hAnsi="Wingdings" w:hint="default"/>
+      </w:rPr>
+    </w:lvl>
+    <w:lvl w:ilvl="3" w:tplc="04100001" w:tentative="1">
+      <w:start w:val="1"/>
+      <w:numFmt w:val="bullet"/>
+      <w:lvlText w:val=""/>
+      <w:lvlJc w:val="left"/>
+      <w:pPr>
+        <w:ind w:left="2880" w:hanging="360"/>
+      </w:pPr>
+      <w:rPr>
+        <w:rFonts w:ascii="Symbol" w:hAnsi="Symbol" w:hint="default"/>
+      </w:rPr>
+    </w:lvl>
+    <w:lvl w:ilvl="4" w:tplc="04100003" w:tentative="1">
+      <w:start w:val="1"/>
+      <w:numFmt w:val="bullet"/>
+      <w:lvlText w:val="o"/>
+      <w:lvlJc w:val="left"/>
+      <w:pPr>
+        <w:ind w:left="3600" w:hanging="360"/>
+      </w:pPr>
+      <w:rPr>
+        <w:rFonts w:ascii="Courier New" w:hAnsi="Courier New" w:cs="Courier New" w:hint="default"/>
+      </w:rPr>
+    </w:lvl>
+    <w:lvl w:ilvl="5" w:tplc="04100005" w:tentative="1">
+      <w:start w:val="1"/>
+      <w:numFmt w:val="bullet"/>
+      <w:lvlText w:val=""/>
+      <w:lvlJc w:val="left"/>
+      <w:pPr>
+        <w:ind w:left="4320" w:hanging="360"/>
+      </w:pPr>
+      <w:rPr>
+        <w:rFonts w:ascii="Wingdings" w:hAnsi="Wingdings" w:hint="default"/>
+      </w:rPr>
+    </w:lvl>
+    <w:lvl w:ilvl="6" w:tplc="04100001" w:tentative="1">
+      <w:start w:val="1"/>
+      <w:numFmt w:val="bullet"/>
+      <w:lvlText w:val=""/>
+      <w:lvlJc w:val="left"/>
+      <w:pPr>
+        <w:ind w:left="5040" w:hanging="360"/>
+      </w:pPr>
+      <w:rPr>
+        <w:rFonts w:ascii="Symbol" w:hAnsi="Symbol" w:hint="default"/>
+      </w:rPr>
+    </w:lvl>
+    <w:lvl w:ilvl="7" w:tplc="04100003" w:tentative="1">
+      <w:start w:val="1"/>
+      <w:numFmt w:val="bullet"/>
+      <w:lvlText w:val="o"/>
+      <w:lvlJc w:val="left"/>
+      <w:pPr>
+        <w:ind w:left="5760" w:hanging="360"/>
+      </w:pPr>
+      <w:rPr>
+        <w:rFonts w:ascii="Courier New" w:hAnsi="Courier New" w:cs="Courier New" w:hint="default"/>
+      </w:rPr>
+    </w:lvl>
+    <w:lvl w:ilvl="8" w:tplc="04100005" w:tentative="1">
+      <w:start w:val="1"/>
+      <w:numFmt w:val="bullet"/>
+      <w:lvlText w:val=""/>
+      <w:lvlJc w:val="left"/>
+      <w:pPr>
+        <w:ind w:left="6480" w:hanging="360"/>
+      </w:pPr>
+      <w:rPr>
+        <w:rFonts w:ascii="Wingdings" w:hAnsi="Wingdings" w:hint="default"/>
+      </w:rPr>
+    </w:lvl>
+  </w:abstractNum>
+  <w:abstractNum w:abstractNumId="26" w15:restartNumberingAfterBreak="0">
     <w:nsid w:val="68EC7FF3"/>
     <w:multiLevelType w:val="multilevel"/>
     <w:tmpl w:val="2468F0F8"/>
@@ -29626,7 +29271,7 @@
       </w:rPr>
     </w:lvl>
   </w:abstractNum>
-  <w:abstractNum w:abstractNumId="26" w15:restartNumberingAfterBreak="0">
+  <w:abstractNum w:abstractNumId="27" w15:restartNumberingAfterBreak="0">
     <w:nsid w:val="6B864150"/>
     <w:multiLevelType w:val="hybridMultilevel"/>
     <w:tmpl w:val="09D21FC8"/>
@@ -29739,7 +29384,7 @@
       </w:rPr>
     </w:lvl>
   </w:abstractNum>
-  <w:abstractNum w:abstractNumId="27" w15:restartNumberingAfterBreak="0">
+  <w:abstractNum w:abstractNumId="28" w15:restartNumberingAfterBreak="0">
     <w:nsid w:val="6D7F5E7E"/>
     <w:multiLevelType w:val="multilevel"/>
     <w:tmpl w:val="2468F0F8"/>
@@ -29862,7 +29507,7 @@
       </w:rPr>
     </w:lvl>
   </w:abstractNum>
-  <w:abstractNum w:abstractNumId="28" w15:restartNumberingAfterBreak="0">
+  <w:abstractNum w:abstractNumId="29" w15:restartNumberingAfterBreak="0">
     <w:nsid w:val="75371B7A"/>
     <w:multiLevelType w:val="multilevel"/>
     <w:tmpl w:val="FDF418F0"/>
@@ -29986,7 +29631,7 @@
       </w:rPr>
     </w:lvl>
   </w:abstractNum>
-  <w:abstractNum w:abstractNumId="29" w15:restartNumberingAfterBreak="0">
+  <w:abstractNum w:abstractNumId="30" w15:restartNumberingAfterBreak="0">
     <w:nsid w:val="7AD8060B"/>
     <w:multiLevelType w:val="hybridMultilevel"/>
     <w:tmpl w:val="2160CE92"/>
@@ -30099,7 +29744,7 @@
       </w:rPr>
     </w:lvl>
   </w:abstractNum>
-  <w:abstractNum w:abstractNumId="30" w15:restartNumberingAfterBreak="0">
+  <w:abstractNum w:abstractNumId="31" w15:restartNumberingAfterBreak="0">
     <w:nsid w:val="7E2F3510"/>
     <w:multiLevelType w:val="multilevel"/>
     <w:tmpl w:val="2468F0F8"/>
@@ -30222,7 +29867,7 @@
       </w:rPr>
     </w:lvl>
   </w:abstractNum>
-  <w:abstractNum w:abstractNumId="31" w15:restartNumberingAfterBreak="0">
+  <w:abstractNum w:abstractNumId="32" w15:restartNumberingAfterBreak="0">
     <w:nsid w:val="7F332BB0"/>
     <w:multiLevelType w:val="hybridMultilevel"/>
     <w:tmpl w:val="08A879FC"/>
@@ -30335,7 +29980,7 @@
     </w:lvl>
   </w:abstractNum>
   <w:num w:numId="1">
-    <w:abstractNumId w:val="26"/>
+    <w:abstractNumId w:val="27"/>
   </w:num>
   <w:num w:numId="2">
     <w:abstractNumId w:val="21"/>
@@ -30347,7 +29992,7 @@
     <w:abstractNumId w:val="8"/>
   </w:num>
   <w:num w:numId="5">
-    <w:abstractNumId w:val="28"/>
+    <w:abstractNumId w:val="29"/>
   </w:num>
   <w:num w:numId="6">
     <w:abstractNumId w:val="23"/>
@@ -30368,7 +30013,7 @@
     <w:abstractNumId w:val="9"/>
   </w:num>
   <w:num w:numId="12">
-    <w:abstractNumId w:val="31"/>
+    <w:abstractNumId w:val="32"/>
   </w:num>
   <w:num w:numId="13">
     <w:abstractNumId w:val="5"/>
@@ -30377,10 +30022,10 @@
     <w:abstractNumId w:val="13"/>
   </w:num>
   <w:num w:numId="15">
-    <w:abstractNumId w:val="29"/>
+    <w:abstractNumId w:val="30"/>
   </w:num>
   <w:num w:numId="16">
-    <w:abstractNumId w:val="27"/>
+    <w:abstractNumId w:val="28"/>
   </w:num>
   <w:num w:numId="17">
     <w:abstractNumId w:val="2"/>
@@ -30392,7 +30037,7 @@
     <w:abstractNumId w:val="0"/>
   </w:num>
   <w:num w:numId="20">
-    <w:abstractNumId w:val="30"/>
+    <w:abstractNumId w:val="31"/>
   </w:num>
   <w:num w:numId="21">
     <w:abstractNumId w:val="22"/>
@@ -30404,7 +30049,7 @@
     <w:abstractNumId w:val="14"/>
   </w:num>
   <w:num w:numId="24">
-    <w:abstractNumId w:val="25"/>
+    <w:abstractNumId w:val="26"/>
   </w:num>
   <w:num w:numId="25">
     <w:abstractNumId w:val="10"/>
@@ -30430,16 +30075,14 @@
   <w:num w:numId="32">
     <w:abstractNumId w:val="18"/>
   </w:num>
+  <w:num w:numId="33">
+    <w:abstractNumId w:val="25"/>
+  </w:num>
+  <w:num w:numId="34">
+    <w:abstractNumId w:val="3"/>
+  </w:num>
   <w:numIdMacAtCleanup w:val="6"/>
 </w:numbering>
-</file>
-
-<file path=word/people.xml><?xml version="1.0" encoding="utf-8"?>
-<w15:people xmlns:wpc="http://schemas.microsoft.com/office/word/2010/wordprocessingCanvas" xmlns:cx="http://schemas.microsoft.com/office/drawing/2014/chartex" xmlns:cx1="http://schemas.microsoft.com/office/drawing/2015/9/8/chartex" xmlns:cx2="http://schemas.microsoft.com/office/drawing/2015/10/21/chartex" xmlns:cx3="http://schemas.microsoft.com/office/drawing/2016/5/9/chartex" xmlns:cx4="http://schemas.microsoft.com/office/drawing/2016/5/10/chartex" xmlns:cx5="http://schemas.microsoft.com/office/drawing/2016/5/11/chartex" xmlns:mc="http://schemas.openxmlformats.org/markup-compatibility/2006" xmlns:o="urn:schemas-microsoft-com:office:office" xmlns:r="http://schemas.openxmlformats.org/officeDocument/2006/relationships" xmlns:m="http://schemas.openxmlformats.org/officeDocument/2006/math" xmlns:v="urn:schemas-microsoft-com:vml" xmlns:wp14="http://schemas.microsoft.com/office/word/2010/wordprocessingDrawing" xmlns:wp="http://schemas.openxmlformats.org/drawingml/2006/wordprocessingDrawing" xmlns:w10="urn:schemas-microsoft-com:office:word" xmlns:w="http://schemas.openxmlformats.org/wordprocessingml/2006/main" xmlns:w14="http://schemas.microsoft.com/office/word/2010/wordml" xmlns:w15="http://schemas.microsoft.com/office/word/2012/wordml" xmlns:w16se="http://schemas.microsoft.com/office/word/2015/wordml/symex" xmlns:wpg="http://schemas.microsoft.com/office/word/2010/wordprocessingGroup" xmlns:wpi="http://schemas.microsoft.com/office/word/2010/wordprocessingInk" xmlns:wne="http://schemas.microsoft.com/office/word/2006/wordml" xmlns:wps="http://schemas.microsoft.com/office/word/2010/wordprocessingShape" mc:Ignorable="w14 w15 w16se wp14">
-  <w15:person w15:author="Tinti Erica">
-    <w15:presenceInfo w15:providerId="AD" w15:userId="S-1-5-21-417365229-399659180-1714775081-191126"/>
-  </w15:person>
-</w15:people>
 </file>
 
 <file path=word/styles.xml><?xml version="1.0" encoding="utf-8"?>
@@ -30565,6 +30208,7 @@
     <w:lsdException w:name="HTML Sample" w:semiHidden="1" w:unhideWhenUsed="1"/>
     <w:lsdException w:name="HTML Typewriter" w:semiHidden="1" w:unhideWhenUsed="1"/>
     <w:lsdException w:name="HTML Variable" w:semiHidden="1" w:unhideWhenUsed="1"/>
+    <w:lsdException w:name="Normal Table" w:semiHidden="1" w:unhideWhenUsed="1"/>
     <w:lsdException w:name="annotation subject" w:semiHidden="1" w:unhideWhenUsed="1"/>
     <w:lsdException w:name="No List" w:semiHidden="1" w:unhideWhenUsed="1"/>
     <w:lsdException w:name="Outline List 1" w:semiHidden="1" w:unhideWhenUsed="1"/>
@@ -30609,6 +30253,7 @@
     <w:lsdException w:name="Table Professional" w:semiHidden="1" w:unhideWhenUsed="1"/>
     <w:lsdException w:name="Table Subtle 1" w:semiHidden="1" w:unhideWhenUsed="1"/>
     <w:lsdException w:name="Table Subtle 2" w:semiHidden="1" w:unhideWhenUsed="1"/>
+    <w:lsdException w:name="Table Web 1" w:semiHidden="1" w:unhideWhenUsed="1"/>
     <w:lsdException w:name="Table Web 2" w:semiHidden="1" w:unhideWhenUsed="1"/>
     <w:lsdException w:name="Table Web 3" w:semiHidden="1" w:unhideWhenUsed="1"/>
     <w:lsdException w:name="Balloon Text" w:semiHidden="1" w:unhideWhenUsed="1"/>
@@ -31724,7 +31369,7 @@
 </file>
 
 <file path=customXml/itemProps1.xml><?xml version="1.0" encoding="utf-8"?>
-<ds:datastoreItem xmlns:ds="http://schemas.openxmlformats.org/officeDocument/2006/customXml" ds:itemID="{A0AED5A5-500A-45B2-8442-44AA5BBD5FF0}">
+<ds:datastoreItem xmlns:ds="http://schemas.openxmlformats.org/officeDocument/2006/customXml" ds:itemID="{222E93A8-3F20-4C67-9772-18644A7CB0DA}">
   <ds:schemaRefs>
     <ds:schemaRef ds:uri="http://schemas.openxmlformats.org/officeDocument/2006/bibliography"/>
   </ds:schemaRefs>

</xml_diff>